<commit_message>
Date: 25 Aug 2025
</commit_message>
<xml_diff>
--- a/Notes_SA2505022.docx
+++ b/Notes_SA2505022.docx
@@ -13025,8 +13025,1218 @@
         </w:rPr>
         <w:t>Click on Finish</w:t>
       </w:r>
+    </w:p>
+    <w:p>
+      <w:pPr>
+        <w:rPr>
+          <w:sz w:val="28"/>
+          <w:szCs w:val="28"/>
+          <w:lang w:val="en-US"/>
+        </w:rPr>
+      </w:pPr>
+    </w:p>
+    <w:p>
+      <w:pPr>
+        <w:rPr>
+          <w:sz w:val="28"/>
+          <w:szCs w:val="28"/>
+          <w:lang w:val="en-US"/>
+        </w:rPr>
+      </w:pPr>
+    </w:p>
+    <w:p>
+      <w:pPr>
+        <w:rPr>
+          <w:b/>
+          <w:bCs/>
+          <w:sz w:val="28"/>
+          <w:szCs w:val="28"/>
+          <w:lang w:val="en-US"/>
+        </w:rPr>
+      </w:pPr>
+      <w:r>
+        <w:rPr>
+          <w:b/>
+          <w:bCs/>
+          <w:sz w:val="28"/>
+          <w:szCs w:val="28"/>
+          <w:lang w:val="en-US"/>
+        </w:rPr>
+        <w:t xml:space="preserve">For Execution you have to add </w:t>
+      </w:r>
+    </w:p>
+    <w:p>
+      <w:pPr>
+        <w:pStyle w:val="ListParagraph"/>
+        <w:numPr>
+          <w:ilvl w:val="0"/>
+          <w:numId w:val="39"/>
+        </w:numPr>
+        <w:rPr>
+          <w:b/>
+          <w:bCs/>
+          <w:sz w:val="28"/>
+          <w:szCs w:val="28"/>
+          <w:lang w:val="en-US"/>
+        </w:rPr>
+      </w:pPr>
+      <w:r>
+        <w:rPr>
+          <w:b/>
+          <w:bCs/>
+          <w:sz w:val="28"/>
+          <w:szCs w:val="28"/>
+          <w:lang w:val="en-US"/>
+        </w:rPr>
+        <w:t>Maven Compiler Plugin</w:t>
+      </w:r>
+    </w:p>
+    <w:p>
+      <w:pPr>
+        <w:pStyle w:val="ListParagraph"/>
+        <w:numPr>
+          <w:ilvl w:val="0"/>
+          <w:numId w:val="39"/>
+        </w:numPr>
+        <w:rPr>
+          <w:b/>
+          <w:bCs/>
+          <w:sz w:val="28"/>
+          <w:szCs w:val="28"/>
+          <w:lang w:val="en-US"/>
+        </w:rPr>
+      </w:pPr>
+      <w:r>
+        <w:rPr>
+          <w:b/>
+          <w:bCs/>
+          <w:sz w:val="28"/>
+          <w:szCs w:val="28"/>
+          <w:lang w:val="en-US"/>
+        </w:rPr>
+        <w:t>Maven Surefire Plugin</w:t>
+      </w:r>
+    </w:p>
+    <w:p>
+      <w:pPr>
+        <w:rPr>
+          <w:b/>
+          <w:bCs/>
+          <w:sz w:val="28"/>
+          <w:szCs w:val="28"/>
+          <w:lang w:val="en-US"/>
+        </w:rPr>
+      </w:pPr>
+    </w:p>
+    <w:p>
+      <w:pPr>
+        <w:rPr>
+          <w:b/>
+          <w:bCs/>
+          <w:sz w:val="28"/>
+          <w:szCs w:val="28"/>
+          <w:lang w:val="en-US"/>
+        </w:rPr>
+      </w:pPr>
+      <w:r>
+        <w:rPr>
+          <w:b/>
+          <w:bCs/>
+          <w:sz w:val="28"/>
+          <w:szCs w:val="28"/>
+          <w:lang w:val="en-US"/>
+        </w:rPr>
+        <w:br w:type="page"/>
+      </w:r>
+    </w:p>
+    <w:p>
+      <w:pPr>
+        <w:rPr>
+          <w:b/>
+          <w:bCs/>
+          <w:sz w:val="28"/>
+          <w:szCs w:val="28"/>
+          <w:lang w:val="en-US"/>
+        </w:rPr>
+      </w:pPr>
+      <w:r>
+        <w:rPr>
+          <w:b/>
+          <w:bCs/>
+          <w:sz w:val="28"/>
+          <w:szCs w:val="28"/>
+          <w:lang w:val="en-US"/>
+        </w:rPr>
+        <w:lastRenderedPageBreak/>
+        <w:t>BDD Approach (Behavior Driven Development)</w:t>
+      </w:r>
+    </w:p>
+    <w:p>
+      <w:pPr>
+        <w:pStyle w:val="ListParagraph"/>
+        <w:numPr>
+          <w:ilvl w:val="0"/>
+          <w:numId w:val="40"/>
+        </w:numPr>
+        <w:rPr>
+          <w:sz w:val="28"/>
+          <w:szCs w:val="28"/>
+          <w:lang w:val="en-US"/>
+        </w:rPr>
+      </w:pPr>
+      <w:r>
+        <w:rPr>
+          <w:sz w:val="28"/>
+          <w:szCs w:val="28"/>
+          <w:lang w:val="en-US"/>
+        </w:rPr>
+        <w:t>BA, Developer &amp; QA team will gather the requirements from client</w:t>
+      </w:r>
+    </w:p>
+    <w:p>
+      <w:pPr>
+        <w:pStyle w:val="ListParagraph"/>
+        <w:numPr>
+          <w:ilvl w:val="0"/>
+          <w:numId w:val="40"/>
+        </w:numPr>
+        <w:rPr>
+          <w:sz w:val="28"/>
+          <w:szCs w:val="28"/>
+          <w:lang w:val="en-US"/>
+        </w:rPr>
+      </w:pPr>
+      <w:r>
+        <w:rPr>
+          <w:sz w:val="28"/>
+          <w:szCs w:val="28"/>
+          <w:lang w:val="en-US"/>
+        </w:rPr>
+        <w:t>Requirements will be shared with QA team.</w:t>
+      </w:r>
+    </w:p>
+    <w:p>
+      <w:pPr>
+        <w:pStyle w:val="ListParagraph"/>
+        <w:numPr>
+          <w:ilvl w:val="0"/>
+          <w:numId w:val="40"/>
+        </w:numPr>
+        <w:rPr>
+          <w:sz w:val="28"/>
+          <w:szCs w:val="28"/>
+          <w:lang w:val="en-US"/>
+        </w:rPr>
+      </w:pPr>
+      <w:r>
+        <w:rPr>
+          <w:sz w:val="28"/>
+          <w:szCs w:val="28"/>
+          <w:lang w:val="en-US"/>
+        </w:rPr>
+        <w:t xml:space="preserve">QA team will create </w:t>
+      </w:r>
+      <w:r>
+        <w:rPr>
+          <w:b/>
+          <w:bCs/>
+          <w:sz w:val="28"/>
+          <w:szCs w:val="28"/>
+          <w:lang w:val="en-US"/>
+        </w:rPr>
+        <w:t>Feature file (1</w:t>
+      </w:r>
+      <w:r>
+        <w:rPr>
+          <w:b/>
+          <w:bCs/>
+          <w:sz w:val="28"/>
+          <w:szCs w:val="28"/>
+          <w:vertAlign w:val="superscript"/>
+          <w:lang w:val="en-US"/>
+        </w:rPr>
+        <w:t>st</w:t>
+      </w:r>
+      <w:r>
+        <w:rPr>
+          <w:b/>
+          <w:bCs/>
+          <w:sz w:val="28"/>
+          <w:szCs w:val="28"/>
+          <w:lang w:val="en-US"/>
+        </w:rPr>
+        <w:t xml:space="preserve"> Component of BDD). </w:t>
+      </w:r>
+    </w:p>
+    <w:p>
+      <w:pPr>
+        <w:pStyle w:val="ListParagraph"/>
+        <w:numPr>
+          <w:ilvl w:val="0"/>
+          <w:numId w:val="40"/>
+        </w:numPr>
+        <w:rPr>
+          <w:sz w:val="28"/>
+          <w:szCs w:val="28"/>
+          <w:lang w:val="en-US"/>
+        </w:rPr>
+      </w:pPr>
+      <w:r>
+        <w:rPr>
+          <w:sz w:val="28"/>
+          <w:szCs w:val="28"/>
+          <w:lang w:val="en-US"/>
+        </w:rPr>
+        <w:t>Feature file is collection of test scenarios</w:t>
+      </w:r>
+    </w:p>
+    <w:p>
+      <w:pPr>
+        <w:pStyle w:val="ListParagraph"/>
+        <w:numPr>
+          <w:ilvl w:val="1"/>
+          <w:numId w:val="40"/>
+        </w:numPr>
+        <w:rPr>
+          <w:sz w:val="28"/>
+          <w:szCs w:val="28"/>
+          <w:lang w:val="en-US"/>
+        </w:rPr>
+      </w:pPr>
+      <w:r>
+        <w:rPr>
+          <w:sz w:val="28"/>
+          <w:szCs w:val="28"/>
+          <w:lang w:val="en-US"/>
+        </w:rPr>
+        <w:t>Will be shared with developer</w:t>
+      </w:r>
+    </w:p>
+    <w:p>
+      <w:pPr>
+        <w:pStyle w:val="ListParagraph"/>
+        <w:numPr>
+          <w:ilvl w:val="1"/>
+          <w:numId w:val="40"/>
+        </w:numPr>
+        <w:rPr>
+          <w:sz w:val="28"/>
+          <w:szCs w:val="28"/>
+          <w:lang w:val="en-US"/>
+        </w:rPr>
+      </w:pPr>
+      <w:r>
+        <w:rPr>
+          <w:sz w:val="28"/>
+          <w:szCs w:val="28"/>
+          <w:lang w:val="en-US"/>
+        </w:rPr>
+        <w:t>Will be shared with Manual tester</w:t>
+      </w:r>
+    </w:p>
+    <w:p>
+      <w:pPr>
+        <w:pStyle w:val="ListParagraph"/>
+        <w:numPr>
+          <w:ilvl w:val="1"/>
+          <w:numId w:val="40"/>
+        </w:numPr>
+        <w:rPr>
+          <w:sz w:val="28"/>
+          <w:szCs w:val="28"/>
+          <w:lang w:val="en-US"/>
+        </w:rPr>
+      </w:pPr>
+      <w:r>
+        <w:rPr>
+          <w:sz w:val="28"/>
+          <w:szCs w:val="28"/>
+          <w:lang w:val="en-US"/>
+        </w:rPr>
+        <w:t>Will be shared with automation tester</w:t>
+      </w:r>
+    </w:p>
+    <w:p>
+      <w:pPr>
+        <w:pStyle w:val="ListParagraph"/>
+        <w:numPr>
+          <w:ilvl w:val="0"/>
+          <w:numId w:val="40"/>
+        </w:numPr>
+        <w:rPr>
+          <w:sz w:val="28"/>
+          <w:szCs w:val="28"/>
+          <w:lang w:val="en-US"/>
+        </w:rPr>
+      </w:pPr>
+      <w:r>
+        <w:rPr>
+          <w:sz w:val="28"/>
+          <w:szCs w:val="28"/>
+          <w:lang w:val="en-US"/>
+        </w:rPr>
+        <w:t>Automation tester will execute this feature file</w:t>
+      </w:r>
+    </w:p>
+    <w:p>
+      <w:pPr>
+        <w:pStyle w:val="ListParagraph"/>
+        <w:numPr>
+          <w:ilvl w:val="0"/>
+          <w:numId w:val="40"/>
+        </w:numPr>
+        <w:rPr>
+          <w:sz w:val="28"/>
+          <w:szCs w:val="28"/>
+          <w:lang w:val="en-US"/>
+        </w:rPr>
+      </w:pPr>
+      <w:r>
+        <w:rPr>
+          <w:sz w:val="28"/>
+          <w:szCs w:val="28"/>
+          <w:lang w:val="en-US"/>
+        </w:rPr>
+        <w:t xml:space="preserve">After executing feature file you will get </w:t>
+      </w:r>
+      <w:r>
+        <w:rPr>
+          <w:b/>
+          <w:bCs/>
+          <w:sz w:val="28"/>
+          <w:szCs w:val="28"/>
+          <w:lang w:val="en-US"/>
+        </w:rPr>
+        <w:t>Step Definition / Glue code (2</w:t>
+      </w:r>
+      <w:r>
+        <w:rPr>
+          <w:b/>
+          <w:bCs/>
+          <w:sz w:val="28"/>
+          <w:szCs w:val="28"/>
+          <w:vertAlign w:val="superscript"/>
+          <w:lang w:val="en-US"/>
+        </w:rPr>
+        <w:t>nd</w:t>
+      </w:r>
+      <w:r>
+        <w:rPr>
+          <w:b/>
+          <w:bCs/>
+          <w:sz w:val="28"/>
+          <w:szCs w:val="28"/>
+          <w:lang w:val="en-US"/>
+        </w:rPr>
+        <w:t xml:space="preserve"> component of BDD)</w:t>
+      </w:r>
+    </w:p>
+    <w:p>
+      <w:pPr>
+        <w:pStyle w:val="ListParagraph"/>
+        <w:numPr>
+          <w:ilvl w:val="0"/>
+          <w:numId w:val="40"/>
+        </w:numPr>
+        <w:rPr>
+          <w:sz w:val="28"/>
+          <w:szCs w:val="28"/>
+          <w:lang w:val="en-US"/>
+        </w:rPr>
+      </w:pPr>
+      <w:r>
+        <w:rPr>
+          <w:sz w:val="28"/>
+          <w:szCs w:val="28"/>
+          <w:lang w:val="en-US"/>
+        </w:rPr>
+        <w:t>Glue code contains the automation script</w:t>
+      </w:r>
+    </w:p>
+    <w:p>
+      <w:pPr>
+        <w:pStyle w:val="ListParagraph"/>
+        <w:numPr>
+          <w:ilvl w:val="0"/>
+          <w:numId w:val="40"/>
+        </w:numPr>
+        <w:rPr>
+          <w:sz w:val="28"/>
+          <w:szCs w:val="28"/>
+          <w:lang w:val="en-US"/>
+        </w:rPr>
+      </w:pPr>
+      <w:r>
+        <w:rPr>
+          <w:b/>
+          <w:bCs/>
+          <w:sz w:val="28"/>
+          <w:szCs w:val="28"/>
+          <w:lang w:val="en-US"/>
+        </w:rPr>
+        <w:t>Runner class (3</w:t>
+      </w:r>
+      <w:r>
+        <w:rPr>
+          <w:b/>
+          <w:bCs/>
+          <w:sz w:val="28"/>
+          <w:szCs w:val="28"/>
+          <w:vertAlign w:val="superscript"/>
+          <w:lang w:val="en-US"/>
+        </w:rPr>
+        <w:t>rd</w:t>
+      </w:r>
+      <w:r>
+        <w:rPr>
+          <w:b/>
+          <w:bCs/>
+          <w:sz w:val="28"/>
+          <w:szCs w:val="28"/>
+          <w:lang w:val="en-US"/>
+        </w:rPr>
+        <w:t xml:space="preserve"> component of BDD) </w:t>
+      </w:r>
+      <w:r>
+        <w:rPr>
+          <w:sz w:val="28"/>
+          <w:szCs w:val="28"/>
+          <w:lang w:val="en-US"/>
+        </w:rPr>
+        <w:t>will help to execute the feature file / glue code</w:t>
+      </w:r>
+    </w:p>
+    <w:p>
+      <w:pPr>
+        <w:rPr>
+          <w:sz w:val="28"/>
+          <w:szCs w:val="28"/>
+          <w:lang w:val="en-US"/>
+        </w:rPr>
+      </w:pPr>
+    </w:p>
+    <w:p>
+      <w:pPr>
+        <w:rPr>
+          <w:b/>
+          <w:bCs/>
+          <w:sz w:val="28"/>
+          <w:szCs w:val="28"/>
+          <w:lang w:val="en-US"/>
+        </w:rPr>
+      </w:pPr>
+      <w:r>
+        <w:rPr>
+          <w:b/>
+          <w:bCs/>
+          <w:sz w:val="28"/>
+          <w:szCs w:val="28"/>
+          <w:lang w:val="en-US"/>
+        </w:rPr>
+        <w:t>Cucumber is tool to implement BDD Approach</w:t>
+      </w:r>
+    </w:p>
+    <w:p>
+      <w:pPr>
+        <w:rPr>
+          <w:sz w:val="28"/>
+          <w:szCs w:val="28"/>
+          <w:lang w:val="en-US"/>
+        </w:rPr>
+      </w:pPr>
+    </w:p>
+    <w:p>
+      <w:pPr>
+        <w:rPr>
+          <w:b/>
+          <w:bCs/>
+          <w:sz w:val="28"/>
+          <w:szCs w:val="28"/>
+          <w:lang w:val="en-US"/>
+        </w:rPr>
+      </w:pPr>
+      <w:r>
+        <w:rPr>
+          <w:b/>
+          <w:bCs/>
+          <w:sz w:val="28"/>
+          <w:szCs w:val="28"/>
+          <w:lang w:val="en-US"/>
+        </w:rPr>
+        <w:t>Creating Cucumber project</w:t>
+      </w:r>
+    </w:p>
+    <w:p>
+      <w:pPr>
+        <w:pStyle w:val="ListParagraph"/>
+        <w:numPr>
+          <w:ilvl w:val="0"/>
+          <w:numId w:val="41"/>
+        </w:numPr>
+        <w:rPr>
+          <w:sz w:val="28"/>
+          <w:szCs w:val="28"/>
+          <w:lang w:val="en-US"/>
+        </w:rPr>
+      </w:pPr>
+      <w:r>
+        <w:rPr>
+          <w:sz w:val="28"/>
+          <w:szCs w:val="28"/>
+          <w:lang w:val="en-US"/>
+        </w:rPr>
+        <w:t xml:space="preserve">Click on File Menu </w:t>
+      </w:r>
+      <w:r>
+        <w:rPr>
+          <w:sz w:val="28"/>
+          <w:szCs w:val="28"/>
+          <w:lang w:val="en-US"/>
+        </w:rPr>
+        <w:sym w:font="Wingdings" w:char="F0E0"/>
+      </w:r>
+      <w:r>
+        <w:rPr>
+          <w:sz w:val="28"/>
+          <w:szCs w:val="28"/>
+          <w:lang w:val="en-US"/>
+        </w:rPr>
+        <w:t xml:space="preserve"> New </w:t>
+      </w:r>
+      <w:r>
+        <w:rPr>
+          <w:sz w:val="28"/>
+          <w:szCs w:val="28"/>
+          <w:lang w:val="en-US"/>
+        </w:rPr>
+        <w:sym w:font="Wingdings" w:char="F0E0"/>
+      </w:r>
+      <w:r>
+        <w:rPr>
+          <w:sz w:val="28"/>
+          <w:szCs w:val="28"/>
+          <w:lang w:val="en-US"/>
+        </w:rPr>
+        <w:t xml:space="preserve"> Maven Project</w:t>
+      </w:r>
+    </w:p>
+    <w:p>
+      <w:pPr>
+        <w:pStyle w:val="ListParagraph"/>
+        <w:numPr>
+          <w:ilvl w:val="0"/>
+          <w:numId w:val="41"/>
+        </w:numPr>
+        <w:rPr>
+          <w:sz w:val="28"/>
+          <w:szCs w:val="28"/>
+          <w:lang w:val="en-US"/>
+        </w:rPr>
+      </w:pPr>
+      <w:r>
+        <w:rPr>
+          <w:sz w:val="28"/>
+          <w:szCs w:val="28"/>
+          <w:lang w:val="en-US"/>
+        </w:rPr>
+        <w:t>Select 3</w:t>
+      </w:r>
+      <w:r>
+        <w:rPr>
+          <w:sz w:val="28"/>
+          <w:szCs w:val="28"/>
+          <w:vertAlign w:val="superscript"/>
+          <w:lang w:val="en-US"/>
+        </w:rPr>
+        <w:t>rd</w:t>
+      </w:r>
+      <w:r>
+        <w:rPr>
+          <w:sz w:val="28"/>
+          <w:szCs w:val="28"/>
+          <w:lang w:val="en-US"/>
+        </w:rPr>
+        <w:t xml:space="preserve"> check box (Add project to working set)</w:t>
+      </w:r>
+    </w:p>
+    <w:p>
+      <w:pPr>
+        <w:pStyle w:val="ListParagraph"/>
+        <w:numPr>
+          <w:ilvl w:val="0"/>
+          <w:numId w:val="41"/>
+        </w:numPr>
+        <w:rPr>
+          <w:sz w:val="28"/>
+          <w:szCs w:val="28"/>
+          <w:lang w:val="en-US"/>
+        </w:rPr>
+      </w:pPr>
+      <w:r>
+        <w:rPr>
+          <w:sz w:val="28"/>
+          <w:szCs w:val="28"/>
+          <w:lang w:val="en-US"/>
+        </w:rPr>
+        <w:t>Click on Next</w:t>
+      </w:r>
+    </w:p>
+    <w:p>
+      <w:pPr>
+        <w:pStyle w:val="ListParagraph"/>
+        <w:numPr>
+          <w:ilvl w:val="0"/>
+          <w:numId w:val="41"/>
+        </w:numPr>
+        <w:rPr>
+          <w:sz w:val="28"/>
+          <w:szCs w:val="28"/>
+          <w:lang w:val="en-US"/>
+        </w:rPr>
+      </w:pPr>
+      <w:r>
+        <w:rPr>
+          <w:sz w:val="28"/>
+          <w:szCs w:val="28"/>
+          <w:lang w:val="en-US"/>
+        </w:rPr>
+        <w:t xml:space="preserve">Add </w:t>
+      </w:r>
+      <w:r>
+        <w:rPr>
+          <w:sz w:val="28"/>
+          <w:szCs w:val="28"/>
+          <w:lang w:val="en-US"/>
+        </w:rPr>
+        <w:t>io.cucumber</w:t>
+      </w:r>
+      <w:r>
+        <w:rPr>
+          <w:sz w:val="28"/>
+          <w:szCs w:val="28"/>
+          <w:lang w:val="en-US"/>
+        </w:rPr>
+        <w:t xml:space="preserve"> in filter</w:t>
+      </w:r>
+    </w:p>
+    <w:p>
+      <w:pPr>
+        <w:pStyle w:val="ListParagraph"/>
+        <w:numPr>
+          <w:ilvl w:val="0"/>
+          <w:numId w:val="41"/>
+        </w:numPr>
+        <w:rPr>
+          <w:sz w:val="28"/>
+          <w:szCs w:val="28"/>
+          <w:lang w:val="en-US"/>
+        </w:rPr>
+      </w:pPr>
+      <w:r>
+        <w:rPr>
+          <w:sz w:val="28"/>
+          <w:szCs w:val="28"/>
+          <w:lang w:val="en-US"/>
+        </w:rPr>
+        <w:t>Click on Next</w:t>
+      </w:r>
+    </w:p>
+    <w:p>
+      <w:pPr>
+        <w:pStyle w:val="ListParagraph"/>
+        <w:numPr>
+          <w:ilvl w:val="0"/>
+          <w:numId w:val="41"/>
+        </w:numPr>
+        <w:rPr>
+          <w:sz w:val="28"/>
+          <w:szCs w:val="28"/>
+          <w:lang w:val="en-US"/>
+        </w:rPr>
+      </w:pPr>
+      <w:r>
+        <w:rPr>
+          <w:sz w:val="28"/>
+          <w:szCs w:val="28"/>
+          <w:lang w:val="en-US"/>
+        </w:rPr>
+        <w:t>Add groupId &amp; artifactID</w:t>
+      </w:r>
+    </w:p>
+    <w:p>
+      <w:pPr>
+        <w:pStyle w:val="ListParagraph"/>
+        <w:numPr>
+          <w:ilvl w:val="0"/>
+          <w:numId w:val="41"/>
+        </w:numPr>
+        <w:rPr>
+          <w:sz w:val="28"/>
+          <w:szCs w:val="28"/>
+          <w:lang w:val="en-US"/>
+        </w:rPr>
+      </w:pPr>
+      <w:r>
+        <w:rPr>
+          <w:sz w:val="28"/>
+          <w:szCs w:val="28"/>
+          <w:lang w:val="en-US"/>
+        </w:rPr>
+        <w:t>Click on Finish</w:t>
+      </w:r>
+    </w:p>
+    <w:p>
+      <w:pPr>
+        <w:pStyle w:val="ListParagraph"/>
+        <w:numPr>
+          <w:ilvl w:val="0"/>
+          <w:numId w:val="41"/>
+        </w:numPr>
+        <w:rPr>
+          <w:sz w:val="28"/>
+          <w:szCs w:val="28"/>
+          <w:lang w:val="en-US"/>
+        </w:rPr>
+      </w:pPr>
+      <w:r>
+        <w:rPr>
+          <w:sz w:val="28"/>
+          <w:szCs w:val="28"/>
+          <w:lang w:val="en-US"/>
+        </w:rPr>
+        <w:t>Delete the pre-defined package from src/test/java</w:t>
+      </w:r>
+    </w:p>
+    <w:p>
+      <w:pPr>
+        <w:pStyle w:val="ListParagraph"/>
+        <w:numPr>
+          <w:ilvl w:val="0"/>
+          <w:numId w:val="41"/>
+        </w:numPr>
+        <w:rPr>
+          <w:sz w:val="28"/>
+          <w:szCs w:val="28"/>
+          <w:lang w:val="en-US"/>
+        </w:rPr>
+      </w:pPr>
+      <w:r>
+        <w:rPr>
+          <w:sz w:val="28"/>
+          <w:szCs w:val="28"/>
+          <w:lang w:val="en-US"/>
+        </w:rPr>
+        <w:t xml:space="preserve">Launch </w:t>
+      </w:r>
+      <w:hyperlink r:id="rId24" w:history="1">
+        <w:r>
+          <w:rPr>
+            <w:rStyle w:val="Hyperlink"/>
+            <w:sz w:val="28"/>
+            <w:szCs w:val="28"/>
+            <w:lang w:val="en-US"/>
+          </w:rPr>
+          <w:t>https://github.com/cucumber/cucumber-java-skeleton/commit/d7249b50c570816eba27ce94557e1de7e9b0f97</w:t>
+        </w:r>
+      </w:hyperlink>
+    </w:p>
+    <w:p>
+      <w:pPr>
+        <w:pStyle w:val="ListParagraph"/>
+        <w:numPr>
+          <w:ilvl w:val="0"/>
+          <w:numId w:val="41"/>
+        </w:numPr>
+        <w:rPr>
+          <w:sz w:val="28"/>
+          <w:szCs w:val="28"/>
+          <w:lang w:val="en-US"/>
+        </w:rPr>
+      </w:pPr>
+      <w:r>
+        <w:rPr>
+          <w:sz w:val="28"/>
+          <w:szCs w:val="28"/>
+          <w:lang w:val="en-US"/>
+        </w:rPr>
+        <w:t>Copy the code from &lt;properties&gt; till &lt;/dependencies&gt; (line no 11 to 41)</w:t>
+      </w:r>
+    </w:p>
+    <w:p>
+      <w:pPr>
+        <w:pStyle w:val="ListParagraph"/>
+        <w:numPr>
+          <w:ilvl w:val="0"/>
+          <w:numId w:val="41"/>
+        </w:numPr>
+        <w:rPr>
+          <w:sz w:val="28"/>
+          <w:szCs w:val="28"/>
+          <w:lang w:val="en-US"/>
+        </w:rPr>
+      </w:pPr>
+      <w:r>
+        <w:rPr>
+          <w:sz w:val="28"/>
+          <w:szCs w:val="28"/>
+          <w:lang w:val="en-US"/>
+        </w:rPr>
+        <w:t>Open pom.xml file</w:t>
+      </w:r>
+    </w:p>
+    <w:p>
+      <w:pPr>
+        <w:pStyle w:val="ListParagraph"/>
+        <w:numPr>
+          <w:ilvl w:val="0"/>
+          <w:numId w:val="41"/>
+        </w:numPr>
+        <w:rPr>
+          <w:sz w:val="28"/>
+          <w:szCs w:val="28"/>
+          <w:lang w:val="en-US"/>
+        </w:rPr>
+      </w:pPr>
+      <w:r>
+        <w:rPr>
+          <w:sz w:val="28"/>
+          <w:szCs w:val="28"/>
+          <w:lang w:val="en-US"/>
+        </w:rPr>
+        <w:t>Delete the code from &lt;properties&gt; till &lt;/dependencies&gt; (line no 12 to 67)</w:t>
+      </w:r>
+    </w:p>
+    <w:p>
+      <w:pPr>
+        <w:pStyle w:val="ListParagraph"/>
+        <w:numPr>
+          <w:ilvl w:val="0"/>
+          <w:numId w:val="41"/>
+        </w:numPr>
+        <w:rPr>
+          <w:sz w:val="28"/>
+          <w:szCs w:val="28"/>
+          <w:lang w:val="en-US"/>
+        </w:rPr>
+      </w:pPr>
+      <w:r>
+        <w:rPr>
+          <w:sz w:val="28"/>
+          <w:szCs w:val="28"/>
+          <w:lang w:val="en-US"/>
+        </w:rPr>
+        <w:t>Change the java version in following line</w:t>
+      </w:r>
+      <w:r>
+        <w:rPr>
+          <w:sz w:val="28"/>
+          <w:szCs w:val="28"/>
+          <w:lang w:val="en-US"/>
+        </w:rPr>
+        <w:br/>
+      </w:r>
+      <w:r>
+        <w:rPr>
+          <w:rFonts w:ascii="Consolas" w:hAnsi="Consolas" w:cs="Consolas"/>
+          <w:color w:val="000000"/>
+          <w:sz w:val="32"/>
+          <w:szCs w:val="32"/>
+          <w:shd w:val="clear" w:color="auto" w:fill="E8F2FE"/>
+        </w:rPr>
+        <w:t>&lt;</w:t>
+      </w:r>
+      <w:r>
+        <w:rPr>
+          <w:rFonts w:ascii="Consolas" w:hAnsi="Consolas" w:cs="Consolas"/>
+          <w:color w:val="268BD2"/>
+          <w:sz w:val="32"/>
+          <w:szCs w:val="32"/>
+          <w:shd w:val="clear" w:color="auto" w:fill="E8F2FE"/>
+        </w:rPr>
+        <w:t>java.version</w:t>
+      </w:r>
+      <w:r>
+        <w:rPr>
+          <w:rFonts w:ascii="Consolas" w:hAnsi="Consolas" w:cs="Consolas"/>
+          <w:color w:val="000000"/>
+          <w:sz w:val="32"/>
+          <w:szCs w:val="32"/>
+          <w:shd w:val="clear" w:color="auto" w:fill="E8F2FE"/>
+        </w:rPr>
+        <w:t>&gt;</w:t>
+      </w:r>
+      <w:r>
+        <w:rPr>
+          <w:rFonts w:ascii="Consolas" w:hAnsi="Consolas" w:cs="Consolas"/>
+          <w:color w:val="000000"/>
+          <w:sz w:val="32"/>
+          <w:szCs w:val="32"/>
+          <w:highlight w:val="yellow"/>
+          <w:shd w:val="clear" w:color="auto" w:fill="E8F2FE"/>
+        </w:rPr>
+        <w:t>1.8</w:t>
+      </w:r>
+      <w:r>
+        <w:rPr>
+          <w:rFonts w:ascii="Consolas" w:hAnsi="Consolas" w:cs="Consolas"/>
+          <w:color w:val="000000"/>
+          <w:sz w:val="32"/>
+          <w:szCs w:val="32"/>
+          <w:shd w:val="clear" w:color="auto" w:fill="E8F2FE"/>
+        </w:rPr>
+        <w:t>&lt;/</w:t>
+      </w:r>
+      <w:r>
+        <w:rPr>
+          <w:rFonts w:ascii="Consolas" w:hAnsi="Consolas" w:cs="Consolas"/>
+          <w:color w:val="268BD2"/>
+          <w:sz w:val="32"/>
+          <w:szCs w:val="32"/>
+          <w:shd w:val="clear" w:color="auto" w:fill="E8F2FE"/>
+        </w:rPr>
+        <w:t>java.version</w:t>
+      </w:r>
+      <w:r>
+        <w:rPr>
+          <w:rFonts w:ascii="Consolas" w:hAnsi="Consolas" w:cs="Consolas"/>
+          <w:color w:val="000000"/>
+          <w:sz w:val="32"/>
+          <w:szCs w:val="32"/>
+          <w:shd w:val="clear" w:color="auto" w:fill="E8F2FE"/>
+        </w:rPr>
+        <w:t>&gt;</w:t>
+      </w:r>
+    </w:p>
+    <w:p>
+      <w:pPr>
+        <w:pStyle w:val="ListParagraph"/>
+        <w:numPr>
+          <w:ilvl w:val="0"/>
+          <w:numId w:val="41"/>
+        </w:numPr>
+        <w:rPr>
+          <w:sz w:val="28"/>
+          <w:szCs w:val="28"/>
+          <w:lang w:val="en-US"/>
+        </w:rPr>
+      </w:pPr>
+      <w:r>
+        <w:rPr>
+          <w:sz w:val="28"/>
+          <w:szCs w:val="28"/>
+          <w:lang w:val="en-US"/>
+        </w:rPr>
+        <w:lastRenderedPageBreak/>
+        <w:t>Delete following lines</w:t>
+      </w:r>
+    </w:p>
+    <w:p>
+      <w:pPr>
+        <w:pStyle w:val="ListParagraph"/>
+        <w:rPr>
+          <w:rFonts w:ascii="Consolas" w:hAnsi="Consolas" w:cs="Consolas"/>
+          <w:color w:val="000000"/>
+          <w:sz w:val="24"/>
+          <w:szCs w:val="24"/>
+          <w:shd w:val="clear" w:color="auto" w:fill="E8F2FE"/>
+        </w:rPr>
+      </w:pPr>
+      <w:r>
+        <w:rPr>
+          <w:rFonts w:ascii="Consolas" w:hAnsi="Consolas" w:cs="Consolas"/>
+          <w:color w:val="000000"/>
+          <w:sz w:val="24"/>
+          <w:szCs w:val="24"/>
+          <w:shd w:val="clear" w:color="auto" w:fill="E8F2FE"/>
+        </w:rPr>
+        <w:t>&lt;</w:t>
+      </w:r>
+      <w:r>
+        <w:rPr>
+          <w:rFonts w:ascii="Consolas" w:hAnsi="Consolas" w:cs="Consolas"/>
+          <w:color w:val="268BD2"/>
+          <w:sz w:val="24"/>
+          <w:szCs w:val="24"/>
+          <w:shd w:val="clear" w:color="auto" w:fill="E8F2FE"/>
+        </w:rPr>
+        <w:t>cucumber.version</w:t>
+      </w:r>
+      <w:r>
+        <w:rPr>
+          <w:rFonts w:ascii="Consolas" w:hAnsi="Consolas" w:cs="Consolas"/>
+          <w:color w:val="000000"/>
+          <w:sz w:val="24"/>
+          <w:szCs w:val="24"/>
+          <w:shd w:val="clear" w:color="auto" w:fill="E8F2FE"/>
+        </w:rPr>
+        <w:t>&gt;6.8.2&lt;/</w:t>
+      </w:r>
+      <w:r>
+        <w:rPr>
+          <w:rFonts w:ascii="Consolas" w:hAnsi="Consolas" w:cs="Consolas"/>
+          <w:color w:val="268BD2"/>
+          <w:sz w:val="24"/>
+          <w:szCs w:val="24"/>
+          <w:shd w:val="clear" w:color="auto" w:fill="E8F2FE"/>
+        </w:rPr>
+        <w:t>cucumber.version</w:t>
+      </w:r>
+      <w:r>
+        <w:rPr>
+          <w:rFonts w:ascii="Consolas" w:hAnsi="Consolas" w:cs="Consolas"/>
+          <w:color w:val="000000"/>
+          <w:sz w:val="24"/>
+          <w:szCs w:val="24"/>
+          <w:shd w:val="clear" w:color="auto" w:fill="E8F2FE"/>
+        </w:rPr>
+        <w:t>&gt;</w:t>
+      </w:r>
+    </w:p>
+    <w:p>
+      <w:pPr>
+        <w:autoSpaceDE w:val="0"/>
+        <w:autoSpaceDN w:val="0"/>
+        <w:adjustRightInd w:val="0"/>
+        <w:spacing w:after="0" w:line="240" w:lineRule="auto"/>
+        <w:ind w:firstLine="720"/>
+        <w:rPr>
+          <w:rFonts w:ascii="Consolas" w:hAnsi="Consolas" w:cs="Consolas"/>
+          <w:sz w:val="24"/>
+          <w:szCs w:val="24"/>
+        </w:rPr>
+      </w:pPr>
+      <w:r>
+        <w:rPr>
+          <w:rFonts w:ascii="Consolas" w:hAnsi="Consolas" w:cs="Consolas"/>
+          <w:color w:val="000000"/>
+          <w:sz w:val="24"/>
+          <w:szCs w:val="24"/>
+        </w:rPr>
+        <w:t>&lt;</w:t>
+      </w:r>
+      <w:r>
+        <w:rPr>
+          <w:rFonts w:ascii="Consolas" w:hAnsi="Consolas" w:cs="Consolas"/>
+          <w:color w:val="268BD2"/>
+          <w:sz w:val="24"/>
+          <w:szCs w:val="24"/>
+        </w:rPr>
+        <w:t>maven.compiler.version</w:t>
+      </w:r>
+      <w:r>
+        <w:rPr>
+          <w:rFonts w:ascii="Consolas" w:hAnsi="Consolas" w:cs="Consolas"/>
+          <w:color w:val="000000"/>
+          <w:sz w:val="24"/>
+          <w:szCs w:val="24"/>
+        </w:rPr>
+        <w:t>&gt;3.8.1&lt;/</w:t>
+      </w:r>
+      <w:r>
+        <w:rPr>
+          <w:rFonts w:ascii="Consolas" w:hAnsi="Consolas" w:cs="Consolas"/>
+          <w:color w:val="268BD2"/>
+          <w:sz w:val="24"/>
+          <w:szCs w:val="24"/>
+        </w:rPr>
+        <w:t>maven.compiler.version</w:t>
+      </w:r>
+      <w:r>
+        <w:rPr>
+          <w:rFonts w:ascii="Consolas" w:hAnsi="Consolas" w:cs="Consolas"/>
+          <w:color w:val="000000"/>
+          <w:sz w:val="24"/>
+          <w:szCs w:val="24"/>
+        </w:rPr>
+        <w:t>&gt;</w:t>
+      </w:r>
+    </w:p>
+    <w:p>
+      <w:pPr>
+        <w:pStyle w:val="ListParagraph"/>
+        <w:rPr>
+          <w:sz w:val="20"/>
+          <w:lang w:val="en-US"/>
+        </w:rPr>
+      </w:pPr>
+      <w:r>
+        <w:rPr>
+          <w:rFonts w:ascii="Consolas" w:hAnsi="Consolas" w:cs="Consolas"/>
+          <w:color w:val="000000"/>
+          <w:sz w:val="24"/>
+          <w:szCs w:val="24"/>
+        </w:rPr>
+        <w:t xml:space="preserve">        &lt;</w:t>
+      </w:r>
+      <w:r>
+        <w:rPr>
+          <w:rFonts w:ascii="Consolas" w:hAnsi="Consolas" w:cs="Consolas"/>
+          <w:color w:val="268BD2"/>
+          <w:sz w:val="24"/>
+          <w:szCs w:val="24"/>
+        </w:rPr>
+        <w:t>maven.surefire.version</w:t>
+      </w:r>
+      <w:r>
+        <w:rPr>
+          <w:rFonts w:ascii="Consolas" w:hAnsi="Consolas" w:cs="Consolas"/>
+          <w:color w:val="000000"/>
+          <w:sz w:val="24"/>
+          <w:szCs w:val="24"/>
+        </w:rPr>
+        <w:t>&gt;2.22.2&lt;/</w:t>
+      </w:r>
+      <w:r>
+        <w:rPr>
+          <w:rFonts w:ascii="Consolas" w:hAnsi="Consolas" w:cs="Consolas"/>
+          <w:color w:val="268BD2"/>
+          <w:sz w:val="24"/>
+          <w:szCs w:val="24"/>
+        </w:rPr>
+        <w:t>maven.surefire.version</w:t>
+      </w:r>
+      <w:r>
+        <w:rPr>
+          <w:rFonts w:ascii="Consolas" w:hAnsi="Consolas" w:cs="Consolas"/>
+          <w:color w:val="000000"/>
+          <w:sz w:val="24"/>
+          <w:szCs w:val="24"/>
+        </w:rPr>
+        <w:t>&gt;</w:t>
+      </w:r>
+    </w:p>
+    <w:p>
+      <w:pPr>
+        <w:pStyle w:val="ListParagraph"/>
+        <w:numPr>
+          <w:ilvl w:val="0"/>
+          <w:numId w:val="41"/>
+        </w:numPr>
+        <w:rPr>
+          <w:sz w:val="28"/>
+          <w:szCs w:val="28"/>
+          <w:lang w:val="en-US"/>
+        </w:rPr>
+      </w:pPr>
+      <w:r>
+        <w:rPr>
+          <w:sz w:val="28"/>
+          <w:szCs w:val="28"/>
+          <w:lang w:val="en-US"/>
+        </w:rPr>
+        <w:t>Save this file</w:t>
+      </w:r>
       <w:bookmarkStart w:id="0" w:name="_GoBack"/>
       <w:bookmarkEnd w:id="0"/>
+    </w:p>
+    <w:p>
+      <w:pPr>
+        <w:rPr>
+          <w:sz w:val="28"/>
+          <w:szCs w:val="28"/>
+          <w:lang w:val="en-US"/>
+        </w:rPr>
+      </w:pPr>
     </w:p>
     <w:sectPr>
       <w:pgSz w:w="11906" w:h="16838"/>
@@ -14134,6 +15344,119 @@
     </w:lvl>
   </w:abstractNum>
   <w:abstractNum w:abstractNumId="11">
+    <w:nsid w:val="22750859"/>
+    <w:multiLevelType w:val="hybridMultilevel"/>
+    <w:tmpl w:val="C5EEE524"/>
+    <w:lvl w:ilvl="0" w:tplc="40090001">
+      <w:start w:val="1"/>
+      <w:numFmt w:val="bullet"/>
+      <w:lvlText w:val=""/>
+      <w:lvlJc w:val="left"/>
+      <w:pPr>
+        <w:ind w:left="720" w:hanging="360"/>
+      </w:pPr>
+      <w:rPr>
+        <w:rFonts w:ascii="Symbol" w:hAnsi="Symbol" w:hint="default"/>
+      </w:rPr>
+    </w:lvl>
+    <w:lvl w:ilvl="1" w:tplc="40090003" w:tentative="1">
+      <w:start w:val="1"/>
+      <w:numFmt w:val="bullet"/>
+      <w:lvlText w:val="o"/>
+      <w:lvlJc w:val="left"/>
+      <w:pPr>
+        <w:ind w:left="1440" w:hanging="360"/>
+      </w:pPr>
+      <w:rPr>
+        <w:rFonts w:ascii="Courier New" w:hAnsi="Courier New" w:cs="Courier New" w:hint="default"/>
+      </w:rPr>
+    </w:lvl>
+    <w:lvl w:ilvl="2" w:tplc="40090005" w:tentative="1">
+      <w:start w:val="1"/>
+      <w:numFmt w:val="bullet"/>
+      <w:lvlText w:val=""/>
+      <w:lvlJc w:val="left"/>
+      <w:pPr>
+        <w:ind w:left="2160" w:hanging="360"/>
+      </w:pPr>
+      <w:rPr>
+        <w:rFonts w:ascii="Wingdings" w:hAnsi="Wingdings" w:hint="default"/>
+      </w:rPr>
+    </w:lvl>
+    <w:lvl w:ilvl="3" w:tplc="40090001" w:tentative="1">
+      <w:start w:val="1"/>
+      <w:numFmt w:val="bullet"/>
+      <w:lvlText w:val=""/>
+      <w:lvlJc w:val="left"/>
+      <w:pPr>
+        <w:ind w:left="2880" w:hanging="360"/>
+      </w:pPr>
+      <w:rPr>
+        <w:rFonts w:ascii="Symbol" w:hAnsi="Symbol" w:hint="default"/>
+      </w:rPr>
+    </w:lvl>
+    <w:lvl w:ilvl="4" w:tplc="40090003" w:tentative="1">
+      <w:start w:val="1"/>
+      <w:numFmt w:val="bullet"/>
+      <w:lvlText w:val="o"/>
+      <w:lvlJc w:val="left"/>
+      <w:pPr>
+        <w:ind w:left="3600" w:hanging="360"/>
+      </w:pPr>
+      <w:rPr>
+        <w:rFonts w:ascii="Courier New" w:hAnsi="Courier New" w:cs="Courier New" w:hint="default"/>
+      </w:rPr>
+    </w:lvl>
+    <w:lvl w:ilvl="5" w:tplc="40090005" w:tentative="1">
+      <w:start w:val="1"/>
+      <w:numFmt w:val="bullet"/>
+      <w:lvlText w:val=""/>
+      <w:lvlJc w:val="left"/>
+      <w:pPr>
+        <w:ind w:left="4320" w:hanging="360"/>
+      </w:pPr>
+      <w:rPr>
+        <w:rFonts w:ascii="Wingdings" w:hAnsi="Wingdings" w:hint="default"/>
+      </w:rPr>
+    </w:lvl>
+    <w:lvl w:ilvl="6" w:tplc="40090001" w:tentative="1">
+      <w:start w:val="1"/>
+      <w:numFmt w:val="bullet"/>
+      <w:lvlText w:val=""/>
+      <w:lvlJc w:val="left"/>
+      <w:pPr>
+        <w:ind w:left="5040" w:hanging="360"/>
+      </w:pPr>
+      <w:rPr>
+        <w:rFonts w:ascii="Symbol" w:hAnsi="Symbol" w:hint="default"/>
+      </w:rPr>
+    </w:lvl>
+    <w:lvl w:ilvl="7" w:tplc="40090003" w:tentative="1">
+      <w:start w:val="1"/>
+      <w:numFmt w:val="bullet"/>
+      <w:lvlText w:val="o"/>
+      <w:lvlJc w:val="left"/>
+      <w:pPr>
+        <w:ind w:left="5760" w:hanging="360"/>
+      </w:pPr>
+      <w:rPr>
+        <w:rFonts w:ascii="Courier New" w:hAnsi="Courier New" w:cs="Courier New" w:hint="default"/>
+      </w:rPr>
+    </w:lvl>
+    <w:lvl w:ilvl="8" w:tplc="40090005" w:tentative="1">
+      <w:start w:val="1"/>
+      <w:numFmt w:val="bullet"/>
+      <w:lvlText w:val=""/>
+      <w:lvlJc w:val="left"/>
+      <w:pPr>
+        <w:ind w:left="6480" w:hanging="360"/>
+      </w:pPr>
+      <w:rPr>
+        <w:rFonts w:ascii="Wingdings" w:hAnsi="Wingdings" w:hint="default"/>
+      </w:rPr>
+    </w:lvl>
+  </w:abstractNum>
+  <w:abstractNum w:abstractNumId="12">
     <w:nsid w:val="248F29DC"/>
     <w:multiLevelType w:val="hybridMultilevel"/>
     <w:tmpl w:val="300A5B02"/>
@@ -14246,7 +15569,7 @@
       </w:rPr>
     </w:lvl>
   </w:abstractNum>
-  <w:abstractNum w:abstractNumId="12">
+  <w:abstractNum w:abstractNumId="13">
     <w:nsid w:val="251E33C8"/>
     <w:multiLevelType w:val="hybridMultilevel"/>
     <w:tmpl w:val="75DC1EF4"/>
@@ -14359,7 +15682,7 @@
       </w:rPr>
     </w:lvl>
   </w:abstractNum>
-  <w:abstractNum w:abstractNumId="13">
+  <w:abstractNum w:abstractNumId="14">
     <w:nsid w:val="35652A78"/>
     <w:multiLevelType w:val="hybridMultilevel"/>
     <w:tmpl w:val="A440CAF0"/>
@@ -14448,7 +15771,7 @@
       </w:pPr>
     </w:lvl>
   </w:abstractNum>
-  <w:abstractNum w:abstractNumId="14">
+  <w:abstractNum w:abstractNumId="15">
     <w:nsid w:val="35FD782B"/>
     <w:multiLevelType w:val="hybridMultilevel"/>
     <w:tmpl w:val="B9E05B7E"/>
@@ -14561,7 +15884,7 @@
       </w:rPr>
     </w:lvl>
   </w:abstractNum>
-  <w:abstractNum w:abstractNumId="15">
+  <w:abstractNum w:abstractNumId="16">
     <w:nsid w:val="3B2D6F02"/>
     <w:multiLevelType w:val="hybridMultilevel"/>
     <w:tmpl w:val="DDF47A34"/>
@@ -14650,7 +15973,7 @@
       </w:pPr>
     </w:lvl>
   </w:abstractNum>
-  <w:abstractNum w:abstractNumId="16">
+  <w:abstractNum w:abstractNumId="17">
     <w:nsid w:val="3D036FA0"/>
     <w:multiLevelType w:val="hybridMultilevel"/>
     <w:tmpl w:val="314ED058"/>
@@ -14739,7 +16062,7 @@
       </w:pPr>
     </w:lvl>
   </w:abstractNum>
-  <w:abstractNum w:abstractNumId="17">
+  <w:abstractNum w:abstractNumId="18">
     <w:nsid w:val="3E532AAF"/>
     <w:multiLevelType w:val="hybridMultilevel"/>
     <w:tmpl w:val="8CAC45D0"/>
@@ -14852,7 +16175,7 @@
       </w:rPr>
     </w:lvl>
   </w:abstractNum>
-  <w:abstractNum w:abstractNumId="18">
+  <w:abstractNum w:abstractNumId="19">
     <w:nsid w:val="3EEB6F08"/>
     <w:multiLevelType w:val="hybridMultilevel"/>
     <w:tmpl w:val="E746F368"/>
@@ -14941,7 +16264,96 @@
       </w:pPr>
     </w:lvl>
   </w:abstractNum>
-  <w:abstractNum w:abstractNumId="19">
+  <w:abstractNum w:abstractNumId="20">
+    <w:nsid w:val="3F641914"/>
+    <w:multiLevelType w:val="hybridMultilevel"/>
+    <w:tmpl w:val="DA56A97C"/>
+    <w:lvl w:ilvl="0" w:tplc="4009000F">
+      <w:start w:val="1"/>
+      <w:numFmt w:val="decimal"/>
+      <w:lvlText w:val="%1."/>
+      <w:lvlJc w:val="left"/>
+      <w:pPr>
+        <w:ind w:left="720" w:hanging="360"/>
+      </w:pPr>
+      <w:rPr>
+        <w:rFonts w:hint="default"/>
+      </w:rPr>
+    </w:lvl>
+    <w:lvl w:ilvl="1" w:tplc="40090019" w:tentative="1">
+      <w:start w:val="1"/>
+      <w:numFmt w:val="lowerLetter"/>
+      <w:lvlText w:val="%2."/>
+      <w:lvlJc w:val="left"/>
+      <w:pPr>
+        <w:ind w:left="1440" w:hanging="360"/>
+      </w:pPr>
+    </w:lvl>
+    <w:lvl w:ilvl="2" w:tplc="4009001B" w:tentative="1">
+      <w:start w:val="1"/>
+      <w:numFmt w:val="lowerRoman"/>
+      <w:lvlText w:val="%3."/>
+      <w:lvlJc w:val="right"/>
+      <w:pPr>
+        <w:ind w:left="2160" w:hanging="180"/>
+      </w:pPr>
+    </w:lvl>
+    <w:lvl w:ilvl="3" w:tplc="4009000F" w:tentative="1">
+      <w:start w:val="1"/>
+      <w:numFmt w:val="decimal"/>
+      <w:lvlText w:val="%4."/>
+      <w:lvlJc w:val="left"/>
+      <w:pPr>
+        <w:ind w:left="2880" w:hanging="360"/>
+      </w:pPr>
+    </w:lvl>
+    <w:lvl w:ilvl="4" w:tplc="40090019" w:tentative="1">
+      <w:start w:val="1"/>
+      <w:numFmt w:val="lowerLetter"/>
+      <w:lvlText w:val="%5."/>
+      <w:lvlJc w:val="left"/>
+      <w:pPr>
+        <w:ind w:left="3600" w:hanging="360"/>
+      </w:pPr>
+    </w:lvl>
+    <w:lvl w:ilvl="5" w:tplc="4009001B" w:tentative="1">
+      <w:start w:val="1"/>
+      <w:numFmt w:val="lowerRoman"/>
+      <w:lvlText w:val="%6."/>
+      <w:lvlJc w:val="right"/>
+      <w:pPr>
+        <w:ind w:left="4320" w:hanging="180"/>
+      </w:pPr>
+    </w:lvl>
+    <w:lvl w:ilvl="6" w:tplc="4009000F" w:tentative="1">
+      <w:start w:val="1"/>
+      <w:numFmt w:val="decimal"/>
+      <w:lvlText w:val="%7."/>
+      <w:lvlJc w:val="left"/>
+      <w:pPr>
+        <w:ind w:left="5040" w:hanging="360"/>
+      </w:pPr>
+    </w:lvl>
+    <w:lvl w:ilvl="7" w:tplc="40090019" w:tentative="1">
+      <w:start w:val="1"/>
+      <w:numFmt w:val="lowerLetter"/>
+      <w:lvlText w:val="%8."/>
+      <w:lvlJc w:val="left"/>
+      <w:pPr>
+        <w:ind w:left="5760" w:hanging="360"/>
+      </w:pPr>
+    </w:lvl>
+    <w:lvl w:ilvl="8" w:tplc="4009001B" w:tentative="1">
+      <w:start w:val="1"/>
+      <w:numFmt w:val="lowerRoman"/>
+      <w:lvlText w:val="%9."/>
+      <w:lvlJc w:val="right"/>
+      <w:pPr>
+        <w:ind w:left="6480" w:hanging="180"/>
+      </w:pPr>
+    </w:lvl>
+  </w:abstractNum>
+  <w:abstractNum w:abstractNumId="21">
     <w:nsid w:val="41B57547"/>
     <w:multiLevelType w:val="hybridMultilevel"/>
     <w:tmpl w:val="2818A9B8"/>
@@ -15030,7 +16442,7 @@
       </w:pPr>
     </w:lvl>
   </w:abstractNum>
-  <w:abstractNum w:abstractNumId="20">
+  <w:abstractNum w:abstractNumId="22">
     <w:nsid w:val="42FA26DC"/>
     <w:multiLevelType w:val="hybridMultilevel"/>
     <w:tmpl w:val="036CAB60"/>
@@ -15143,7 +16555,7 @@
       </w:rPr>
     </w:lvl>
   </w:abstractNum>
-  <w:abstractNum w:abstractNumId="21">
+  <w:abstractNum w:abstractNumId="23">
     <w:nsid w:val="473E69F5"/>
     <w:multiLevelType w:val="hybridMultilevel"/>
     <w:tmpl w:val="4CC0D070"/>
@@ -15256,7 +16668,7 @@
       </w:rPr>
     </w:lvl>
   </w:abstractNum>
-  <w:abstractNum w:abstractNumId="22">
+  <w:abstractNum w:abstractNumId="24">
     <w:nsid w:val="4B7A4655"/>
     <w:multiLevelType w:val="hybridMultilevel"/>
     <w:tmpl w:val="EC7AB170"/>
@@ -15369,7 +16781,7 @@
       </w:rPr>
     </w:lvl>
   </w:abstractNum>
-  <w:abstractNum w:abstractNumId="23">
+  <w:abstractNum w:abstractNumId="25">
     <w:nsid w:val="542B2E63"/>
     <w:multiLevelType w:val="hybridMultilevel"/>
     <w:tmpl w:val="0F187BCC"/>
@@ -15458,7 +16870,7 @@
       </w:pPr>
     </w:lvl>
   </w:abstractNum>
-  <w:abstractNum w:abstractNumId="24">
+  <w:abstractNum w:abstractNumId="26">
     <w:nsid w:val="56095DC4"/>
     <w:multiLevelType w:val="hybridMultilevel"/>
     <w:tmpl w:val="DD44F42C"/>
@@ -15571,7 +16983,7 @@
       </w:rPr>
     </w:lvl>
   </w:abstractNum>
-  <w:abstractNum w:abstractNumId="25">
+  <w:abstractNum w:abstractNumId="27">
     <w:nsid w:val="577F6F76"/>
     <w:multiLevelType w:val="hybridMultilevel"/>
     <w:tmpl w:val="EE04D44E"/>
@@ -15660,7 +17072,7 @@
       </w:pPr>
     </w:lvl>
   </w:abstractNum>
-  <w:abstractNum w:abstractNumId="26">
+  <w:abstractNum w:abstractNumId="28">
     <w:nsid w:val="57A05F22"/>
     <w:multiLevelType w:val="hybridMultilevel"/>
     <w:tmpl w:val="E1C0193A"/>
@@ -15749,7 +17161,7 @@
       </w:pPr>
     </w:lvl>
   </w:abstractNum>
-  <w:abstractNum w:abstractNumId="27">
+  <w:abstractNum w:abstractNumId="29">
     <w:nsid w:val="5DB37343"/>
     <w:multiLevelType w:val="hybridMultilevel"/>
     <w:tmpl w:val="5DECB980"/>
@@ -15862,7 +17274,7 @@
       </w:rPr>
     </w:lvl>
   </w:abstractNum>
-  <w:abstractNum w:abstractNumId="28">
+  <w:abstractNum w:abstractNumId="30">
     <w:nsid w:val="60A7411D"/>
     <w:multiLevelType w:val="hybridMultilevel"/>
     <w:tmpl w:val="5016B75E"/>
@@ -15951,7 +17363,7 @@
       </w:pPr>
     </w:lvl>
   </w:abstractNum>
-  <w:abstractNum w:abstractNumId="29">
+  <w:abstractNum w:abstractNumId="31">
     <w:nsid w:val="62192C2E"/>
     <w:multiLevelType w:val="hybridMultilevel"/>
     <w:tmpl w:val="4F8032C4"/>
@@ -16040,7 +17452,7 @@
       </w:pPr>
     </w:lvl>
   </w:abstractNum>
-  <w:abstractNum w:abstractNumId="30">
+  <w:abstractNum w:abstractNumId="32">
     <w:nsid w:val="632F41B3"/>
     <w:multiLevelType w:val="hybridMultilevel"/>
     <w:tmpl w:val="6A328AE4"/>
@@ -16126,7 +17538,120 @@
       </w:pPr>
     </w:lvl>
   </w:abstractNum>
-  <w:abstractNum w:abstractNumId="31">
+  <w:abstractNum w:abstractNumId="33">
+    <w:nsid w:val="66296E08"/>
+    <w:multiLevelType w:val="hybridMultilevel"/>
+    <w:tmpl w:val="0A826E24"/>
+    <w:lvl w:ilvl="0" w:tplc="40090001">
+      <w:start w:val="1"/>
+      <w:numFmt w:val="bullet"/>
+      <w:lvlText w:val=""/>
+      <w:lvlJc w:val="left"/>
+      <w:pPr>
+        <w:ind w:left="720" w:hanging="360"/>
+      </w:pPr>
+      <w:rPr>
+        <w:rFonts w:ascii="Symbol" w:hAnsi="Symbol" w:hint="default"/>
+      </w:rPr>
+    </w:lvl>
+    <w:lvl w:ilvl="1" w:tplc="40090003">
+      <w:start w:val="1"/>
+      <w:numFmt w:val="bullet"/>
+      <w:lvlText w:val="o"/>
+      <w:lvlJc w:val="left"/>
+      <w:pPr>
+        <w:ind w:left="1440" w:hanging="360"/>
+      </w:pPr>
+      <w:rPr>
+        <w:rFonts w:ascii="Courier New" w:hAnsi="Courier New" w:cs="Courier New" w:hint="default"/>
+      </w:rPr>
+    </w:lvl>
+    <w:lvl w:ilvl="2" w:tplc="40090005" w:tentative="1">
+      <w:start w:val="1"/>
+      <w:numFmt w:val="bullet"/>
+      <w:lvlText w:val=""/>
+      <w:lvlJc w:val="left"/>
+      <w:pPr>
+        <w:ind w:left="2160" w:hanging="360"/>
+      </w:pPr>
+      <w:rPr>
+        <w:rFonts w:ascii="Wingdings" w:hAnsi="Wingdings" w:hint="default"/>
+      </w:rPr>
+    </w:lvl>
+    <w:lvl w:ilvl="3" w:tplc="40090001" w:tentative="1">
+      <w:start w:val="1"/>
+      <w:numFmt w:val="bullet"/>
+      <w:lvlText w:val=""/>
+      <w:lvlJc w:val="left"/>
+      <w:pPr>
+        <w:ind w:left="2880" w:hanging="360"/>
+      </w:pPr>
+      <w:rPr>
+        <w:rFonts w:ascii="Symbol" w:hAnsi="Symbol" w:hint="default"/>
+      </w:rPr>
+    </w:lvl>
+    <w:lvl w:ilvl="4" w:tplc="40090003" w:tentative="1">
+      <w:start w:val="1"/>
+      <w:numFmt w:val="bullet"/>
+      <w:lvlText w:val="o"/>
+      <w:lvlJc w:val="left"/>
+      <w:pPr>
+        <w:ind w:left="3600" w:hanging="360"/>
+      </w:pPr>
+      <w:rPr>
+        <w:rFonts w:ascii="Courier New" w:hAnsi="Courier New" w:cs="Courier New" w:hint="default"/>
+      </w:rPr>
+    </w:lvl>
+    <w:lvl w:ilvl="5" w:tplc="40090005" w:tentative="1">
+      <w:start w:val="1"/>
+      <w:numFmt w:val="bullet"/>
+      <w:lvlText w:val=""/>
+      <w:lvlJc w:val="left"/>
+      <w:pPr>
+        <w:ind w:left="4320" w:hanging="360"/>
+      </w:pPr>
+      <w:rPr>
+        <w:rFonts w:ascii="Wingdings" w:hAnsi="Wingdings" w:hint="default"/>
+      </w:rPr>
+    </w:lvl>
+    <w:lvl w:ilvl="6" w:tplc="40090001" w:tentative="1">
+      <w:start w:val="1"/>
+      <w:numFmt w:val="bullet"/>
+      <w:lvlText w:val=""/>
+      <w:lvlJc w:val="left"/>
+      <w:pPr>
+        <w:ind w:left="5040" w:hanging="360"/>
+      </w:pPr>
+      <w:rPr>
+        <w:rFonts w:ascii="Symbol" w:hAnsi="Symbol" w:hint="default"/>
+      </w:rPr>
+    </w:lvl>
+    <w:lvl w:ilvl="7" w:tplc="40090003" w:tentative="1">
+      <w:start w:val="1"/>
+      <w:numFmt w:val="bullet"/>
+      <w:lvlText w:val="o"/>
+      <w:lvlJc w:val="left"/>
+      <w:pPr>
+        <w:ind w:left="5760" w:hanging="360"/>
+      </w:pPr>
+      <w:rPr>
+        <w:rFonts w:ascii="Courier New" w:hAnsi="Courier New" w:cs="Courier New" w:hint="default"/>
+      </w:rPr>
+    </w:lvl>
+    <w:lvl w:ilvl="8" w:tplc="40090005" w:tentative="1">
+      <w:start w:val="1"/>
+      <w:numFmt w:val="bullet"/>
+      <w:lvlText w:val=""/>
+      <w:lvlJc w:val="left"/>
+      <w:pPr>
+        <w:ind w:left="6480" w:hanging="360"/>
+      </w:pPr>
+      <w:rPr>
+        <w:rFonts w:ascii="Wingdings" w:hAnsi="Wingdings" w:hint="default"/>
+      </w:rPr>
+    </w:lvl>
+  </w:abstractNum>
+  <w:abstractNum w:abstractNumId="34">
     <w:nsid w:val="663F552C"/>
     <w:multiLevelType w:val="hybridMultilevel"/>
     <w:tmpl w:val="A5CC1C4A"/>
@@ -16239,7 +17764,7 @@
       </w:rPr>
     </w:lvl>
   </w:abstractNum>
-  <w:abstractNum w:abstractNumId="32">
+  <w:abstractNum w:abstractNumId="35">
     <w:nsid w:val="6718573C"/>
     <w:multiLevelType w:val="hybridMultilevel"/>
     <w:tmpl w:val="D69825EA"/>
@@ -16328,7 +17853,7 @@
       </w:pPr>
     </w:lvl>
   </w:abstractNum>
-  <w:abstractNum w:abstractNumId="33">
+  <w:abstractNum w:abstractNumId="36">
     <w:nsid w:val="67724D76"/>
     <w:multiLevelType w:val="hybridMultilevel"/>
     <w:tmpl w:val="0CC0A494"/>
@@ -16417,7 +17942,7 @@
       </w:pPr>
     </w:lvl>
   </w:abstractNum>
-  <w:abstractNum w:abstractNumId="34">
+  <w:abstractNum w:abstractNumId="37">
     <w:nsid w:val="68914562"/>
     <w:multiLevelType w:val="hybridMultilevel"/>
     <w:tmpl w:val="ED6E428C"/>
@@ -16506,7 +18031,7 @@
       </w:pPr>
     </w:lvl>
   </w:abstractNum>
-  <w:abstractNum w:abstractNumId="35">
+  <w:abstractNum w:abstractNumId="38">
     <w:nsid w:val="6E4F1544"/>
     <w:multiLevelType w:val="hybridMultilevel"/>
     <w:tmpl w:val="FF421A66"/>
@@ -16619,7 +18144,7 @@
       </w:rPr>
     </w:lvl>
   </w:abstractNum>
-  <w:abstractNum w:abstractNumId="36">
+  <w:abstractNum w:abstractNumId="39">
     <w:nsid w:val="6F6B3D21"/>
     <w:multiLevelType w:val="hybridMultilevel"/>
     <w:tmpl w:val="CD3CEF26"/>
@@ -16732,7 +18257,7 @@
       </w:rPr>
     </w:lvl>
   </w:abstractNum>
-  <w:abstractNum w:abstractNumId="37">
+  <w:abstractNum w:abstractNumId="40">
     <w:nsid w:val="6FC82E83"/>
     <w:multiLevelType w:val="hybridMultilevel"/>
     <w:tmpl w:val="B832CDCA"/>
@@ -16822,10 +18347,10 @@
     </w:lvl>
   </w:abstractNum>
   <w:num w:numId="1">
-    <w:abstractNumId w:val="24"/>
+    <w:abstractNumId w:val="26"/>
   </w:num>
   <w:num w:numId="2">
-    <w:abstractNumId w:val="27"/>
+    <w:abstractNumId w:val="29"/>
   </w:num>
   <w:num w:numId="3">
     <w:abstractNumId w:val="9"/>
@@ -16834,16 +18359,16 @@
     <w:abstractNumId w:val="0"/>
   </w:num>
   <w:num w:numId="5">
-    <w:abstractNumId w:val="17"/>
+    <w:abstractNumId w:val="18"/>
   </w:num>
   <w:num w:numId="6">
-    <w:abstractNumId w:val="11"/>
+    <w:abstractNumId w:val="12"/>
   </w:num>
   <w:num w:numId="7">
-    <w:abstractNumId w:val="31"/>
+    <w:abstractNumId w:val="34"/>
   </w:num>
   <w:num w:numId="8">
-    <w:abstractNumId w:val="12"/>
+    <w:abstractNumId w:val="13"/>
   </w:num>
   <w:num w:numId="9">
     <w:abstractNumId w:val="7"/>
@@ -16852,16 +18377,16 @@
     <w:abstractNumId w:val="1"/>
   </w:num>
   <w:num w:numId="11">
-    <w:abstractNumId w:val="30"/>
+    <w:abstractNumId w:val="32"/>
   </w:num>
   <w:num w:numId="12">
-    <w:abstractNumId w:val="20"/>
+    <w:abstractNumId w:val="22"/>
   </w:num>
   <w:num w:numId="13">
-    <w:abstractNumId w:val="22"/>
+    <w:abstractNumId w:val="24"/>
   </w:num>
   <w:num w:numId="14">
-    <w:abstractNumId w:val="32"/>
+    <w:abstractNumId w:val="35"/>
   </w:num>
   <w:num w:numId="15">
     <w:abstractNumId w:val="8"/>
@@ -16876,64 +18401,73 @@
     <w:abstractNumId w:val="2"/>
   </w:num>
   <w:num w:numId="19">
-    <w:abstractNumId w:val="19"/>
+    <w:abstractNumId w:val="21"/>
   </w:num>
   <w:num w:numId="20">
-    <w:abstractNumId w:val="26"/>
+    <w:abstractNumId w:val="28"/>
   </w:num>
   <w:num w:numId="21">
     <w:abstractNumId w:val="6"/>
   </w:num>
   <w:num w:numId="22">
-    <w:abstractNumId w:val="35"/>
+    <w:abstractNumId w:val="38"/>
   </w:num>
   <w:num w:numId="23">
-    <w:abstractNumId w:val="29"/>
+    <w:abstractNumId w:val="31"/>
   </w:num>
   <w:num w:numId="24">
     <w:abstractNumId w:val="4"/>
   </w:num>
   <w:num w:numId="25">
+    <w:abstractNumId w:val="16"/>
+  </w:num>
+  <w:num w:numId="26">
+    <w:abstractNumId w:val="17"/>
+  </w:num>
+  <w:num w:numId="27">
+    <w:abstractNumId w:val="27"/>
+  </w:num>
+  <w:num w:numId="28">
+    <w:abstractNumId w:val="19"/>
+  </w:num>
+  <w:num w:numId="29">
+    <w:abstractNumId w:val="40"/>
+  </w:num>
+  <w:num w:numId="30">
+    <w:abstractNumId w:val="30"/>
+  </w:num>
+  <w:num w:numId="31">
+    <w:abstractNumId w:val="25"/>
+  </w:num>
+  <w:num w:numId="32">
+    <w:abstractNumId w:val="39"/>
+  </w:num>
+  <w:num w:numId="33">
+    <w:abstractNumId w:val="14"/>
+  </w:num>
+  <w:num w:numId="34">
+    <w:abstractNumId w:val="36"/>
+  </w:num>
+  <w:num w:numId="35">
     <w:abstractNumId w:val="15"/>
   </w:num>
-  <w:num w:numId="26">
-    <w:abstractNumId w:val="16"/>
-  </w:num>
-  <w:num w:numId="27">
-    <w:abstractNumId w:val="25"/>
-  </w:num>
-  <w:num w:numId="28">
-    <w:abstractNumId w:val="18"/>
-  </w:num>
-  <w:num w:numId="29">
+  <w:num w:numId="36">
     <w:abstractNumId w:val="37"/>
-  </w:num>
-  <w:num w:numId="30">
-    <w:abstractNumId w:val="28"/>
-  </w:num>
-  <w:num w:numId="31">
-    <w:abstractNumId w:val="23"/>
-  </w:num>
-  <w:num w:numId="32">
-    <w:abstractNumId w:val="36"/>
-  </w:num>
-  <w:num w:numId="33">
-    <w:abstractNumId w:val="13"/>
-  </w:num>
-  <w:num w:numId="34">
-    <w:abstractNumId w:val="33"/>
-  </w:num>
-  <w:num w:numId="35">
-    <w:abstractNumId w:val="14"/>
-  </w:num>
-  <w:num w:numId="36">
-    <w:abstractNumId w:val="34"/>
   </w:num>
   <w:num w:numId="37">
     <w:abstractNumId w:val="3"/>
   </w:num>
   <w:num w:numId="38">
-    <w:abstractNumId w:val="21"/>
+    <w:abstractNumId w:val="23"/>
+  </w:num>
+  <w:num w:numId="39">
+    <w:abstractNumId w:val="11"/>
+  </w:num>
+  <w:num w:numId="40">
+    <w:abstractNumId w:val="33"/>
+  </w:num>
+  <w:num w:numId="41">
+    <w:abstractNumId w:val="20"/>
   </w:num>
 </w:numbering>
 </file>
@@ -17337,7 +18871,6 @@
   <w:style w:type="character" w:default="1" w:styleId="DefaultParagraphFont">
     <w:name w:val="Default Paragraph Font"/>
     <w:uiPriority w:val="1"/>
-    <w:semiHidden/>
     <w:unhideWhenUsed/>
   </w:style>
   <w:style w:type="table" w:default="1" w:styleId="TableNormal">
@@ -19739,48 +21272,48 @@
   </dgm:ptLst>
   <dgm:cxnLst>
     <dgm:cxn modelId="{5E0CC259-0E10-43D3-A61B-BBE219DD672F}" srcId="{77FAA8FE-6136-4253-9701-274D317F08BC}" destId="{7C01D65E-1957-4BC3-A65F-5CD08BDD235F}" srcOrd="4" destOrd="0" parTransId="{9B902CA9-ECF2-4A44-91BC-6B07B2C6B48A}" sibTransId="{39DE797B-BEC9-4053-931C-603899F763B2}"/>
-    <dgm:cxn modelId="{2BB5AFA7-AA98-4E61-B6B4-CF05F21C6624}" type="presOf" srcId="{49856D71-5A42-4879-9D26-416663573C86}" destId="{34F2677A-1E27-437F-9856-CE531B611CFD}" srcOrd="0" destOrd="0" presId="urn:microsoft.com/office/officeart/2005/8/layout/cycle2"/>
-    <dgm:cxn modelId="{3232A1C4-4BBC-46DA-80C2-B1D1EA3CFBFB}" type="presOf" srcId="{77FAA8FE-6136-4253-9701-274D317F08BC}" destId="{24FA8F53-5BAD-4ED2-A1CB-D933B0EABAB3}" srcOrd="0" destOrd="0" presId="urn:microsoft.com/office/officeart/2005/8/layout/cycle2"/>
-    <dgm:cxn modelId="{7B10C6E1-920E-47BC-B30F-E868D404D626}" type="presOf" srcId="{F1140230-7564-4C36-A840-B40DDCEAD56A}" destId="{1DB57025-2D09-46B9-AF72-12863A18CDB4}" srcOrd="1" destOrd="0" presId="urn:microsoft.com/office/officeart/2005/8/layout/cycle2"/>
-    <dgm:cxn modelId="{669C1075-58F9-4EB0-A776-AABB35282509}" type="presOf" srcId="{F58F3DEA-471A-4CFC-B291-A7F6A77C6207}" destId="{0F83EECD-676D-42AD-AC6C-72A23792CC7C}" srcOrd="0" destOrd="0" presId="urn:microsoft.com/office/officeart/2005/8/layout/cycle2"/>
-    <dgm:cxn modelId="{4E06227B-6F6D-4BA7-B1EF-D918D0BAD79D}" type="presOf" srcId="{45194042-3874-48D5-B783-6A36C1CE4628}" destId="{0C538406-1290-409E-AF19-46D7B95FE0FF}" srcOrd="0" destOrd="0" presId="urn:microsoft.com/office/officeart/2005/8/layout/cycle2"/>
-    <dgm:cxn modelId="{4AF5B72F-3D5E-4464-8DCD-314616A851C2}" type="presOf" srcId="{597239B3-3902-4774-92D5-3B29327B3155}" destId="{5F716661-C45C-45F7-8B03-F96FF519FC92}" srcOrd="0" destOrd="0" presId="urn:microsoft.com/office/officeart/2005/8/layout/cycle2"/>
-    <dgm:cxn modelId="{5DC38C5F-2877-4CDD-9221-A4CBB806807D}" type="presOf" srcId="{7C01D65E-1957-4BC3-A65F-5CD08BDD235F}" destId="{0534B354-A209-4889-B493-015D3C3C24B0}" srcOrd="0" destOrd="0" presId="urn:microsoft.com/office/officeart/2005/8/layout/cycle2"/>
-    <dgm:cxn modelId="{C25CCE11-958F-408C-A580-9799229A69F5}" type="presOf" srcId="{346037BF-8CB6-46D2-8994-60E0A959E76F}" destId="{4B05849B-4B57-47D5-82C6-58039A181F47}" srcOrd="0" destOrd="0" presId="urn:microsoft.com/office/officeart/2005/8/layout/cycle2"/>
+    <dgm:cxn modelId="{CD629557-47E9-443F-BB41-87D19480D1B5}" type="presOf" srcId="{3ADC60E3-7824-4DDC-8CA3-7E84BA472AC8}" destId="{26997F9E-3A1F-4E0E-8738-3A96039E75E1}" srcOrd="0" destOrd="0" presId="urn:microsoft.com/office/officeart/2005/8/layout/cycle2"/>
+    <dgm:cxn modelId="{41337D4F-8486-47D9-9164-A5617D0B2F51}" type="presOf" srcId="{77FAA8FE-6136-4253-9701-274D317F08BC}" destId="{24FA8F53-5BAD-4ED2-A1CB-D933B0EABAB3}" srcOrd="0" destOrd="0" presId="urn:microsoft.com/office/officeart/2005/8/layout/cycle2"/>
+    <dgm:cxn modelId="{5242565D-898E-4054-9694-F759DE27CC4D}" type="presOf" srcId="{F1140230-7564-4C36-A840-B40DDCEAD56A}" destId="{1DB57025-2D09-46B9-AF72-12863A18CDB4}" srcOrd="1" destOrd="0" presId="urn:microsoft.com/office/officeart/2005/8/layout/cycle2"/>
+    <dgm:cxn modelId="{634EE135-EC2C-4EAD-8E6E-2E7402B7A8FB}" type="presOf" srcId="{F1140230-7564-4C36-A840-B40DDCEAD56A}" destId="{A6EBC87D-3FE7-4D73-9108-7D879A1DD7C1}" srcOrd="0" destOrd="0" presId="urn:microsoft.com/office/officeart/2005/8/layout/cycle2"/>
+    <dgm:cxn modelId="{FDB38A1A-DBD1-41F6-A6C8-8B5F70D902B2}" type="presOf" srcId="{7BF371AA-8678-4BEC-989F-4B2DDB1C721F}" destId="{73FF9EA7-295B-45C4-9379-7A61F505E9B8}" srcOrd="1" destOrd="0" presId="urn:microsoft.com/office/officeart/2005/8/layout/cycle2"/>
+    <dgm:cxn modelId="{488542CA-6278-4392-AADD-6DB7C035F9D5}" type="presOf" srcId="{994DBA31-E543-42F5-A888-3C817ADA6897}" destId="{58A5B2A1-13BB-41F6-A867-86D18A117B16}" srcOrd="0" destOrd="0" presId="urn:microsoft.com/office/officeart/2005/8/layout/cycle2"/>
     <dgm:cxn modelId="{ECDFB908-BF28-4964-82E2-CE632CBBB5B6}" srcId="{77FAA8FE-6136-4253-9701-274D317F08BC}" destId="{346037BF-8CB6-46D2-8994-60E0A959E76F}" srcOrd="0" destOrd="0" parTransId="{0DD2A2D2-6FBC-4678-AA8F-D444E27340B6}" sibTransId="{45194042-3874-48D5-B783-6A36C1CE4628}"/>
-    <dgm:cxn modelId="{3A2C5605-787D-48F2-9957-1A37076C7500}" type="presOf" srcId="{994DBA31-E543-42F5-A888-3C817ADA6897}" destId="{58A5B2A1-13BB-41F6-A867-86D18A117B16}" srcOrd="0" destOrd="0" presId="urn:microsoft.com/office/officeart/2005/8/layout/cycle2"/>
-    <dgm:cxn modelId="{70358DEB-1869-4009-BC17-B5C32D910D99}" type="presOf" srcId="{994DBA31-E543-42F5-A888-3C817ADA6897}" destId="{E0CCBC17-AEC3-4C74-83D0-09D7C83135EE}" srcOrd="1" destOrd="0" presId="urn:microsoft.com/office/officeart/2005/8/layout/cycle2"/>
+    <dgm:cxn modelId="{B3B41E62-29A4-455E-9BC8-F30C42A1A3A5}" type="presOf" srcId="{7BF371AA-8678-4BEC-989F-4B2DDB1C721F}" destId="{A0FFAE7E-E2D4-4903-9DD6-186DC572F094}" srcOrd="0" destOrd="0" presId="urn:microsoft.com/office/officeart/2005/8/layout/cycle2"/>
+    <dgm:cxn modelId="{CC4DCF09-2C73-4D7B-AFC4-5E857B322B8C}" type="presOf" srcId="{994DBA31-E543-42F5-A888-3C817ADA6897}" destId="{E0CCBC17-AEC3-4C74-83D0-09D7C83135EE}" srcOrd="1" destOrd="0" presId="urn:microsoft.com/office/officeart/2005/8/layout/cycle2"/>
+    <dgm:cxn modelId="{9B69841D-446B-4BF1-9231-BAE99448504E}" type="presOf" srcId="{39DE797B-BEC9-4053-931C-603899F763B2}" destId="{00C7D81A-7F6F-4371-A969-82BF5E8AC2FD}" srcOrd="0" destOrd="0" presId="urn:microsoft.com/office/officeart/2005/8/layout/cycle2"/>
     <dgm:cxn modelId="{BCED4667-C667-4518-B8C3-5E109620E2BE}" srcId="{77FAA8FE-6136-4253-9701-274D317F08BC}" destId="{3ADC60E3-7824-4DDC-8CA3-7E84BA472AC8}" srcOrd="1" destOrd="0" parTransId="{10FC3B37-FD50-4E5A-B40D-2D3BE030C300}" sibTransId="{7BF371AA-8678-4BEC-989F-4B2DDB1C721F}"/>
-    <dgm:cxn modelId="{9BC3F174-01AF-4869-B665-932B20E7CC05}" type="presOf" srcId="{39DE797B-BEC9-4053-931C-603899F763B2}" destId="{5027329B-5659-4679-91BB-81D5CB83CC2B}" srcOrd="1" destOrd="0" presId="urn:microsoft.com/office/officeart/2005/8/layout/cycle2"/>
-    <dgm:cxn modelId="{D0D766CC-02AE-407F-ABB6-3E0BE04153A1}" type="presOf" srcId="{3ADC60E3-7824-4DDC-8CA3-7E84BA472AC8}" destId="{26997F9E-3A1F-4E0E-8738-3A96039E75E1}" srcOrd="0" destOrd="0" presId="urn:microsoft.com/office/officeart/2005/8/layout/cycle2"/>
-    <dgm:cxn modelId="{2E1342EC-167E-45EF-800C-3F2AE079C51C}" type="presOf" srcId="{7BF371AA-8678-4BEC-989F-4B2DDB1C721F}" destId="{73FF9EA7-295B-45C4-9379-7A61F505E9B8}" srcOrd="1" destOrd="0" presId="urn:microsoft.com/office/officeart/2005/8/layout/cycle2"/>
+    <dgm:cxn modelId="{8B6A1B95-C68E-4D7D-BE24-8CF1901F1503}" type="presOf" srcId="{597239B3-3902-4774-92D5-3B29327B3155}" destId="{D6EF5836-72DC-45A9-84D2-5BACB96DA766}" srcOrd="1" destOrd="0" presId="urn:microsoft.com/office/officeart/2005/8/layout/cycle2"/>
+    <dgm:cxn modelId="{E5B1F075-BD87-4FB0-BF84-8A575A2217DF}" type="presOf" srcId="{45194042-3874-48D5-B783-6A36C1CE4628}" destId="{0C538406-1290-409E-AF19-46D7B95FE0FF}" srcOrd="0" destOrd="0" presId="urn:microsoft.com/office/officeart/2005/8/layout/cycle2"/>
+    <dgm:cxn modelId="{7544342E-99D2-47B3-8276-4FE76C992520}" type="presOf" srcId="{F58F3DEA-471A-4CFC-B291-A7F6A77C6207}" destId="{0F83EECD-676D-42AD-AC6C-72A23792CC7C}" srcOrd="0" destOrd="0" presId="urn:microsoft.com/office/officeart/2005/8/layout/cycle2"/>
     <dgm:cxn modelId="{05C5A942-5A38-4308-B142-1A4D5B4FF638}" srcId="{77FAA8FE-6136-4253-9701-274D317F08BC}" destId="{F58F3DEA-471A-4CFC-B291-A7F6A77C6207}" srcOrd="3" destOrd="0" parTransId="{BECEE8C1-8FE8-4A88-A483-696B80E3320E}" sibTransId="{F1140230-7564-4C36-A840-B40DDCEAD56A}"/>
-    <dgm:cxn modelId="{B77D7626-15CC-4672-8F5E-059F421F4BF7}" type="presOf" srcId="{7BF371AA-8678-4BEC-989F-4B2DDB1C721F}" destId="{A0FFAE7E-E2D4-4903-9DD6-186DC572F094}" srcOrd="0" destOrd="0" presId="urn:microsoft.com/office/officeart/2005/8/layout/cycle2"/>
-    <dgm:cxn modelId="{A57B395B-FF33-440A-9453-16FCF39410A4}" type="presOf" srcId="{45194042-3874-48D5-B783-6A36C1CE4628}" destId="{4264923C-0E18-412E-8CFA-803AC5B4BC1B}" srcOrd="1" destOrd="0" presId="urn:microsoft.com/office/officeart/2005/8/layout/cycle2"/>
-    <dgm:cxn modelId="{3FA3B801-1613-4CEA-98EF-C180C8F83972}" type="presOf" srcId="{F1140230-7564-4C36-A840-B40DDCEAD56A}" destId="{A6EBC87D-3FE7-4D73-9108-7D879A1DD7C1}" srcOrd="0" destOrd="0" presId="urn:microsoft.com/office/officeart/2005/8/layout/cycle2"/>
-    <dgm:cxn modelId="{ED9ECDAA-BDE4-44B1-A4C2-D1DF8BB6E002}" type="presOf" srcId="{597239B3-3902-4774-92D5-3B29327B3155}" destId="{D6EF5836-72DC-45A9-84D2-5BACB96DA766}" srcOrd="1" destOrd="0" presId="urn:microsoft.com/office/officeart/2005/8/layout/cycle2"/>
-    <dgm:cxn modelId="{50370F97-0908-479C-85A3-B90A5DC1D43B}" type="presOf" srcId="{69B67B44-161C-4A44-B72E-9D4161379C0A}" destId="{9EB8F405-5FB0-4D3A-BED9-37807F4C7CF0}" srcOrd="0" destOrd="0" presId="urn:microsoft.com/office/officeart/2005/8/layout/cycle2"/>
+    <dgm:cxn modelId="{F7B54AF5-3FDF-473C-86D0-DB133174FE3B}" type="presOf" srcId="{49856D71-5A42-4879-9D26-416663573C86}" destId="{34F2677A-1E27-437F-9856-CE531B611CFD}" srcOrd="0" destOrd="0" presId="urn:microsoft.com/office/officeart/2005/8/layout/cycle2"/>
+    <dgm:cxn modelId="{5B73E1A0-714D-4EF4-8459-309653C2EF96}" type="presOf" srcId="{45194042-3874-48D5-B783-6A36C1CE4628}" destId="{4264923C-0E18-412E-8CFA-803AC5B4BC1B}" srcOrd="1" destOrd="0" presId="urn:microsoft.com/office/officeart/2005/8/layout/cycle2"/>
+    <dgm:cxn modelId="{6674FFDE-0EB2-4373-BC0E-D9C48104AB0A}" type="presOf" srcId="{7C01D65E-1957-4BC3-A65F-5CD08BDD235F}" destId="{0534B354-A209-4889-B493-015D3C3C24B0}" srcOrd="0" destOrd="0" presId="urn:microsoft.com/office/officeart/2005/8/layout/cycle2"/>
+    <dgm:cxn modelId="{9E92200E-D3EA-4BB4-9C9C-61D953727BCB}" type="presOf" srcId="{69B67B44-161C-4A44-B72E-9D4161379C0A}" destId="{9EB8F405-5FB0-4D3A-BED9-37807F4C7CF0}" srcOrd="0" destOrd="0" presId="urn:microsoft.com/office/officeart/2005/8/layout/cycle2"/>
+    <dgm:cxn modelId="{87A9CBF7-6ACF-4EEF-9378-82267009F195}" type="presOf" srcId="{346037BF-8CB6-46D2-8994-60E0A959E76F}" destId="{4B05849B-4B57-47D5-82C6-58039A181F47}" srcOrd="0" destOrd="0" presId="urn:microsoft.com/office/officeart/2005/8/layout/cycle2"/>
+    <dgm:cxn modelId="{96CC690A-44FC-4B44-9E34-C502E26C9101}" type="presOf" srcId="{597239B3-3902-4774-92D5-3B29327B3155}" destId="{5F716661-C45C-45F7-8B03-F96FF519FC92}" srcOrd="0" destOrd="0" presId="urn:microsoft.com/office/officeart/2005/8/layout/cycle2"/>
     <dgm:cxn modelId="{088CE5C3-2325-45C3-9AEC-23907F1B6116}" srcId="{77FAA8FE-6136-4253-9701-274D317F08BC}" destId="{69B67B44-161C-4A44-B72E-9D4161379C0A}" srcOrd="5" destOrd="0" parTransId="{6074979C-02E0-4FBB-95C5-739F5D12674C}" sibTransId="{597239B3-3902-4774-92D5-3B29327B3155}"/>
-    <dgm:cxn modelId="{BA2F5333-D397-4B7D-B3E3-7F2681A1EC17}" type="presOf" srcId="{39DE797B-BEC9-4053-931C-603899F763B2}" destId="{00C7D81A-7F6F-4371-A969-82BF5E8AC2FD}" srcOrd="0" destOrd="0" presId="urn:microsoft.com/office/officeart/2005/8/layout/cycle2"/>
     <dgm:cxn modelId="{EAE29C7D-3B24-4D5A-8869-1AD98CB36325}" srcId="{77FAA8FE-6136-4253-9701-274D317F08BC}" destId="{49856D71-5A42-4879-9D26-416663573C86}" srcOrd="2" destOrd="0" parTransId="{171C30D5-EB61-4E47-9D11-F32FFA0E4357}" sibTransId="{994DBA31-E543-42F5-A888-3C817ADA6897}"/>
-    <dgm:cxn modelId="{88445E2D-06EE-498C-8B66-1A66C63D77FD}" type="presParOf" srcId="{24FA8F53-5BAD-4ED2-A1CB-D933B0EABAB3}" destId="{4B05849B-4B57-47D5-82C6-58039A181F47}" srcOrd="0" destOrd="0" presId="urn:microsoft.com/office/officeart/2005/8/layout/cycle2"/>
-    <dgm:cxn modelId="{0435FBF8-EE7F-4FCD-9B76-C2E6E114592B}" type="presParOf" srcId="{24FA8F53-5BAD-4ED2-A1CB-D933B0EABAB3}" destId="{0C538406-1290-409E-AF19-46D7B95FE0FF}" srcOrd="1" destOrd="0" presId="urn:microsoft.com/office/officeart/2005/8/layout/cycle2"/>
-    <dgm:cxn modelId="{538DEEDF-9340-43C0-B7A2-ECD2158B4364}" type="presParOf" srcId="{0C538406-1290-409E-AF19-46D7B95FE0FF}" destId="{4264923C-0E18-412E-8CFA-803AC5B4BC1B}" srcOrd="0" destOrd="0" presId="urn:microsoft.com/office/officeart/2005/8/layout/cycle2"/>
-    <dgm:cxn modelId="{D87BF34F-6276-41EE-9E20-015D7F3D1F2E}" type="presParOf" srcId="{24FA8F53-5BAD-4ED2-A1CB-D933B0EABAB3}" destId="{26997F9E-3A1F-4E0E-8738-3A96039E75E1}" srcOrd="2" destOrd="0" presId="urn:microsoft.com/office/officeart/2005/8/layout/cycle2"/>
-    <dgm:cxn modelId="{F0A37490-DDBF-4441-B078-EEF36B27E841}" type="presParOf" srcId="{24FA8F53-5BAD-4ED2-A1CB-D933B0EABAB3}" destId="{A0FFAE7E-E2D4-4903-9DD6-186DC572F094}" srcOrd="3" destOrd="0" presId="urn:microsoft.com/office/officeart/2005/8/layout/cycle2"/>
-    <dgm:cxn modelId="{3BD6E74D-98F9-4F20-B5F4-D7B5426867D7}" type="presParOf" srcId="{A0FFAE7E-E2D4-4903-9DD6-186DC572F094}" destId="{73FF9EA7-295B-45C4-9379-7A61F505E9B8}" srcOrd="0" destOrd="0" presId="urn:microsoft.com/office/officeart/2005/8/layout/cycle2"/>
-    <dgm:cxn modelId="{06A61E9E-CDE3-4C78-8341-C47EA101E93C}" type="presParOf" srcId="{24FA8F53-5BAD-4ED2-A1CB-D933B0EABAB3}" destId="{34F2677A-1E27-437F-9856-CE531B611CFD}" srcOrd="4" destOrd="0" presId="urn:microsoft.com/office/officeart/2005/8/layout/cycle2"/>
-    <dgm:cxn modelId="{6F7256DC-154B-4C06-A021-4A952508F4CC}" type="presParOf" srcId="{24FA8F53-5BAD-4ED2-A1CB-D933B0EABAB3}" destId="{58A5B2A1-13BB-41F6-A867-86D18A117B16}" srcOrd="5" destOrd="0" presId="urn:microsoft.com/office/officeart/2005/8/layout/cycle2"/>
-    <dgm:cxn modelId="{E3E26357-37D7-4C68-9ABD-228E19B77CC4}" type="presParOf" srcId="{58A5B2A1-13BB-41F6-A867-86D18A117B16}" destId="{E0CCBC17-AEC3-4C74-83D0-09D7C83135EE}" srcOrd="0" destOrd="0" presId="urn:microsoft.com/office/officeart/2005/8/layout/cycle2"/>
-    <dgm:cxn modelId="{FBA2A789-3622-4416-9106-3AB18A72C037}" type="presParOf" srcId="{24FA8F53-5BAD-4ED2-A1CB-D933B0EABAB3}" destId="{0F83EECD-676D-42AD-AC6C-72A23792CC7C}" srcOrd="6" destOrd="0" presId="urn:microsoft.com/office/officeart/2005/8/layout/cycle2"/>
-    <dgm:cxn modelId="{4BF5C0BD-CCB5-4879-8743-9C977EDF45F7}" type="presParOf" srcId="{24FA8F53-5BAD-4ED2-A1CB-D933B0EABAB3}" destId="{A6EBC87D-3FE7-4D73-9108-7D879A1DD7C1}" srcOrd="7" destOrd="0" presId="urn:microsoft.com/office/officeart/2005/8/layout/cycle2"/>
-    <dgm:cxn modelId="{2FE48469-4018-4F32-9471-95D99459E3C2}" type="presParOf" srcId="{A6EBC87D-3FE7-4D73-9108-7D879A1DD7C1}" destId="{1DB57025-2D09-46B9-AF72-12863A18CDB4}" srcOrd="0" destOrd="0" presId="urn:microsoft.com/office/officeart/2005/8/layout/cycle2"/>
-    <dgm:cxn modelId="{BC4D89EA-CF85-43EE-B12A-AD73EF63C5F7}" type="presParOf" srcId="{24FA8F53-5BAD-4ED2-A1CB-D933B0EABAB3}" destId="{0534B354-A209-4889-B493-015D3C3C24B0}" srcOrd="8" destOrd="0" presId="urn:microsoft.com/office/officeart/2005/8/layout/cycle2"/>
-    <dgm:cxn modelId="{3824CDD6-4782-4AA9-BEFC-4FCCDAF814FF}" type="presParOf" srcId="{24FA8F53-5BAD-4ED2-A1CB-D933B0EABAB3}" destId="{00C7D81A-7F6F-4371-A969-82BF5E8AC2FD}" srcOrd="9" destOrd="0" presId="urn:microsoft.com/office/officeart/2005/8/layout/cycle2"/>
-    <dgm:cxn modelId="{36D77726-8B0D-485B-94CB-9F7CB9555D29}" type="presParOf" srcId="{00C7D81A-7F6F-4371-A969-82BF5E8AC2FD}" destId="{5027329B-5659-4679-91BB-81D5CB83CC2B}" srcOrd="0" destOrd="0" presId="urn:microsoft.com/office/officeart/2005/8/layout/cycle2"/>
-    <dgm:cxn modelId="{996B9C7A-518A-401D-A6B4-C0C6457EF3B4}" type="presParOf" srcId="{24FA8F53-5BAD-4ED2-A1CB-D933B0EABAB3}" destId="{9EB8F405-5FB0-4D3A-BED9-37807F4C7CF0}" srcOrd="10" destOrd="0" presId="urn:microsoft.com/office/officeart/2005/8/layout/cycle2"/>
-    <dgm:cxn modelId="{7A78B3F2-C9E5-452E-8785-C496E757B435}" type="presParOf" srcId="{24FA8F53-5BAD-4ED2-A1CB-D933B0EABAB3}" destId="{5F716661-C45C-45F7-8B03-F96FF519FC92}" srcOrd="11" destOrd="0" presId="urn:microsoft.com/office/officeart/2005/8/layout/cycle2"/>
-    <dgm:cxn modelId="{30FF5CC1-29FD-4BAC-B2B6-958AF1D8C26D}" type="presParOf" srcId="{5F716661-C45C-45F7-8B03-F96FF519FC92}" destId="{D6EF5836-72DC-45A9-84D2-5BACB96DA766}" srcOrd="0" destOrd="0" presId="urn:microsoft.com/office/officeart/2005/8/layout/cycle2"/>
+    <dgm:cxn modelId="{754F0663-07FC-4D9F-9B0E-39C4DBF799A1}" type="presOf" srcId="{39DE797B-BEC9-4053-931C-603899F763B2}" destId="{5027329B-5659-4679-91BB-81D5CB83CC2B}" srcOrd="1" destOrd="0" presId="urn:microsoft.com/office/officeart/2005/8/layout/cycle2"/>
+    <dgm:cxn modelId="{A02BD101-5C91-43DF-940C-9ECC88819ED5}" type="presParOf" srcId="{24FA8F53-5BAD-4ED2-A1CB-D933B0EABAB3}" destId="{4B05849B-4B57-47D5-82C6-58039A181F47}" srcOrd="0" destOrd="0" presId="urn:microsoft.com/office/officeart/2005/8/layout/cycle2"/>
+    <dgm:cxn modelId="{0F64B936-F70D-4F0D-9FCB-37FB4A3AC66F}" type="presParOf" srcId="{24FA8F53-5BAD-4ED2-A1CB-D933B0EABAB3}" destId="{0C538406-1290-409E-AF19-46D7B95FE0FF}" srcOrd="1" destOrd="0" presId="urn:microsoft.com/office/officeart/2005/8/layout/cycle2"/>
+    <dgm:cxn modelId="{CD7F15FE-4084-4ACC-85B6-D635EA256221}" type="presParOf" srcId="{0C538406-1290-409E-AF19-46D7B95FE0FF}" destId="{4264923C-0E18-412E-8CFA-803AC5B4BC1B}" srcOrd="0" destOrd="0" presId="urn:microsoft.com/office/officeart/2005/8/layout/cycle2"/>
+    <dgm:cxn modelId="{52DEF5A1-6F62-4986-9509-57C63908D6E7}" type="presParOf" srcId="{24FA8F53-5BAD-4ED2-A1CB-D933B0EABAB3}" destId="{26997F9E-3A1F-4E0E-8738-3A96039E75E1}" srcOrd="2" destOrd="0" presId="urn:microsoft.com/office/officeart/2005/8/layout/cycle2"/>
+    <dgm:cxn modelId="{108EF8F3-6656-4C6E-B88F-C6A5B36E6CE0}" type="presParOf" srcId="{24FA8F53-5BAD-4ED2-A1CB-D933B0EABAB3}" destId="{A0FFAE7E-E2D4-4903-9DD6-186DC572F094}" srcOrd="3" destOrd="0" presId="urn:microsoft.com/office/officeart/2005/8/layout/cycle2"/>
+    <dgm:cxn modelId="{B9FB8EDC-905B-44B2-934D-39B28EC39741}" type="presParOf" srcId="{A0FFAE7E-E2D4-4903-9DD6-186DC572F094}" destId="{73FF9EA7-295B-45C4-9379-7A61F505E9B8}" srcOrd="0" destOrd="0" presId="urn:microsoft.com/office/officeart/2005/8/layout/cycle2"/>
+    <dgm:cxn modelId="{5F13510D-1227-4597-AC4E-347D713CD143}" type="presParOf" srcId="{24FA8F53-5BAD-4ED2-A1CB-D933B0EABAB3}" destId="{34F2677A-1E27-437F-9856-CE531B611CFD}" srcOrd="4" destOrd="0" presId="urn:microsoft.com/office/officeart/2005/8/layout/cycle2"/>
+    <dgm:cxn modelId="{2D848549-E108-40E6-8E10-66EDEECC70A4}" type="presParOf" srcId="{24FA8F53-5BAD-4ED2-A1CB-D933B0EABAB3}" destId="{58A5B2A1-13BB-41F6-A867-86D18A117B16}" srcOrd="5" destOrd="0" presId="urn:microsoft.com/office/officeart/2005/8/layout/cycle2"/>
+    <dgm:cxn modelId="{36E182A8-7011-4B80-B826-705AB75126E0}" type="presParOf" srcId="{58A5B2A1-13BB-41F6-A867-86D18A117B16}" destId="{E0CCBC17-AEC3-4C74-83D0-09D7C83135EE}" srcOrd="0" destOrd="0" presId="urn:microsoft.com/office/officeart/2005/8/layout/cycle2"/>
+    <dgm:cxn modelId="{058F599B-F8D0-4D15-9E1A-F185B98C4F99}" type="presParOf" srcId="{24FA8F53-5BAD-4ED2-A1CB-D933B0EABAB3}" destId="{0F83EECD-676D-42AD-AC6C-72A23792CC7C}" srcOrd="6" destOrd="0" presId="urn:microsoft.com/office/officeart/2005/8/layout/cycle2"/>
+    <dgm:cxn modelId="{7E7AA95E-E014-4FB2-88D9-62707DEA9445}" type="presParOf" srcId="{24FA8F53-5BAD-4ED2-A1CB-D933B0EABAB3}" destId="{A6EBC87D-3FE7-4D73-9108-7D879A1DD7C1}" srcOrd="7" destOrd="0" presId="urn:microsoft.com/office/officeart/2005/8/layout/cycle2"/>
+    <dgm:cxn modelId="{4BB7F7D5-8A56-45F5-9A58-EA3834FB15BF}" type="presParOf" srcId="{A6EBC87D-3FE7-4D73-9108-7D879A1DD7C1}" destId="{1DB57025-2D09-46B9-AF72-12863A18CDB4}" srcOrd="0" destOrd="0" presId="urn:microsoft.com/office/officeart/2005/8/layout/cycle2"/>
+    <dgm:cxn modelId="{9A607524-C879-431D-9114-887EE364FEE6}" type="presParOf" srcId="{24FA8F53-5BAD-4ED2-A1CB-D933B0EABAB3}" destId="{0534B354-A209-4889-B493-015D3C3C24B0}" srcOrd="8" destOrd="0" presId="urn:microsoft.com/office/officeart/2005/8/layout/cycle2"/>
+    <dgm:cxn modelId="{BAA9CC28-1508-478D-9608-EB9D2194CBDE}" type="presParOf" srcId="{24FA8F53-5BAD-4ED2-A1CB-D933B0EABAB3}" destId="{00C7D81A-7F6F-4371-A969-82BF5E8AC2FD}" srcOrd="9" destOrd="0" presId="urn:microsoft.com/office/officeart/2005/8/layout/cycle2"/>
+    <dgm:cxn modelId="{39A4E163-5956-4BEC-9AE1-298D4688C2E5}" type="presParOf" srcId="{00C7D81A-7F6F-4371-A969-82BF5E8AC2FD}" destId="{5027329B-5659-4679-91BB-81D5CB83CC2B}" srcOrd="0" destOrd="0" presId="urn:microsoft.com/office/officeart/2005/8/layout/cycle2"/>
+    <dgm:cxn modelId="{34A121E5-F195-4F0D-A51E-B73B0D6A943A}" type="presParOf" srcId="{24FA8F53-5BAD-4ED2-A1CB-D933B0EABAB3}" destId="{9EB8F405-5FB0-4D3A-BED9-37807F4C7CF0}" srcOrd="10" destOrd="0" presId="urn:microsoft.com/office/officeart/2005/8/layout/cycle2"/>
+    <dgm:cxn modelId="{97DDA600-BF64-4032-B64F-88D2C127B779}" type="presParOf" srcId="{24FA8F53-5BAD-4ED2-A1CB-D933B0EABAB3}" destId="{5F716661-C45C-45F7-8B03-F96FF519FC92}" srcOrd="11" destOrd="0" presId="urn:microsoft.com/office/officeart/2005/8/layout/cycle2"/>
+    <dgm:cxn modelId="{642F07D9-16A9-4F4C-AF23-8D4E778B7025}" type="presParOf" srcId="{5F716661-C45C-45F7-8B03-F96FF519FC92}" destId="{D6EF5836-72DC-45A9-84D2-5BACB96DA766}" srcOrd="0" destOrd="0" presId="urn:microsoft.com/office/officeart/2005/8/layout/cycle2"/>
   </dgm:cxnLst>
   <dgm:bg/>
   <dgm:whole/>
@@ -20035,22 +21568,22 @@
     </dgm:pt>
   </dgm:ptLst>
   <dgm:cxnLst>
-    <dgm:cxn modelId="{9FAB5278-F104-41DB-AF70-934B2A966410}" type="presOf" srcId="{C10563B1-D17B-4828-B40F-E64A77D38593}" destId="{4D560F50-8F16-4794-86B3-C3D8DE2F9386}" srcOrd="0" destOrd="0" presId="urn:microsoft.com/office/officeart/2005/8/layout/chevron1"/>
-    <dgm:cxn modelId="{141DA416-1EAE-4D6E-B217-9138A1D4A2C0}" type="presOf" srcId="{518BBF31-5473-4647-89A8-1F7190FDD7CC}" destId="{5F46AD52-443D-445C-A0DE-55C3F3A14D43}" srcOrd="0" destOrd="0" presId="urn:microsoft.com/office/officeart/2005/8/layout/chevron1"/>
+    <dgm:cxn modelId="{3850D55B-D19A-40DF-B7D3-7A1B80FBB1D0}" type="presOf" srcId="{7C35FEF7-DC0D-43AE-8BE3-2149FB2A04A2}" destId="{CBCE1630-5EA0-49CF-B64F-8E2E518136D4}" srcOrd="0" destOrd="0" presId="urn:microsoft.com/office/officeart/2005/8/layout/chevron1"/>
+    <dgm:cxn modelId="{F6F7A80D-9E34-401E-B625-1C592602CE2D}" type="presOf" srcId="{C10563B1-D17B-4828-B40F-E64A77D38593}" destId="{4D560F50-8F16-4794-86B3-C3D8DE2F9386}" srcOrd="0" destOrd="0" presId="urn:microsoft.com/office/officeart/2005/8/layout/chevron1"/>
+    <dgm:cxn modelId="{1853DA89-A925-467D-9B0F-622EEF9508EC}" type="presOf" srcId="{12905BA0-FFBC-4F6F-A638-860052C3C22E}" destId="{7DC38E28-F114-44F6-A466-CCCEAA6E3A2B}" srcOrd="0" destOrd="0" presId="urn:microsoft.com/office/officeart/2005/8/layout/chevron1"/>
+    <dgm:cxn modelId="{BBA61A15-1B82-4640-9A4A-6CCD2080D0C6}" type="presOf" srcId="{518BBF31-5473-4647-89A8-1F7190FDD7CC}" destId="{5F46AD52-443D-445C-A0DE-55C3F3A14D43}" srcOrd="0" destOrd="0" presId="urn:microsoft.com/office/officeart/2005/8/layout/chevron1"/>
     <dgm:cxn modelId="{4FE1FE6A-5803-4018-B509-658EC487FBE6}" srcId="{E4F40C07-A169-42D7-9A7C-EC1908A68E5F}" destId="{C10563B1-D17B-4828-B40F-E64A77D38593}" srcOrd="0" destOrd="0" parTransId="{EEE0B6B6-BBA2-456F-B015-6F0E37F436A8}" sibTransId="{402CAF88-2D00-497D-BD34-BD7D8188DA24}"/>
     <dgm:cxn modelId="{FBE79D26-2316-4364-8F3B-5098C5BA0A92}" srcId="{E4F40C07-A169-42D7-9A7C-EC1908A68E5F}" destId="{518BBF31-5473-4647-89A8-1F7190FDD7CC}" srcOrd="1" destOrd="0" parTransId="{51A8C620-C424-463F-9BEF-6A08563C7A06}" sibTransId="{017B1192-391E-4A65-81D1-6D7C5AF2AA1D}"/>
     <dgm:cxn modelId="{E2A6A5E9-A2D0-4BF2-AF8E-ACB6C085CA8C}" srcId="{E4F40C07-A169-42D7-9A7C-EC1908A68E5F}" destId="{7C35FEF7-DC0D-43AE-8BE3-2149FB2A04A2}" srcOrd="2" destOrd="0" parTransId="{F35C3024-56BC-477B-B2DD-7628EC4D0598}" sibTransId="{5E9DDC1B-8E20-45BD-B2C4-DE21EC41E73E}"/>
-    <dgm:cxn modelId="{7B5B51B5-E83D-462C-918F-694C4468739E}" type="presOf" srcId="{7C35FEF7-DC0D-43AE-8BE3-2149FB2A04A2}" destId="{CBCE1630-5EA0-49CF-B64F-8E2E518136D4}" srcOrd="0" destOrd="0" presId="urn:microsoft.com/office/officeart/2005/8/layout/chevron1"/>
-    <dgm:cxn modelId="{8A18873E-6882-43B3-B76F-CDD0C82FA400}" type="presOf" srcId="{12905BA0-FFBC-4F6F-A638-860052C3C22E}" destId="{7DC38E28-F114-44F6-A466-CCCEAA6E3A2B}" srcOrd="0" destOrd="0" presId="urn:microsoft.com/office/officeart/2005/8/layout/chevron1"/>
-    <dgm:cxn modelId="{16AF68A8-6D4E-4A65-B8A5-417E2679ED45}" type="presOf" srcId="{E4F40C07-A169-42D7-9A7C-EC1908A68E5F}" destId="{73B709FB-7B30-472B-AD65-EC980FF821F6}" srcOrd="0" destOrd="0" presId="urn:microsoft.com/office/officeart/2005/8/layout/chevron1"/>
+    <dgm:cxn modelId="{2CA686B8-E3CD-4895-820E-C3ED0C6EC669}" type="presOf" srcId="{E4F40C07-A169-42D7-9A7C-EC1908A68E5F}" destId="{73B709FB-7B30-472B-AD65-EC980FF821F6}" srcOrd="0" destOrd="0" presId="urn:microsoft.com/office/officeart/2005/8/layout/chevron1"/>
     <dgm:cxn modelId="{3C1C0D14-6DF2-4652-9E4E-340880213B41}" srcId="{E4F40C07-A169-42D7-9A7C-EC1908A68E5F}" destId="{12905BA0-FFBC-4F6F-A638-860052C3C22E}" srcOrd="3" destOrd="0" parTransId="{51C23596-DA0B-4497-9E19-6A9465F512F2}" sibTransId="{B30D78C5-2EE3-4FC4-ADE9-34EAB867FD7E}"/>
-    <dgm:cxn modelId="{A9CC9566-F72E-4F35-A8D3-28BB49FCC272}" type="presParOf" srcId="{73B709FB-7B30-472B-AD65-EC980FF821F6}" destId="{4D560F50-8F16-4794-86B3-C3D8DE2F9386}" srcOrd="0" destOrd="0" presId="urn:microsoft.com/office/officeart/2005/8/layout/chevron1"/>
-    <dgm:cxn modelId="{7605ACAB-5F1C-45B1-91AF-885D6ECFE06C}" type="presParOf" srcId="{73B709FB-7B30-472B-AD65-EC980FF821F6}" destId="{154621DC-2D17-41EF-803D-3A82BFCEB308}" srcOrd="1" destOrd="0" presId="urn:microsoft.com/office/officeart/2005/8/layout/chevron1"/>
-    <dgm:cxn modelId="{55E41D61-FB32-4CD7-98A5-045A4D2F39E1}" type="presParOf" srcId="{73B709FB-7B30-472B-AD65-EC980FF821F6}" destId="{5F46AD52-443D-445C-A0DE-55C3F3A14D43}" srcOrd="2" destOrd="0" presId="urn:microsoft.com/office/officeart/2005/8/layout/chevron1"/>
-    <dgm:cxn modelId="{8247C6B0-E6B3-4951-BC04-A993F5A2C538}" type="presParOf" srcId="{73B709FB-7B30-472B-AD65-EC980FF821F6}" destId="{3E86C66D-943B-4F67-81EE-8C1894017E0F}" srcOrd="3" destOrd="0" presId="urn:microsoft.com/office/officeart/2005/8/layout/chevron1"/>
-    <dgm:cxn modelId="{0FA7C3DA-0E36-4917-89D7-53971FE71794}" type="presParOf" srcId="{73B709FB-7B30-472B-AD65-EC980FF821F6}" destId="{CBCE1630-5EA0-49CF-B64F-8E2E518136D4}" srcOrd="4" destOrd="0" presId="urn:microsoft.com/office/officeart/2005/8/layout/chevron1"/>
-    <dgm:cxn modelId="{1B6B4BAF-0470-4335-8D48-0E70F639CF58}" type="presParOf" srcId="{73B709FB-7B30-472B-AD65-EC980FF821F6}" destId="{594D3F54-EE82-44DD-84F9-B2DCBA830960}" srcOrd="5" destOrd="0" presId="urn:microsoft.com/office/officeart/2005/8/layout/chevron1"/>
-    <dgm:cxn modelId="{43DE3F05-A07E-40C5-B363-ADD133E360A6}" type="presParOf" srcId="{73B709FB-7B30-472B-AD65-EC980FF821F6}" destId="{7DC38E28-F114-44F6-A466-CCCEAA6E3A2B}" srcOrd="6" destOrd="0" presId="urn:microsoft.com/office/officeart/2005/8/layout/chevron1"/>
+    <dgm:cxn modelId="{CBA1AE5C-24FE-4B54-998E-25CD97676145}" type="presParOf" srcId="{73B709FB-7B30-472B-AD65-EC980FF821F6}" destId="{4D560F50-8F16-4794-86B3-C3D8DE2F9386}" srcOrd="0" destOrd="0" presId="urn:microsoft.com/office/officeart/2005/8/layout/chevron1"/>
+    <dgm:cxn modelId="{E4A99D91-E9EC-4CE8-93A8-BCB6E793DE68}" type="presParOf" srcId="{73B709FB-7B30-472B-AD65-EC980FF821F6}" destId="{154621DC-2D17-41EF-803D-3A82BFCEB308}" srcOrd="1" destOrd="0" presId="urn:microsoft.com/office/officeart/2005/8/layout/chevron1"/>
+    <dgm:cxn modelId="{FA05BE8E-5337-4D3C-9231-7B67FD5C9652}" type="presParOf" srcId="{73B709FB-7B30-472B-AD65-EC980FF821F6}" destId="{5F46AD52-443D-445C-A0DE-55C3F3A14D43}" srcOrd="2" destOrd="0" presId="urn:microsoft.com/office/officeart/2005/8/layout/chevron1"/>
+    <dgm:cxn modelId="{B1FEF601-ED2B-4B9B-BD1D-8C44B810ADEC}" type="presParOf" srcId="{73B709FB-7B30-472B-AD65-EC980FF821F6}" destId="{3E86C66D-943B-4F67-81EE-8C1894017E0F}" srcOrd="3" destOrd="0" presId="urn:microsoft.com/office/officeart/2005/8/layout/chevron1"/>
+    <dgm:cxn modelId="{DC87B56F-5E32-4D06-8496-C78A6CA60BB6}" type="presParOf" srcId="{73B709FB-7B30-472B-AD65-EC980FF821F6}" destId="{CBCE1630-5EA0-49CF-B64F-8E2E518136D4}" srcOrd="4" destOrd="0" presId="urn:microsoft.com/office/officeart/2005/8/layout/chevron1"/>
+    <dgm:cxn modelId="{492698E4-98E3-4A65-914A-FDD246AC56C4}" type="presParOf" srcId="{73B709FB-7B30-472B-AD65-EC980FF821F6}" destId="{594D3F54-EE82-44DD-84F9-B2DCBA830960}" srcOrd="5" destOrd="0" presId="urn:microsoft.com/office/officeart/2005/8/layout/chevron1"/>
+    <dgm:cxn modelId="{F26BDBD0-1134-4411-A721-003922922D62}" type="presParOf" srcId="{73B709FB-7B30-472B-AD65-EC980FF821F6}" destId="{7DC38E28-F114-44F6-A466-CCCEAA6E3A2B}" srcOrd="6" destOrd="0" presId="urn:microsoft.com/office/officeart/2005/8/layout/chevron1"/>
   </dgm:cxnLst>
   <dgm:bg/>
   <dgm:whole/>
@@ -24092,7 +25625,7 @@
 </file>
 
 <file path=customXml/itemProps1.xml><?xml version="1.0" encoding="utf-8"?>
-<ds:datastoreItem xmlns:ds="http://schemas.openxmlformats.org/officeDocument/2006/customXml" ds:itemID="{C0AFECF0-A937-4F8D-AB59-CE4CF553AAB7}">
+<ds:datastoreItem xmlns:ds="http://schemas.openxmlformats.org/officeDocument/2006/customXml" ds:itemID="{6011B9F2-422B-4245-988D-224C09A72A7D}">
   <ds:schemaRefs>
     <ds:schemaRef ds:uri="http://schemas.openxmlformats.org/officeDocument/2006/bibliography"/>
   </ds:schemaRefs>

</xml_diff>

<commit_message>
Date: 28 Aug 2025
</commit_message>
<xml_diff>
--- a/Notes_SA2505022.docx
+++ b/Notes_SA2505022.docx
@@ -885,13 +885,23 @@
           <w:lang w:val="en-US"/>
         </w:rPr>
       </w:pPr>
-      <w:r>
-        <w:rPr>
-          <w:sz w:val="28"/>
-          <w:szCs w:val="28"/>
-          <w:lang w:val="en-US"/>
-        </w:rPr>
-        <w:t>Thread.Sleep()</w:t>
+      <w:proofErr w:type="spellStart"/>
+      <w:r>
+        <w:rPr>
+          <w:sz w:val="28"/>
+          <w:szCs w:val="28"/>
+          <w:lang w:val="en-US"/>
+        </w:rPr>
+        <w:t>Thread.Sleep</w:t>
+      </w:r>
+      <w:proofErr w:type="spellEnd"/>
+      <w:r>
+        <w:rPr>
+          <w:sz w:val="28"/>
+          <w:szCs w:val="28"/>
+          <w:lang w:val="en-US"/>
+        </w:rPr>
+        <w:t>()</w:t>
       </w:r>
     </w:p>
     <w:p>
@@ -3596,8 +3606,36 @@
           <w:szCs w:val="28"/>
           <w:lang w:val="en-US"/>
         </w:rPr>
-        <w:t>Every tool understands some specific programming language like Java, C#, Python, Javascript, Ruby etc</w:t>
-      </w:r>
+        <w:t xml:space="preserve">Every tool understands some specific programming language like Java, C#, Python, </w:t>
+      </w:r>
+      <w:proofErr w:type="spellStart"/>
+      <w:r>
+        <w:rPr>
+          <w:sz w:val="28"/>
+          <w:szCs w:val="28"/>
+          <w:lang w:val="en-US"/>
+        </w:rPr>
+        <w:t>Javascript</w:t>
+      </w:r>
+      <w:proofErr w:type="spellEnd"/>
+      <w:r>
+        <w:rPr>
+          <w:sz w:val="28"/>
+          <w:szCs w:val="28"/>
+          <w:lang w:val="en-US"/>
+        </w:rPr>
+        <w:t xml:space="preserve">, Ruby </w:t>
+      </w:r>
+      <w:proofErr w:type="spellStart"/>
+      <w:r>
+        <w:rPr>
+          <w:sz w:val="28"/>
+          <w:szCs w:val="28"/>
+          <w:lang w:val="en-US"/>
+        </w:rPr>
+        <w:t>etc</w:t>
+      </w:r>
+      <w:proofErr w:type="spellEnd"/>
     </w:p>
     <w:p>
       <w:pPr>
@@ -4229,13 +4267,23 @@
           <w:lang w:val="en-US"/>
         </w:rPr>
       </w:pPr>
-      <w:r>
-        <w:rPr>
-          <w:sz w:val="28"/>
-          <w:szCs w:val="28"/>
-          <w:lang w:val="en-US"/>
-        </w:rPr>
-        <w:t>RESTFull API</w:t>
+      <w:proofErr w:type="spellStart"/>
+      <w:r>
+        <w:rPr>
+          <w:sz w:val="28"/>
+          <w:szCs w:val="28"/>
+          <w:lang w:val="en-US"/>
+        </w:rPr>
+        <w:t>RESTFull</w:t>
+      </w:r>
+      <w:proofErr w:type="spellEnd"/>
+      <w:r>
+        <w:rPr>
+          <w:sz w:val="28"/>
+          <w:szCs w:val="28"/>
+          <w:lang w:val="en-US"/>
+        </w:rPr>
+        <w:t xml:space="preserve"> API</w:t>
       </w:r>
     </w:p>
     <w:p>
@@ -5183,8 +5231,18 @@
           <w:szCs w:val="28"/>
           <w:lang w:val="en-US"/>
         </w:rPr>
-        <w:t>Idea Intellj</w:t>
-      </w:r>
+        <w:t xml:space="preserve">Idea </w:t>
+      </w:r>
+      <w:proofErr w:type="spellStart"/>
+      <w:r>
+        <w:rPr>
+          <w:sz w:val="28"/>
+          <w:szCs w:val="28"/>
+          <w:lang w:val="en-US"/>
+        </w:rPr>
+        <w:t>Intellj</w:t>
+      </w:r>
+      <w:proofErr w:type="spellEnd"/>
     </w:p>
     <w:p>
       <w:pPr>
@@ -5233,7 +5291,25 @@
           <w:szCs w:val="28"/>
           <w:lang w:val="en-US"/>
         </w:rPr>
-        <w:t>Open selenium.dev website in any browser</w:t>
+        <w:t xml:space="preserve">Open </w:t>
+      </w:r>
+      <w:proofErr w:type="spellStart"/>
+      <w:r>
+        <w:rPr>
+          <w:sz w:val="28"/>
+          <w:szCs w:val="28"/>
+          <w:lang w:val="en-US"/>
+        </w:rPr>
+        <w:t>selenium.dev</w:t>
+      </w:r>
+      <w:proofErr w:type="spellEnd"/>
+      <w:r>
+        <w:rPr>
+          <w:sz w:val="28"/>
+          <w:szCs w:val="28"/>
+          <w:lang w:val="en-US"/>
+        </w:rPr>
+        <w:t xml:space="preserve"> website in any browser</w:t>
       </w:r>
     </w:p>
     <w:p>
@@ -5813,8 +5889,18 @@
           <w:szCs w:val="28"/>
           <w:lang w:val="en-US"/>
         </w:rPr>
-        <w:t>Click on Classpath</w:t>
-      </w:r>
+        <w:t xml:space="preserve">Click on </w:t>
+      </w:r>
+      <w:proofErr w:type="spellStart"/>
+      <w:r>
+        <w:rPr>
+          <w:sz w:val="28"/>
+          <w:szCs w:val="28"/>
+          <w:lang w:val="en-US"/>
+        </w:rPr>
+        <w:t>Classpath</w:t>
+      </w:r>
+      <w:proofErr w:type="spellEnd"/>
     </w:p>
     <w:p>
       <w:pPr>
@@ -6080,13 +6166,23 @@
           <w:lang w:val="en-US"/>
         </w:rPr>
       </w:pPr>
-      <w:r>
-        <w:rPr>
-          <w:sz w:val="28"/>
-          <w:szCs w:val="28"/>
-          <w:lang w:val="en-US"/>
-        </w:rPr>
-        <w:t xml:space="preserve">get() </w:t>
+      <w:proofErr w:type="gramStart"/>
+      <w:r>
+        <w:rPr>
+          <w:sz w:val="28"/>
+          <w:szCs w:val="28"/>
+          <w:lang w:val="en-US"/>
+        </w:rPr>
+        <w:t>get(</w:t>
+      </w:r>
+      <w:proofErr w:type="gramEnd"/>
+      <w:r>
+        <w:rPr>
+          <w:sz w:val="28"/>
+          <w:szCs w:val="28"/>
+          <w:lang w:val="en-US"/>
+        </w:rPr>
+        <w:t xml:space="preserve">) </w:t>
       </w:r>
       <w:r>
         <w:rPr>
@@ -6126,13 +6222,33 @@
           <w:lang w:val="en-US"/>
         </w:rPr>
       </w:pPr>
-      <w:r>
-        <w:rPr>
-          <w:sz w:val="28"/>
-          <w:szCs w:val="28"/>
-          <w:lang w:val="en-US"/>
-        </w:rPr>
-        <w:t xml:space="preserve">driver.manage().window().maximize() </w:t>
+      <w:proofErr w:type="spellStart"/>
+      <w:proofErr w:type="gramStart"/>
+      <w:r>
+        <w:rPr>
+          <w:sz w:val="28"/>
+          <w:szCs w:val="28"/>
+          <w:lang w:val="en-US"/>
+        </w:rPr>
+        <w:t>driver.manage</w:t>
+      </w:r>
+      <w:proofErr w:type="spellEnd"/>
+      <w:r>
+        <w:rPr>
+          <w:sz w:val="28"/>
+          <w:szCs w:val="28"/>
+          <w:lang w:val="en-US"/>
+        </w:rPr>
+        <w:t>(</w:t>
+      </w:r>
+      <w:proofErr w:type="gramEnd"/>
+      <w:r>
+        <w:rPr>
+          <w:sz w:val="28"/>
+          <w:szCs w:val="28"/>
+          <w:lang w:val="en-US"/>
+        </w:rPr>
+        <w:t xml:space="preserve">).window().maximize() </w:t>
       </w:r>
       <w:r>
         <w:rPr>
@@ -6164,13 +6280,23 @@
           <w:lang w:val="en-US"/>
         </w:rPr>
       </w:pPr>
-      <w:r>
-        <w:rPr>
-          <w:sz w:val="28"/>
-          <w:szCs w:val="28"/>
-          <w:lang w:val="en-US"/>
-        </w:rPr>
-        <w:t xml:space="preserve">close() </w:t>
+      <w:proofErr w:type="gramStart"/>
+      <w:r>
+        <w:rPr>
+          <w:sz w:val="28"/>
+          <w:szCs w:val="28"/>
+          <w:lang w:val="en-US"/>
+        </w:rPr>
+        <w:t>close(</w:t>
+      </w:r>
+      <w:proofErr w:type="gramEnd"/>
+      <w:r>
+        <w:rPr>
+          <w:sz w:val="28"/>
+          <w:szCs w:val="28"/>
+          <w:lang w:val="en-US"/>
+        </w:rPr>
+        <w:t xml:space="preserve">) </w:t>
       </w:r>
       <w:r>
         <w:rPr>
@@ -6202,13 +6328,23 @@
           <w:lang w:val="en-US"/>
         </w:rPr>
       </w:pPr>
-      <w:r>
-        <w:rPr>
-          <w:sz w:val="28"/>
-          <w:szCs w:val="28"/>
-          <w:lang w:val="en-US"/>
-        </w:rPr>
-        <w:t xml:space="preserve">getTitle() </w:t>
+      <w:proofErr w:type="gramStart"/>
+      <w:r>
+        <w:rPr>
+          <w:sz w:val="28"/>
+          <w:szCs w:val="28"/>
+          <w:lang w:val="en-US"/>
+        </w:rPr>
+        <w:t>getTitle(</w:t>
+      </w:r>
+      <w:proofErr w:type="gramEnd"/>
+      <w:r>
+        <w:rPr>
+          <w:sz w:val="28"/>
+          <w:szCs w:val="28"/>
+          <w:lang w:val="en-US"/>
+        </w:rPr>
+        <w:t xml:space="preserve">) </w:t>
       </w:r>
       <w:r>
         <w:rPr>
@@ -6240,13 +6376,23 @@
           <w:lang w:val="en-US"/>
         </w:rPr>
       </w:pPr>
-      <w:r>
-        <w:rPr>
-          <w:sz w:val="28"/>
-          <w:szCs w:val="28"/>
-          <w:lang w:val="en-US"/>
-        </w:rPr>
-        <w:t xml:space="preserve">getCurrentUrl() </w:t>
+      <w:proofErr w:type="gramStart"/>
+      <w:r>
+        <w:rPr>
+          <w:sz w:val="28"/>
+          <w:szCs w:val="28"/>
+          <w:lang w:val="en-US"/>
+        </w:rPr>
+        <w:t>getCurrentUrl(</w:t>
+      </w:r>
+      <w:proofErr w:type="gramEnd"/>
+      <w:r>
+        <w:rPr>
+          <w:sz w:val="28"/>
+          <w:szCs w:val="28"/>
+          <w:lang w:val="en-US"/>
+        </w:rPr>
+        <w:t xml:space="preserve">) </w:t>
       </w:r>
       <w:r>
         <w:rPr>
@@ -6278,13 +6424,23 @@
           <w:lang w:val="en-US"/>
         </w:rPr>
       </w:pPr>
-      <w:r>
-        <w:rPr>
-          <w:sz w:val="28"/>
-          <w:szCs w:val="28"/>
-          <w:lang w:val="en-US"/>
-        </w:rPr>
-        <w:t xml:space="preserve">getPageSource() </w:t>
+      <w:proofErr w:type="gramStart"/>
+      <w:r>
+        <w:rPr>
+          <w:sz w:val="28"/>
+          <w:szCs w:val="28"/>
+          <w:lang w:val="en-US"/>
+        </w:rPr>
+        <w:t>getPageSource(</w:t>
+      </w:r>
+      <w:proofErr w:type="gramEnd"/>
+      <w:r>
+        <w:rPr>
+          <w:sz w:val="28"/>
+          <w:szCs w:val="28"/>
+          <w:lang w:val="en-US"/>
+        </w:rPr>
+        <w:t xml:space="preserve">) </w:t>
       </w:r>
       <w:r>
         <w:rPr>
@@ -6316,13 +6472,23 @@
           <w:lang w:val="en-US"/>
         </w:rPr>
       </w:pPr>
-      <w:r>
-        <w:rPr>
-          <w:sz w:val="28"/>
-          <w:szCs w:val="28"/>
-          <w:lang w:val="en-US"/>
-        </w:rPr>
-        <w:t xml:space="preserve">findElement() </w:t>
+      <w:proofErr w:type="gramStart"/>
+      <w:r>
+        <w:rPr>
+          <w:sz w:val="28"/>
+          <w:szCs w:val="28"/>
+          <w:lang w:val="en-US"/>
+        </w:rPr>
+        <w:t>findElement(</w:t>
+      </w:r>
+      <w:proofErr w:type="gramEnd"/>
+      <w:r>
+        <w:rPr>
+          <w:sz w:val="28"/>
+          <w:szCs w:val="28"/>
+          <w:lang w:val="en-US"/>
+        </w:rPr>
+        <w:t xml:space="preserve">) </w:t>
       </w:r>
       <w:r>
         <w:rPr>
@@ -6386,13 +6552,23 @@
           <w:lang w:val="en-US"/>
         </w:rPr>
       </w:pPr>
-      <w:r>
-        <w:rPr>
-          <w:sz w:val="28"/>
-          <w:szCs w:val="28"/>
-          <w:lang w:val="en-US"/>
-        </w:rPr>
-        <w:t xml:space="preserve">findElements() </w:t>
+      <w:proofErr w:type="gramStart"/>
+      <w:r>
+        <w:rPr>
+          <w:sz w:val="28"/>
+          <w:szCs w:val="28"/>
+          <w:lang w:val="en-US"/>
+        </w:rPr>
+        <w:t>findElements(</w:t>
+      </w:r>
+      <w:proofErr w:type="gramEnd"/>
+      <w:r>
+        <w:rPr>
+          <w:sz w:val="28"/>
+          <w:szCs w:val="28"/>
+          <w:lang w:val="en-US"/>
+        </w:rPr>
+        <w:t xml:space="preserve">) </w:t>
       </w:r>
       <w:r>
         <w:rPr>
@@ -6424,13 +6600,23 @@
           <w:lang w:val="en-US"/>
         </w:rPr>
       </w:pPr>
-      <w:r>
-        <w:rPr>
-          <w:sz w:val="28"/>
-          <w:szCs w:val="28"/>
-          <w:lang w:val="en-US"/>
-        </w:rPr>
-        <w:t xml:space="preserve">getWindowHandles() </w:t>
+      <w:proofErr w:type="gramStart"/>
+      <w:r>
+        <w:rPr>
+          <w:sz w:val="28"/>
+          <w:szCs w:val="28"/>
+          <w:lang w:val="en-US"/>
+        </w:rPr>
+        <w:t>getWindowHandles(</w:t>
+      </w:r>
+      <w:proofErr w:type="gramEnd"/>
+      <w:r>
+        <w:rPr>
+          <w:sz w:val="28"/>
+          <w:szCs w:val="28"/>
+          <w:lang w:val="en-US"/>
+        </w:rPr>
+        <w:t xml:space="preserve">) </w:t>
       </w:r>
       <w:r>
         <w:rPr>
@@ -6462,13 +6648,23 @@
           <w:lang w:val="en-US"/>
         </w:rPr>
       </w:pPr>
-      <w:r>
-        <w:rPr>
-          <w:sz w:val="28"/>
-          <w:szCs w:val="28"/>
-          <w:lang w:val="en-US"/>
-        </w:rPr>
-        <w:t xml:space="preserve">quit() </w:t>
+      <w:proofErr w:type="gramStart"/>
+      <w:r>
+        <w:rPr>
+          <w:sz w:val="28"/>
+          <w:szCs w:val="28"/>
+          <w:lang w:val="en-US"/>
+        </w:rPr>
+        <w:t>quit(</w:t>
+      </w:r>
+      <w:proofErr w:type="gramEnd"/>
+      <w:r>
+        <w:rPr>
+          <w:sz w:val="28"/>
+          <w:szCs w:val="28"/>
+          <w:lang w:val="en-US"/>
+        </w:rPr>
+        <w:t xml:space="preserve">) </w:t>
       </w:r>
       <w:r>
         <w:rPr>
@@ -7048,13 +7244,23 @@
           <w:lang w:val="en-US"/>
         </w:rPr>
       </w:pPr>
-      <w:r>
-        <w:rPr>
-          <w:sz w:val="28"/>
-          <w:szCs w:val="28"/>
-          <w:lang w:val="en-US"/>
-        </w:rPr>
-        <w:t xml:space="preserve">sendKeys() </w:t>
+      <w:proofErr w:type="gramStart"/>
+      <w:r>
+        <w:rPr>
+          <w:sz w:val="28"/>
+          <w:szCs w:val="28"/>
+          <w:lang w:val="en-US"/>
+        </w:rPr>
+        <w:t>sendKeys(</w:t>
+      </w:r>
+      <w:proofErr w:type="gramEnd"/>
+      <w:r>
+        <w:rPr>
+          <w:sz w:val="28"/>
+          <w:szCs w:val="28"/>
+          <w:lang w:val="en-US"/>
+        </w:rPr>
+        <w:t xml:space="preserve">) </w:t>
       </w:r>
       <w:r>
         <w:rPr>
@@ -7094,13 +7300,23 @@
           <w:lang w:val="en-US"/>
         </w:rPr>
       </w:pPr>
-      <w:r>
-        <w:rPr>
-          <w:sz w:val="28"/>
-          <w:szCs w:val="28"/>
-          <w:lang w:val="en-US"/>
-        </w:rPr>
-        <w:t xml:space="preserve">click() </w:t>
+      <w:proofErr w:type="gramStart"/>
+      <w:r>
+        <w:rPr>
+          <w:sz w:val="28"/>
+          <w:szCs w:val="28"/>
+          <w:lang w:val="en-US"/>
+        </w:rPr>
+        <w:t>click(</w:t>
+      </w:r>
+      <w:proofErr w:type="gramEnd"/>
+      <w:r>
+        <w:rPr>
+          <w:sz w:val="28"/>
+          <w:szCs w:val="28"/>
+          <w:lang w:val="en-US"/>
+        </w:rPr>
+        <w:t xml:space="preserve">) </w:t>
       </w:r>
       <w:r>
         <w:rPr>
@@ -7148,13 +7364,23 @@
           <w:lang w:val="en-US"/>
         </w:rPr>
       </w:pPr>
-      <w:r>
-        <w:rPr>
-          <w:sz w:val="28"/>
-          <w:szCs w:val="28"/>
-          <w:lang w:val="en-US"/>
-        </w:rPr>
-        <w:t xml:space="preserve">getText() </w:t>
+      <w:proofErr w:type="gramStart"/>
+      <w:r>
+        <w:rPr>
+          <w:sz w:val="28"/>
+          <w:szCs w:val="28"/>
+          <w:lang w:val="en-US"/>
+        </w:rPr>
+        <w:t>getText(</w:t>
+      </w:r>
+      <w:proofErr w:type="gramEnd"/>
+      <w:r>
+        <w:rPr>
+          <w:sz w:val="28"/>
+          <w:szCs w:val="28"/>
+          <w:lang w:val="en-US"/>
+        </w:rPr>
+        <w:t xml:space="preserve">) </w:t>
       </w:r>
       <w:r>
         <w:rPr>
@@ -7300,13 +7526,23 @@
           <w:lang w:val="en-US"/>
         </w:rPr>
       </w:pPr>
-      <w:r>
-        <w:rPr>
-          <w:sz w:val="28"/>
-          <w:szCs w:val="28"/>
-          <w:lang w:val="en-US"/>
-        </w:rPr>
-        <w:t xml:space="preserve">getAttribute() </w:t>
+      <w:proofErr w:type="gramStart"/>
+      <w:r>
+        <w:rPr>
+          <w:sz w:val="28"/>
+          <w:szCs w:val="28"/>
+          <w:lang w:val="en-US"/>
+        </w:rPr>
+        <w:t>getAttribute(</w:t>
+      </w:r>
+      <w:proofErr w:type="gramEnd"/>
+      <w:r>
+        <w:rPr>
+          <w:sz w:val="28"/>
+          <w:szCs w:val="28"/>
+          <w:lang w:val="en-US"/>
+        </w:rPr>
+        <w:t xml:space="preserve">) </w:t>
       </w:r>
       <w:r>
         <w:rPr>
@@ -7338,13 +7574,23 @@
           <w:lang w:val="en-US"/>
         </w:rPr>
       </w:pPr>
-      <w:r>
-        <w:rPr>
-          <w:sz w:val="28"/>
-          <w:szCs w:val="28"/>
-          <w:lang w:val="en-US"/>
-        </w:rPr>
-        <w:t xml:space="preserve">clear() </w:t>
+      <w:proofErr w:type="gramStart"/>
+      <w:r>
+        <w:rPr>
+          <w:sz w:val="28"/>
+          <w:szCs w:val="28"/>
+          <w:lang w:val="en-US"/>
+        </w:rPr>
+        <w:t>clear(</w:t>
+      </w:r>
+      <w:proofErr w:type="gramEnd"/>
+      <w:r>
+        <w:rPr>
+          <w:sz w:val="28"/>
+          <w:szCs w:val="28"/>
+          <w:lang w:val="en-US"/>
+        </w:rPr>
+        <w:t xml:space="preserve">) </w:t>
       </w:r>
       <w:r>
         <w:rPr>
@@ -7713,7 +7959,25 @@
           <w:szCs w:val="28"/>
           <w:lang w:val="en-US"/>
         </w:rPr>
-        <w:t>data-testid="royal-email"]</w:t>
+        <w:t>data-</w:t>
+      </w:r>
+      <w:proofErr w:type="spellStart"/>
+      <w:r>
+        <w:rPr>
+          <w:sz w:val="28"/>
+          <w:szCs w:val="28"/>
+          <w:lang w:val="en-US"/>
+        </w:rPr>
+        <w:t>testid</w:t>
+      </w:r>
+      <w:proofErr w:type="spellEnd"/>
+      <w:r>
+        <w:rPr>
+          <w:sz w:val="28"/>
+          <w:szCs w:val="28"/>
+          <w:lang w:val="en-US"/>
+        </w:rPr>
+        <w:t>="royal-email"]</w:t>
       </w:r>
     </w:p>
     <w:p>
@@ -8437,13 +8701,23 @@
           <w:lang w:val="en-US"/>
         </w:rPr>
       </w:pPr>
-      <w:r>
-        <w:rPr>
-          <w:sz w:val="28"/>
-          <w:szCs w:val="28"/>
-          <w:lang w:val="en-US"/>
-        </w:rPr>
-        <w:t xml:space="preserve">getFirstSelectedOption() </w:t>
+      <w:proofErr w:type="gramStart"/>
+      <w:r>
+        <w:rPr>
+          <w:sz w:val="28"/>
+          <w:szCs w:val="28"/>
+          <w:lang w:val="en-US"/>
+        </w:rPr>
+        <w:t>getFirstSelectedOption(</w:t>
+      </w:r>
+      <w:proofErr w:type="gramEnd"/>
+      <w:r>
+        <w:rPr>
+          <w:sz w:val="28"/>
+          <w:szCs w:val="28"/>
+          <w:lang w:val="en-US"/>
+        </w:rPr>
+        <w:t xml:space="preserve">) </w:t>
       </w:r>
       <w:r>
         <w:rPr>
@@ -8742,13 +9016,33 @@
           <w:lang w:val="en-US"/>
         </w:rPr>
       </w:pPr>
-      <w:r>
-        <w:rPr>
-          <w:sz w:val="28"/>
-          <w:szCs w:val="28"/>
-          <w:lang w:val="en-US"/>
-        </w:rPr>
-        <w:t>Thread.sleep()</w:t>
+      <w:proofErr w:type="spellStart"/>
+      <w:proofErr w:type="gramStart"/>
+      <w:r>
+        <w:rPr>
+          <w:sz w:val="28"/>
+          <w:szCs w:val="28"/>
+          <w:lang w:val="en-US"/>
+        </w:rPr>
+        <w:t>Thread.sleep</w:t>
+      </w:r>
+      <w:proofErr w:type="spellEnd"/>
+      <w:r>
+        <w:rPr>
+          <w:sz w:val="28"/>
+          <w:szCs w:val="28"/>
+          <w:lang w:val="en-US"/>
+        </w:rPr>
+        <w:t>(</w:t>
+      </w:r>
+      <w:proofErr w:type="gramEnd"/>
+      <w:r>
+        <w:rPr>
+          <w:sz w:val="28"/>
+          <w:szCs w:val="28"/>
+          <w:lang w:val="en-US"/>
+        </w:rPr>
+        <w:t>)</w:t>
       </w:r>
       <w:r>
         <w:rPr>
@@ -9146,7 +9440,24 @@
           <w:lang w:val="en-US"/>
         </w:rPr>
         <w:br/>
-        <w:t>i - ignoring</w:t>
+      </w:r>
+      <w:proofErr w:type="spellStart"/>
+      <w:r>
+        <w:rPr>
+          <w:sz w:val="28"/>
+          <w:szCs w:val="28"/>
+          <w:lang w:val="en-US"/>
+        </w:rPr>
+        <w:t>i</w:t>
+      </w:r>
+      <w:proofErr w:type="spellEnd"/>
+      <w:r>
+        <w:rPr>
+          <w:sz w:val="28"/>
+          <w:szCs w:val="28"/>
+          <w:lang w:val="en-US"/>
+        </w:rPr>
+        <w:t xml:space="preserve"> - ignoring</w:t>
       </w:r>
       <w:r>
         <w:rPr>
@@ -9899,13 +10210,23 @@
           <w:lang w:val="en-US"/>
         </w:rPr>
       </w:pPr>
-      <w:r>
-        <w:rPr>
-          <w:sz w:val="28"/>
-          <w:szCs w:val="28"/>
-          <w:lang w:val="en-US"/>
-        </w:rPr>
-        <w:t xml:space="preserve">moveToElement() </w:t>
+      <w:proofErr w:type="gramStart"/>
+      <w:r>
+        <w:rPr>
+          <w:sz w:val="28"/>
+          <w:szCs w:val="28"/>
+          <w:lang w:val="en-US"/>
+        </w:rPr>
+        <w:t>moveToElement(</w:t>
+      </w:r>
+      <w:proofErr w:type="gramEnd"/>
+      <w:r>
+        <w:rPr>
+          <w:sz w:val="28"/>
+          <w:szCs w:val="28"/>
+          <w:lang w:val="en-US"/>
+        </w:rPr>
+        <w:t xml:space="preserve">) </w:t>
       </w:r>
       <w:r>
         <w:rPr>
@@ -9937,13 +10258,23 @@
           <w:lang w:val="en-US"/>
         </w:rPr>
       </w:pPr>
-      <w:r>
-        <w:rPr>
-          <w:sz w:val="28"/>
-          <w:szCs w:val="28"/>
-          <w:lang w:val="en-US"/>
-        </w:rPr>
-        <w:t xml:space="preserve">perform() </w:t>
+      <w:proofErr w:type="gramStart"/>
+      <w:r>
+        <w:rPr>
+          <w:sz w:val="28"/>
+          <w:szCs w:val="28"/>
+          <w:lang w:val="en-US"/>
+        </w:rPr>
+        <w:t>perform(</w:t>
+      </w:r>
+      <w:proofErr w:type="gramEnd"/>
+      <w:r>
+        <w:rPr>
+          <w:sz w:val="28"/>
+          <w:szCs w:val="28"/>
+          <w:lang w:val="en-US"/>
+        </w:rPr>
+        <w:t xml:space="preserve">) </w:t>
       </w:r>
       <w:r>
         <w:rPr>
@@ -9975,13 +10306,23 @@
           <w:lang w:val="en-US"/>
         </w:rPr>
       </w:pPr>
-      <w:r>
-        <w:rPr>
-          <w:sz w:val="28"/>
-          <w:szCs w:val="28"/>
-          <w:lang w:val="en-US"/>
-        </w:rPr>
-        <w:t xml:space="preserve">contextClick() </w:t>
+      <w:proofErr w:type="gramStart"/>
+      <w:r>
+        <w:rPr>
+          <w:sz w:val="28"/>
+          <w:szCs w:val="28"/>
+          <w:lang w:val="en-US"/>
+        </w:rPr>
+        <w:t>contextClick(</w:t>
+      </w:r>
+      <w:proofErr w:type="gramEnd"/>
+      <w:r>
+        <w:rPr>
+          <w:sz w:val="28"/>
+          <w:szCs w:val="28"/>
+          <w:lang w:val="en-US"/>
+        </w:rPr>
+        <w:t xml:space="preserve">) </w:t>
       </w:r>
       <w:r>
         <w:rPr>
@@ -10013,13 +10354,23 @@
           <w:lang w:val="en-US"/>
         </w:rPr>
       </w:pPr>
-      <w:r>
-        <w:rPr>
-          <w:sz w:val="28"/>
-          <w:szCs w:val="28"/>
-          <w:lang w:val="en-US"/>
-        </w:rPr>
-        <w:t xml:space="preserve">doubleClick() </w:t>
+      <w:proofErr w:type="gramStart"/>
+      <w:r>
+        <w:rPr>
+          <w:sz w:val="28"/>
+          <w:szCs w:val="28"/>
+          <w:lang w:val="en-US"/>
+        </w:rPr>
+        <w:t>doubleClick(</w:t>
+      </w:r>
+      <w:proofErr w:type="gramEnd"/>
+      <w:r>
+        <w:rPr>
+          <w:sz w:val="28"/>
+          <w:szCs w:val="28"/>
+          <w:lang w:val="en-US"/>
+        </w:rPr>
+        <w:t xml:space="preserve">) </w:t>
       </w:r>
       <w:r>
         <w:rPr>
@@ -10051,6 +10402,7 @@
           <w:lang w:val="en-US"/>
         </w:rPr>
       </w:pPr>
+      <w:proofErr w:type="gramStart"/>
       <w:r>
         <w:rPr>
           <w:sz w:val="28"/>
@@ -10058,7 +10410,16 @@
           <w:lang w:val="en-US"/>
         </w:rPr>
         <w:lastRenderedPageBreak/>
-        <w:t xml:space="preserve">dragAndDrop() </w:t>
+        <w:t>dragAndDrop(</w:t>
+      </w:r>
+      <w:proofErr w:type="gramEnd"/>
+      <w:r>
+        <w:rPr>
+          <w:sz w:val="28"/>
+          <w:szCs w:val="28"/>
+          <w:lang w:val="en-US"/>
+        </w:rPr>
+        <w:t xml:space="preserve">) </w:t>
       </w:r>
       <w:r>
         <w:rPr>
@@ -11299,6 +11660,7 @@
           <w:lang w:val="en-US"/>
         </w:rPr>
       </w:pPr>
+      <w:proofErr w:type="spellStart"/>
       <w:r>
         <w:rPr>
           <w:sz w:val="28"/>
@@ -11307,6 +11669,7 @@
         </w:rPr>
         <w:t>Myntra</w:t>
       </w:r>
+      <w:proofErr w:type="spellEnd"/>
     </w:p>
     <w:p>
       <w:pPr>
@@ -11407,6 +11770,7 @@
           <w:lang w:val="en-US"/>
         </w:rPr>
       </w:pPr>
+      <w:proofErr w:type="spellStart"/>
       <w:r>
         <w:rPr>
           <w:sz w:val="28"/>
@@ -11415,6 +11779,7 @@
         </w:rPr>
         <w:t>Meesho</w:t>
       </w:r>
+      <w:proofErr w:type="spellEnd"/>
     </w:p>
     <w:p>
       <w:pPr>
@@ -12287,7 +12652,25 @@
           <w:szCs w:val="28"/>
           <w:lang w:val="en-US"/>
         </w:rPr>
-        <w:t>7 jar files in ooxml folder</w:t>
+        <w:t xml:space="preserve">7 jar files in </w:t>
+      </w:r>
+      <w:proofErr w:type="spellStart"/>
+      <w:r>
+        <w:rPr>
+          <w:sz w:val="28"/>
+          <w:szCs w:val="28"/>
+          <w:lang w:val="en-US"/>
+        </w:rPr>
+        <w:t>ooxml</w:t>
+      </w:r>
+      <w:proofErr w:type="spellEnd"/>
+      <w:r>
+        <w:rPr>
+          <w:sz w:val="28"/>
+          <w:szCs w:val="28"/>
+          <w:lang w:val="en-US"/>
+        </w:rPr>
+        <w:t xml:space="preserve"> folder</w:t>
       </w:r>
     </w:p>
     <w:p>
@@ -12428,8 +12811,18 @@
           <w:szCs w:val="28"/>
           <w:lang w:val="en-US"/>
         </w:rPr>
-        <w:t>Click on Classpath</w:t>
-      </w:r>
+        <w:t xml:space="preserve">Click on </w:t>
+      </w:r>
+      <w:proofErr w:type="spellStart"/>
+      <w:r>
+        <w:rPr>
+          <w:sz w:val="28"/>
+          <w:szCs w:val="28"/>
+          <w:lang w:val="en-US"/>
+        </w:rPr>
+        <w:t>Classpath</w:t>
+      </w:r>
+      <w:proofErr w:type="spellEnd"/>
     </w:p>
     <w:p>
       <w:pPr>
@@ -12634,7 +13027,25 @@
           <w:szCs w:val="28"/>
           <w:lang w:val="en-US"/>
         </w:rPr>
-        <w:t xml:space="preserve"> handling .xlsx files</w:t>
+        <w:t xml:space="preserve"> handling .</w:t>
+      </w:r>
+      <w:proofErr w:type="spellStart"/>
+      <w:r>
+        <w:rPr>
+          <w:sz w:val="28"/>
+          <w:szCs w:val="28"/>
+          <w:lang w:val="en-US"/>
+        </w:rPr>
+        <w:t>xlsx</w:t>
+      </w:r>
+      <w:proofErr w:type="spellEnd"/>
+      <w:r>
+        <w:rPr>
+          <w:sz w:val="28"/>
+          <w:szCs w:val="28"/>
+          <w:lang w:val="en-US"/>
+        </w:rPr>
+        <w:t xml:space="preserve"> files</w:t>
       </w:r>
     </w:p>
     <w:p>
@@ -12667,7 +13078,25 @@
           <w:szCs w:val="28"/>
           <w:lang w:val="en-US"/>
         </w:rPr>
-        <w:t xml:space="preserve"> handling .xls files</w:t>
+        <w:t xml:space="preserve"> handling .</w:t>
+      </w:r>
+      <w:proofErr w:type="spellStart"/>
+      <w:r>
+        <w:rPr>
+          <w:sz w:val="28"/>
+          <w:szCs w:val="28"/>
+          <w:lang w:val="en-US"/>
+        </w:rPr>
+        <w:t>xls</w:t>
+      </w:r>
+      <w:proofErr w:type="spellEnd"/>
+      <w:r>
+        <w:rPr>
+          <w:sz w:val="28"/>
+          <w:szCs w:val="28"/>
+          <w:lang w:val="en-US"/>
+        </w:rPr>
+        <w:t xml:space="preserve"> files</w:t>
       </w:r>
     </w:p>
     <w:p>
@@ -13001,7 +13430,43 @@
           <w:szCs w:val="28"/>
           <w:lang w:val="en-US"/>
         </w:rPr>
-        <w:t>Give GroupID and ArtifaceId (Both should be same)</w:t>
+        <w:t xml:space="preserve">Give </w:t>
+      </w:r>
+      <w:proofErr w:type="spellStart"/>
+      <w:r>
+        <w:rPr>
+          <w:sz w:val="28"/>
+          <w:szCs w:val="28"/>
+          <w:lang w:val="en-US"/>
+        </w:rPr>
+        <w:t>GroupID</w:t>
+      </w:r>
+      <w:proofErr w:type="spellEnd"/>
+      <w:r>
+        <w:rPr>
+          <w:sz w:val="28"/>
+          <w:szCs w:val="28"/>
+          <w:lang w:val="en-US"/>
+        </w:rPr>
+        <w:t xml:space="preserve"> and </w:t>
+      </w:r>
+      <w:proofErr w:type="spellStart"/>
+      <w:r>
+        <w:rPr>
+          <w:sz w:val="28"/>
+          <w:szCs w:val="28"/>
+          <w:lang w:val="en-US"/>
+        </w:rPr>
+        <w:t>ArtifaceId</w:t>
+      </w:r>
+      <w:proofErr w:type="spellEnd"/>
+      <w:r>
+        <w:rPr>
+          <w:sz w:val="28"/>
+          <w:szCs w:val="28"/>
+          <w:lang w:val="en-US"/>
+        </w:rPr>
+        <w:t xml:space="preserve"> (Both should be same)</w:t>
       </w:r>
     </w:p>
     <w:p>
@@ -13702,6 +14167,7 @@
         </w:rPr>
         <w:t xml:space="preserve">Add </w:t>
       </w:r>
+      <w:proofErr w:type="spellStart"/>
       <w:r>
         <w:rPr>
           <w:sz w:val="28"/>
@@ -13710,6 +14176,7 @@
         </w:rPr>
         <w:t>io.cucumber</w:t>
       </w:r>
+      <w:proofErr w:type="spellEnd"/>
       <w:r>
         <w:rPr>
           <w:sz w:val="28"/>
@@ -13760,8 +14227,36 @@
           <w:szCs w:val="28"/>
           <w:lang w:val="en-US"/>
         </w:rPr>
-        <w:t>Add groupId &amp; artifactID</w:t>
-      </w:r>
+        <w:t xml:space="preserve">Add </w:t>
+      </w:r>
+      <w:proofErr w:type="spellStart"/>
+      <w:r>
+        <w:rPr>
+          <w:sz w:val="28"/>
+          <w:szCs w:val="28"/>
+          <w:lang w:val="en-US"/>
+        </w:rPr>
+        <w:t>groupId</w:t>
+      </w:r>
+      <w:proofErr w:type="spellEnd"/>
+      <w:r>
+        <w:rPr>
+          <w:sz w:val="28"/>
+          <w:szCs w:val="28"/>
+          <w:lang w:val="en-US"/>
+        </w:rPr>
+        <w:t xml:space="preserve"> &amp; </w:t>
+      </w:r>
+      <w:proofErr w:type="spellStart"/>
+      <w:r>
+        <w:rPr>
+          <w:sz w:val="28"/>
+          <w:szCs w:val="28"/>
+          <w:lang w:val="en-US"/>
+        </w:rPr>
+        <w:t>artifactID</w:t>
+      </w:r>
+      <w:proofErr w:type="spellEnd"/>
     </w:p>
     <w:p>
       <w:pPr>
@@ -13804,7 +14299,25 @@
           <w:szCs w:val="28"/>
           <w:lang w:val="en-US"/>
         </w:rPr>
-        <w:t>Delete the pre-defined package from src/test/java</w:t>
+        <w:t xml:space="preserve">Delete the pre-defined package from </w:t>
+      </w:r>
+      <w:proofErr w:type="spellStart"/>
+      <w:r>
+        <w:rPr>
+          <w:sz w:val="28"/>
+          <w:szCs w:val="28"/>
+          <w:lang w:val="en-US"/>
+        </w:rPr>
+        <w:t>src</w:t>
+      </w:r>
+      <w:proofErr w:type="spellEnd"/>
+      <w:r>
+        <w:rPr>
+          <w:sz w:val="28"/>
+          <w:szCs w:val="28"/>
+          <w:lang w:val="en-US"/>
+        </w:rPr>
+        <w:t>/test/java</w:t>
       </w:r>
     </w:p>
     <w:p>
@@ -13945,6 +14458,7 @@
         </w:rPr>
         <w:t>&lt;</w:t>
       </w:r>
+      <w:proofErr w:type="spellStart"/>
       <w:r>
         <w:rPr>
           <w:rFonts w:ascii="Consolas" w:hAnsi="Consolas" w:cs="Consolas"/>
@@ -13955,6 +14469,7 @@
         </w:rPr>
         <w:t>java.version</w:t>
       </w:r>
+      <w:proofErr w:type="spellEnd"/>
       <w:r>
         <w:rPr>
           <w:rFonts w:ascii="Consolas" w:hAnsi="Consolas" w:cs="Consolas"/>
@@ -13986,6 +14501,7 @@
         </w:rPr>
         <w:t>&lt;/</w:t>
       </w:r>
+      <w:proofErr w:type="spellStart"/>
       <w:r>
         <w:rPr>
           <w:rFonts w:ascii="Consolas" w:hAnsi="Consolas" w:cs="Consolas"/>
@@ -13996,6 +14512,7 @@
         </w:rPr>
         <w:t>java.version</w:t>
       </w:r>
+      <w:proofErr w:type="spellEnd"/>
       <w:r>
         <w:rPr>
           <w:rFonts w:ascii="Consolas" w:hAnsi="Consolas" w:cs="Consolas"/>
@@ -14051,6 +14568,7 @@
         </w:rPr>
         <w:t>&lt;</w:t>
       </w:r>
+      <w:proofErr w:type="spellStart"/>
       <w:r>
         <w:rPr>
           <w:rFonts w:ascii="Consolas" w:hAnsi="Consolas" w:cs="Consolas"/>
@@ -14061,6 +14579,7 @@
         </w:rPr>
         <w:t>cucumber.version</w:t>
       </w:r>
+      <w:proofErr w:type="spellEnd"/>
       <w:r>
         <w:rPr>
           <w:rFonts w:ascii="Consolas" w:hAnsi="Consolas" w:cs="Consolas"/>
@@ -14071,6 +14590,7 @@
         </w:rPr>
         <w:t>&gt;6.8.2&lt;/</w:t>
       </w:r>
+      <w:proofErr w:type="spellStart"/>
       <w:r>
         <w:rPr>
           <w:rFonts w:ascii="Consolas" w:hAnsi="Consolas" w:cs="Consolas"/>
@@ -14081,6 +14601,7 @@
         </w:rPr>
         <w:t>cucumber.version</w:t>
       </w:r>
+      <w:proofErr w:type="spellEnd"/>
       <w:r>
         <w:rPr>
           <w:rFonts w:ascii="Consolas" w:hAnsi="Consolas" w:cs="Consolas"/>
@@ -14114,6 +14635,7 @@
         </w:rPr>
         <w:t>&lt;</w:t>
       </w:r>
+      <w:proofErr w:type="spellStart"/>
       <w:r>
         <w:rPr>
           <w:rFonts w:ascii="Consolas" w:hAnsi="Consolas" w:cs="Consolas"/>
@@ -14123,6 +14645,7 @@
         </w:rPr>
         <w:t>maven.compiler.version</w:t>
       </w:r>
+      <w:proofErr w:type="spellEnd"/>
       <w:r>
         <w:rPr>
           <w:rFonts w:ascii="Consolas" w:hAnsi="Consolas" w:cs="Consolas"/>
@@ -14132,6 +14655,7 @@
         </w:rPr>
         <w:t>&gt;3.8.1&lt;/</w:t>
       </w:r>
+      <w:proofErr w:type="spellStart"/>
       <w:r>
         <w:rPr>
           <w:rFonts w:ascii="Consolas" w:hAnsi="Consolas" w:cs="Consolas"/>
@@ -14141,6 +14665,7 @@
         </w:rPr>
         <w:t>maven.compiler.version</w:t>
       </w:r>
+      <w:proofErr w:type="spellEnd"/>
       <w:r>
         <w:rPr>
           <w:rFonts w:ascii="Consolas" w:hAnsi="Consolas" w:cs="Consolas"/>
@@ -14168,6 +14693,7 @@
         </w:rPr>
         <w:t xml:space="preserve">        &lt;</w:t>
       </w:r>
+      <w:proofErr w:type="spellStart"/>
       <w:r>
         <w:rPr>
           <w:rFonts w:ascii="Consolas" w:hAnsi="Consolas" w:cs="Consolas"/>
@@ -14177,6 +14703,7 @@
         </w:rPr>
         <w:t>maven.surefire.version</w:t>
       </w:r>
+      <w:proofErr w:type="spellEnd"/>
       <w:r>
         <w:rPr>
           <w:rFonts w:ascii="Consolas" w:hAnsi="Consolas" w:cs="Consolas"/>
@@ -14186,6 +14713,7 @@
         </w:rPr>
         <w:t>&gt;2.22.2&lt;/</w:t>
       </w:r>
+      <w:proofErr w:type="spellStart"/>
       <w:r>
         <w:rPr>
           <w:rFonts w:ascii="Consolas" w:hAnsi="Consolas" w:cs="Consolas"/>
@@ -14195,6 +14723,7 @@
         </w:rPr>
         <w:t>maven.surefire.version</w:t>
       </w:r>
+      <w:proofErr w:type="spellEnd"/>
       <w:r>
         <w:rPr>
           <w:rFonts w:ascii="Consolas" w:hAnsi="Consolas" w:cs="Consolas"/>
@@ -14608,7 +15137,25 @@
           <w:szCs w:val="28"/>
           <w:lang w:val="en-US"/>
         </w:rPr>
-        <w:t xml:space="preserve"> Used to avoid repeated Given statement for multiple Scenarios.</w:t>
+        <w:t xml:space="preserve"> Used to avoid repeated </w:t>
+      </w:r>
+      <w:proofErr w:type="gramStart"/>
+      <w:r>
+        <w:rPr>
+          <w:sz w:val="28"/>
+          <w:szCs w:val="28"/>
+          <w:lang w:val="en-US"/>
+        </w:rPr>
+        <w:t>Given</w:t>
+      </w:r>
+      <w:proofErr w:type="gramEnd"/>
+      <w:r>
+        <w:rPr>
+          <w:sz w:val="28"/>
+          <w:szCs w:val="28"/>
+          <w:lang w:val="en-US"/>
+        </w:rPr>
+        <w:t xml:space="preserve"> statement for multiple Scenarios.</w:t>
       </w:r>
     </w:p>
     <w:p>
@@ -15108,7 +15655,25 @@
           <w:szCs w:val="28"/>
           <w:lang w:val="en-US"/>
         </w:rPr>
-        <w:t>When Enter word to be searched</w:t>
+        <w:t xml:space="preserve">When </w:t>
+      </w:r>
+      <w:proofErr w:type="gramStart"/>
+      <w:r>
+        <w:rPr>
+          <w:sz w:val="28"/>
+          <w:szCs w:val="28"/>
+          <w:lang w:val="en-US"/>
+        </w:rPr>
+        <w:t>Enter</w:t>
+      </w:r>
+      <w:proofErr w:type="gramEnd"/>
+      <w:r>
+        <w:rPr>
+          <w:sz w:val="28"/>
+          <w:szCs w:val="28"/>
+          <w:lang w:val="en-US"/>
+        </w:rPr>
+        <w:t xml:space="preserve"> word to be searched</w:t>
       </w:r>
     </w:p>
     <w:p>
@@ -15142,8 +15707,302 @@
           <w:szCs w:val="28"/>
           <w:lang w:val="en-US"/>
         </w:rPr>
-        <w:t>Then Valid search result should be displayed</w:t>
-      </w:r>
+        <w:t xml:space="preserve">Then </w:t>
+      </w:r>
+      <w:proofErr w:type="gramStart"/>
+      <w:r>
+        <w:rPr>
+          <w:sz w:val="28"/>
+          <w:szCs w:val="28"/>
+          <w:lang w:val="en-US"/>
+        </w:rPr>
+        <w:t>Valid</w:t>
+      </w:r>
+      <w:proofErr w:type="gramEnd"/>
+      <w:r>
+        <w:rPr>
+          <w:sz w:val="28"/>
+          <w:szCs w:val="28"/>
+          <w:lang w:val="en-US"/>
+        </w:rPr>
+        <w:t xml:space="preserve"> search result should be displayed</w:t>
+      </w:r>
+    </w:p>
+    <w:p>
+      <w:pPr>
+        <w:rPr>
+          <w:sz w:val="28"/>
+          <w:szCs w:val="28"/>
+          <w:lang w:val="en-US"/>
+        </w:rPr>
+      </w:pPr>
+    </w:p>
+    <w:p>
+      <w:pPr>
+        <w:rPr>
+          <w:sz w:val="28"/>
+          <w:szCs w:val="28"/>
+          <w:lang w:val="en-US"/>
+        </w:rPr>
+      </w:pPr>
+    </w:p>
+    <w:p>
+      <w:pPr>
+        <w:rPr>
+          <w:b/>
+          <w:bCs/>
+          <w:sz w:val="28"/>
+          <w:szCs w:val="28"/>
+          <w:lang w:val="en-US"/>
+        </w:rPr>
+      </w:pPr>
+      <w:r>
+        <w:rPr>
+          <w:b/>
+          <w:bCs/>
+          <w:sz w:val="28"/>
+          <w:szCs w:val="28"/>
+          <w:lang w:val="en-US"/>
+        </w:rPr>
+        <w:t>Tags in Cucumber</w:t>
+      </w:r>
+    </w:p>
+    <w:p>
+      <w:pPr>
+        <w:pStyle w:val="ListParagraph"/>
+        <w:numPr>
+          <w:ilvl w:val="0"/>
+          <w:numId w:val="48"/>
+        </w:numPr>
+        <w:rPr>
+          <w:sz w:val="28"/>
+          <w:szCs w:val="28"/>
+          <w:lang w:val="en-US"/>
+        </w:rPr>
+      </w:pPr>
+      <w:r>
+        <w:rPr>
+          <w:sz w:val="28"/>
+          <w:szCs w:val="28"/>
+          <w:lang w:val="en-US"/>
+        </w:rPr>
+        <w:t>Tags can be used to execute or skip single or multiple scenarios</w:t>
+      </w:r>
+    </w:p>
+    <w:p>
+      <w:pPr>
+        <w:pStyle w:val="ListParagraph"/>
+        <w:numPr>
+          <w:ilvl w:val="0"/>
+          <w:numId w:val="48"/>
+        </w:numPr>
+        <w:rPr>
+          <w:sz w:val="28"/>
+          <w:szCs w:val="28"/>
+          <w:lang w:val="en-US"/>
+        </w:rPr>
+      </w:pPr>
+      <w:r>
+        <w:rPr>
+          <w:sz w:val="28"/>
+          <w:szCs w:val="28"/>
+          <w:lang w:val="en-US"/>
+        </w:rPr>
+        <w:t>Tags are specified in .feature file</w:t>
+      </w:r>
+    </w:p>
+    <w:p>
+      <w:pPr>
+        <w:pStyle w:val="ListParagraph"/>
+        <w:numPr>
+          <w:ilvl w:val="0"/>
+          <w:numId w:val="48"/>
+        </w:numPr>
+        <w:rPr>
+          <w:sz w:val="28"/>
+          <w:szCs w:val="28"/>
+          <w:lang w:val="en-US"/>
+        </w:rPr>
+      </w:pPr>
+      <w:r>
+        <w:rPr>
+          <w:sz w:val="28"/>
+          <w:szCs w:val="28"/>
+          <w:lang w:val="en-US"/>
+        </w:rPr>
+        <w:t>Tags are created using @</w:t>
+      </w:r>
+    </w:p>
+    <w:p>
+      <w:pPr>
+        <w:rPr>
+          <w:sz w:val="28"/>
+          <w:szCs w:val="28"/>
+          <w:lang w:val="en-US"/>
+        </w:rPr>
+      </w:pPr>
+    </w:p>
+    <w:p>
+      <w:pPr>
+        <w:rPr>
+          <w:b/>
+          <w:bCs/>
+          <w:sz w:val="28"/>
+          <w:szCs w:val="28"/>
+          <w:lang w:val="en-US"/>
+        </w:rPr>
+      </w:pPr>
+      <w:r>
+        <w:rPr>
+          <w:b/>
+          <w:bCs/>
+          <w:sz w:val="28"/>
+          <w:szCs w:val="28"/>
+          <w:lang w:val="en-US"/>
+        </w:rPr>
+        <w:t>Hooks in Cucumber</w:t>
+      </w:r>
+    </w:p>
+    <w:p>
+      <w:pPr>
+        <w:pStyle w:val="ListParagraph"/>
+        <w:numPr>
+          <w:ilvl w:val="0"/>
+          <w:numId w:val="49"/>
+        </w:numPr>
+        <w:rPr>
+          <w:sz w:val="28"/>
+          <w:szCs w:val="28"/>
+          <w:lang w:val="en-US"/>
+        </w:rPr>
+      </w:pPr>
+      <w:r>
+        <w:rPr>
+          <w:sz w:val="28"/>
+          <w:szCs w:val="28"/>
+          <w:lang w:val="en-US"/>
+        </w:rPr>
+        <w:t>The methods those get executed before and after every scenario</w:t>
+      </w:r>
+    </w:p>
+    <w:p>
+      <w:pPr>
+        <w:pStyle w:val="ListParagraph"/>
+        <w:numPr>
+          <w:ilvl w:val="0"/>
+          <w:numId w:val="49"/>
+        </w:numPr>
+        <w:rPr>
+          <w:sz w:val="28"/>
+          <w:szCs w:val="28"/>
+          <w:lang w:val="en-US"/>
+        </w:rPr>
+      </w:pPr>
+      <w:r>
+        <w:rPr>
+          <w:sz w:val="28"/>
+          <w:szCs w:val="28"/>
+          <w:lang w:val="en-US"/>
+        </w:rPr>
+        <w:t>There are 2 hooks</w:t>
+      </w:r>
+    </w:p>
+    <w:p>
+      <w:pPr>
+        <w:pStyle w:val="ListParagraph"/>
+        <w:numPr>
+          <w:ilvl w:val="1"/>
+          <w:numId w:val="49"/>
+        </w:numPr>
+        <w:rPr>
+          <w:sz w:val="28"/>
+          <w:szCs w:val="28"/>
+          <w:lang w:val="en-US"/>
+        </w:rPr>
+      </w:pPr>
+      <w:r>
+        <w:rPr>
+          <w:sz w:val="28"/>
+          <w:szCs w:val="28"/>
+          <w:lang w:val="en-US"/>
+        </w:rPr>
+        <w:t>@Before</w:t>
+      </w:r>
+    </w:p>
+    <w:p>
+      <w:pPr>
+        <w:pStyle w:val="ListParagraph"/>
+        <w:numPr>
+          <w:ilvl w:val="1"/>
+          <w:numId w:val="49"/>
+        </w:numPr>
+        <w:rPr>
+          <w:sz w:val="28"/>
+          <w:szCs w:val="28"/>
+          <w:lang w:val="en-US"/>
+        </w:rPr>
+      </w:pPr>
+      <w:r>
+        <w:rPr>
+          <w:sz w:val="28"/>
+          <w:szCs w:val="28"/>
+          <w:lang w:val="en-US"/>
+        </w:rPr>
+        <w:t>@After</w:t>
+      </w:r>
+    </w:p>
+    <w:p>
+      <w:pPr>
+        <w:pStyle w:val="ListParagraph"/>
+        <w:numPr>
+          <w:ilvl w:val="0"/>
+          <w:numId w:val="49"/>
+        </w:numPr>
+        <w:rPr>
+          <w:sz w:val="28"/>
+          <w:szCs w:val="28"/>
+          <w:lang w:val="en-US"/>
+        </w:rPr>
+      </w:pPr>
+      <w:r>
+        <w:rPr>
+          <w:sz w:val="28"/>
+          <w:szCs w:val="28"/>
+          <w:lang w:val="en-US"/>
+        </w:rPr>
+        <w:t>Hooks are not the part of feature file.</w:t>
+      </w:r>
+    </w:p>
+    <w:p>
+      <w:pPr>
+        <w:pStyle w:val="ListParagraph"/>
+        <w:numPr>
+          <w:ilvl w:val="0"/>
+          <w:numId w:val="49"/>
+        </w:numPr>
+        <w:rPr>
+          <w:sz w:val="28"/>
+          <w:szCs w:val="28"/>
+          <w:lang w:val="en-US"/>
+        </w:rPr>
+      </w:pPr>
+      <w:r>
+        <w:rPr>
+          <w:sz w:val="28"/>
+          <w:szCs w:val="28"/>
+          <w:lang w:val="en-US"/>
+        </w:rPr>
+        <w:t>It can added either in Step definition class or even you create a separate class for the hooks</w:t>
+      </w:r>
+    </w:p>
+    <w:p>
+      <w:pPr>
+        <w:rPr>
+          <w:sz w:val="28"/>
+          <w:szCs w:val="28"/>
+          <w:lang w:val="en-US"/>
+        </w:rPr>
+      </w:pPr>
       <w:bookmarkStart w:id="0" w:name="_GoBack"/>
       <w:bookmarkEnd w:id="0"/>
     </w:p>
@@ -16030,6 +16889,119 @@
     </w:lvl>
   </w:abstractNum>
   <w:abstractNum w:abstractNumId="9">
+    <w:nsid w:val="0F2F39D7"/>
+    <w:multiLevelType w:val="hybridMultilevel"/>
+    <w:tmpl w:val="75A6DA54"/>
+    <w:lvl w:ilvl="0" w:tplc="40090001">
+      <w:start w:val="1"/>
+      <w:numFmt w:val="bullet"/>
+      <w:lvlText w:val=""/>
+      <w:lvlJc w:val="left"/>
+      <w:pPr>
+        <w:ind w:left="720" w:hanging="360"/>
+      </w:pPr>
+      <w:rPr>
+        <w:rFonts w:ascii="Symbol" w:hAnsi="Symbol" w:hint="default"/>
+      </w:rPr>
+    </w:lvl>
+    <w:lvl w:ilvl="1" w:tplc="40090003">
+      <w:start w:val="1"/>
+      <w:numFmt w:val="bullet"/>
+      <w:lvlText w:val="o"/>
+      <w:lvlJc w:val="left"/>
+      <w:pPr>
+        <w:ind w:left="1440" w:hanging="360"/>
+      </w:pPr>
+      <w:rPr>
+        <w:rFonts w:ascii="Courier New" w:hAnsi="Courier New" w:cs="Courier New" w:hint="default"/>
+      </w:rPr>
+    </w:lvl>
+    <w:lvl w:ilvl="2" w:tplc="40090005" w:tentative="1">
+      <w:start w:val="1"/>
+      <w:numFmt w:val="bullet"/>
+      <w:lvlText w:val=""/>
+      <w:lvlJc w:val="left"/>
+      <w:pPr>
+        <w:ind w:left="2160" w:hanging="360"/>
+      </w:pPr>
+      <w:rPr>
+        <w:rFonts w:ascii="Wingdings" w:hAnsi="Wingdings" w:hint="default"/>
+      </w:rPr>
+    </w:lvl>
+    <w:lvl w:ilvl="3" w:tplc="40090001" w:tentative="1">
+      <w:start w:val="1"/>
+      <w:numFmt w:val="bullet"/>
+      <w:lvlText w:val=""/>
+      <w:lvlJc w:val="left"/>
+      <w:pPr>
+        <w:ind w:left="2880" w:hanging="360"/>
+      </w:pPr>
+      <w:rPr>
+        <w:rFonts w:ascii="Symbol" w:hAnsi="Symbol" w:hint="default"/>
+      </w:rPr>
+    </w:lvl>
+    <w:lvl w:ilvl="4" w:tplc="40090003" w:tentative="1">
+      <w:start w:val="1"/>
+      <w:numFmt w:val="bullet"/>
+      <w:lvlText w:val="o"/>
+      <w:lvlJc w:val="left"/>
+      <w:pPr>
+        <w:ind w:left="3600" w:hanging="360"/>
+      </w:pPr>
+      <w:rPr>
+        <w:rFonts w:ascii="Courier New" w:hAnsi="Courier New" w:cs="Courier New" w:hint="default"/>
+      </w:rPr>
+    </w:lvl>
+    <w:lvl w:ilvl="5" w:tplc="40090005" w:tentative="1">
+      <w:start w:val="1"/>
+      <w:numFmt w:val="bullet"/>
+      <w:lvlText w:val=""/>
+      <w:lvlJc w:val="left"/>
+      <w:pPr>
+        <w:ind w:left="4320" w:hanging="360"/>
+      </w:pPr>
+      <w:rPr>
+        <w:rFonts w:ascii="Wingdings" w:hAnsi="Wingdings" w:hint="default"/>
+      </w:rPr>
+    </w:lvl>
+    <w:lvl w:ilvl="6" w:tplc="40090001" w:tentative="1">
+      <w:start w:val="1"/>
+      <w:numFmt w:val="bullet"/>
+      <w:lvlText w:val=""/>
+      <w:lvlJc w:val="left"/>
+      <w:pPr>
+        <w:ind w:left="5040" w:hanging="360"/>
+      </w:pPr>
+      <w:rPr>
+        <w:rFonts w:ascii="Symbol" w:hAnsi="Symbol" w:hint="default"/>
+      </w:rPr>
+    </w:lvl>
+    <w:lvl w:ilvl="7" w:tplc="40090003" w:tentative="1">
+      <w:start w:val="1"/>
+      <w:numFmt w:val="bullet"/>
+      <w:lvlText w:val="o"/>
+      <w:lvlJc w:val="left"/>
+      <w:pPr>
+        <w:ind w:left="5760" w:hanging="360"/>
+      </w:pPr>
+      <w:rPr>
+        <w:rFonts w:ascii="Courier New" w:hAnsi="Courier New" w:cs="Courier New" w:hint="default"/>
+      </w:rPr>
+    </w:lvl>
+    <w:lvl w:ilvl="8" w:tplc="40090005" w:tentative="1">
+      <w:start w:val="1"/>
+      <w:numFmt w:val="bullet"/>
+      <w:lvlText w:val=""/>
+      <w:lvlJc w:val="left"/>
+      <w:pPr>
+        <w:ind w:left="6480" w:hanging="360"/>
+      </w:pPr>
+      <w:rPr>
+        <w:rFonts w:ascii="Wingdings" w:hAnsi="Wingdings" w:hint="default"/>
+      </w:rPr>
+    </w:lvl>
+  </w:abstractNum>
+  <w:abstractNum w:abstractNumId="10">
     <w:nsid w:val="10583D65"/>
     <w:multiLevelType w:val="hybridMultilevel"/>
     <w:tmpl w:val="F5706F6E"/>
@@ -16142,7 +17114,7 @@
       </w:rPr>
     </w:lvl>
   </w:abstractNum>
-  <w:abstractNum w:abstractNumId="10">
+  <w:abstractNum w:abstractNumId="11">
     <w:nsid w:val="11330D3D"/>
     <w:multiLevelType w:val="hybridMultilevel"/>
     <w:tmpl w:val="08B205D4"/>
@@ -16255,7 +17227,7 @@
       </w:rPr>
     </w:lvl>
   </w:abstractNum>
-  <w:abstractNum w:abstractNumId="11">
+  <w:abstractNum w:abstractNumId="12">
     <w:nsid w:val="124D4119"/>
     <w:multiLevelType w:val="hybridMultilevel"/>
     <w:tmpl w:val="F3885268"/>
@@ -16344,7 +17316,7 @@
       </w:pPr>
     </w:lvl>
   </w:abstractNum>
-  <w:abstractNum w:abstractNumId="12">
+  <w:abstractNum w:abstractNumId="13">
     <w:nsid w:val="1E4608A8"/>
     <w:multiLevelType w:val="hybridMultilevel"/>
     <w:tmpl w:val="9F0E4A36"/>
@@ -16457,7 +17429,7 @@
       </w:rPr>
     </w:lvl>
   </w:abstractNum>
-  <w:abstractNum w:abstractNumId="13">
+  <w:abstractNum w:abstractNumId="14">
     <w:nsid w:val="22750859"/>
     <w:multiLevelType w:val="hybridMultilevel"/>
     <w:tmpl w:val="C5EEE524"/>
@@ -16570,7 +17542,7 @@
       </w:rPr>
     </w:lvl>
   </w:abstractNum>
-  <w:abstractNum w:abstractNumId="14">
+  <w:abstractNum w:abstractNumId="15">
     <w:nsid w:val="248F29DC"/>
     <w:multiLevelType w:val="hybridMultilevel"/>
     <w:tmpl w:val="300A5B02"/>
@@ -16683,7 +17655,7 @@
       </w:rPr>
     </w:lvl>
   </w:abstractNum>
-  <w:abstractNum w:abstractNumId="15">
+  <w:abstractNum w:abstractNumId="16">
     <w:nsid w:val="251E33C8"/>
     <w:multiLevelType w:val="hybridMultilevel"/>
     <w:tmpl w:val="75DC1EF4"/>
@@ -16796,7 +17768,120 @@
       </w:rPr>
     </w:lvl>
   </w:abstractNum>
-  <w:abstractNum w:abstractNumId="16">
+  <w:abstractNum w:abstractNumId="17">
+    <w:nsid w:val="2EDE33DE"/>
+    <w:multiLevelType w:val="hybridMultilevel"/>
+    <w:tmpl w:val="2C645D8A"/>
+    <w:lvl w:ilvl="0" w:tplc="40090001">
+      <w:start w:val="1"/>
+      <w:numFmt w:val="bullet"/>
+      <w:lvlText w:val=""/>
+      <w:lvlJc w:val="left"/>
+      <w:pPr>
+        <w:ind w:left="720" w:hanging="360"/>
+      </w:pPr>
+      <w:rPr>
+        <w:rFonts w:ascii="Symbol" w:hAnsi="Symbol" w:hint="default"/>
+      </w:rPr>
+    </w:lvl>
+    <w:lvl w:ilvl="1" w:tplc="40090003" w:tentative="1">
+      <w:start w:val="1"/>
+      <w:numFmt w:val="bullet"/>
+      <w:lvlText w:val="o"/>
+      <w:lvlJc w:val="left"/>
+      <w:pPr>
+        <w:ind w:left="1440" w:hanging="360"/>
+      </w:pPr>
+      <w:rPr>
+        <w:rFonts w:ascii="Courier New" w:hAnsi="Courier New" w:cs="Courier New" w:hint="default"/>
+      </w:rPr>
+    </w:lvl>
+    <w:lvl w:ilvl="2" w:tplc="40090005" w:tentative="1">
+      <w:start w:val="1"/>
+      <w:numFmt w:val="bullet"/>
+      <w:lvlText w:val=""/>
+      <w:lvlJc w:val="left"/>
+      <w:pPr>
+        <w:ind w:left="2160" w:hanging="360"/>
+      </w:pPr>
+      <w:rPr>
+        <w:rFonts w:ascii="Wingdings" w:hAnsi="Wingdings" w:hint="default"/>
+      </w:rPr>
+    </w:lvl>
+    <w:lvl w:ilvl="3" w:tplc="40090001" w:tentative="1">
+      <w:start w:val="1"/>
+      <w:numFmt w:val="bullet"/>
+      <w:lvlText w:val=""/>
+      <w:lvlJc w:val="left"/>
+      <w:pPr>
+        <w:ind w:left="2880" w:hanging="360"/>
+      </w:pPr>
+      <w:rPr>
+        <w:rFonts w:ascii="Symbol" w:hAnsi="Symbol" w:hint="default"/>
+      </w:rPr>
+    </w:lvl>
+    <w:lvl w:ilvl="4" w:tplc="40090003" w:tentative="1">
+      <w:start w:val="1"/>
+      <w:numFmt w:val="bullet"/>
+      <w:lvlText w:val="o"/>
+      <w:lvlJc w:val="left"/>
+      <w:pPr>
+        <w:ind w:left="3600" w:hanging="360"/>
+      </w:pPr>
+      <w:rPr>
+        <w:rFonts w:ascii="Courier New" w:hAnsi="Courier New" w:cs="Courier New" w:hint="default"/>
+      </w:rPr>
+    </w:lvl>
+    <w:lvl w:ilvl="5" w:tplc="40090005" w:tentative="1">
+      <w:start w:val="1"/>
+      <w:numFmt w:val="bullet"/>
+      <w:lvlText w:val=""/>
+      <w:lvlJc w:val="left"/>
+      <w:pPr>
+        <w:ind w:left="4320" w:hanging="360"/>
+      </w:pPr>
+      <w:rPr>
+        <w:rFonts w:ascii="Wingdings" w:hAnsi="Wingdings" w:hint="default"/>
+      </w:rPr>
+    </w:lvl>
+    <w:lvl w:ilvl="6" w:tplc="40090001" w:tentative="1">
+      <w:start w:val="1"/>
+      <w:numFmt w:val="bullet"/>
+      <w:lvlText w:val=""/>
+      <w:lvlJc w:val="left"/>
+      <w:pPr>
+        <w:ind w:left="5040" w:hanging="360"/>
+      </w:pPr>
+      <w:rPr>
+        <w:rFonts w:ascii="Symbol" w:hAnsi="Symbol" w:hint="default"/>
+      </w:rPr>
+    </w:lvl>
+    <w:lvl w:ilvl="7" w:tplc="40090003" w:tentative="1">
+      <w:start w:val="1"/>
+      <w:numFmt w:val="bullet"/>
+      <w:lvlText w:val="o"/>
+      <w:lvlJc w:val="left"/>
+      <w:pPr>
+        <w:ind w:left="5760" w:hanging="360"/>
+      </w:pPr>
+      <w:rPr>
+        <w:rFonts w:ascii="Courier New" w:hAnsi="Courier New" w:cs="Courier New" w:hint="default"/>
+      </w:rPr>
+    </w:lvl>
+    <w:lvl w:ilvl="8" w:tplc="40090005" w:tentative="1">
+      <w:start w:val="1"/>
+      <w:numFmt w:val="bullet"/>
+      <w:lvlText w:val=""/>
+      <w:lvlJc w:val="left"/>
+      <w:pPr>
+        <w:ind w:left="6480" w:hanging="360"/>
+      </w:pPr>
+      <w:rPr>
+        <w:rFonts w:ascii="Wingdings" w:hAnsi="Wingdings" w:hint="default"/>
+      </w:rPr>
+    </w:lvl>
+  </w:abstractNum>
+  <w:abstractNum w:abstractNumId="18">
     <w:nsid w:val="35652A78"/>
     <w:multiLevelType w:val="hybridMultilevel"/>
     <w:tmpl w:val="A440CAF0"/>
@@ -16885,7 +17970,7 @@
       </w:pPr>
     </w:lvl>
   </w:abstractNum>
-  <w:abstractNum w:abstractNumId="17">
+  <w:abstractNum w:abstractNumId="19">
     <w:nsid w:val="35FD782B"/>
     <w:multiLevelType w:val="hybridMultilevel"/>
     <w:tmpl w:val="B9E05B7E"/>
@@ -16998,7 +18083,7 @@
       </w:rPr>
     </w:lvl>
   </w:abstractNum>
-  <w:abstractNum w:abstractNumId="18">
+  <w:abstractNum w:abstractNumId="20">
     <w:nsid w:val="3B2D6F02"/>
     <w:multiLevelType w:val="hybridMultilevel"/>
     <w:tmpl w:val="DDF47A34"/>
@@ -17087,7 +18172,7 @@
       </w:pPr>
     </w:lvl>
   </w:abstractNum>
-  <w:abstractNum w:abstractNumId="19">
+  <w:abstractNum w:abstractNumId="21">
     <w:nsid w:val="3D036FA0"/>
     <w:multiLevelType w:val="hybridMultilevel"/>
     <w:tmpl w:val="314ED058"/>
@@ -17176,7 +18261,7 @@
       </w:pPr>
     </w:lvl>
   </w:abstractNum>
-  <w:abstractNum w:abstractNumId="20">
+  <w:abstractNum w:abstractNumId="22">
     <w:nsid w:val="3E532AAF"/>
     <w:multiLevelType w:val="hybridMultilevel"/>
     <w:tmpl w:val="8CAC45D0"/>
@@ -17289,7 +18374,7 @@
       </w:rPr>
     </w:lvl>
   </w:abstractNum>
-  <w:abstractNum w:abstractNumId="21">
+  <w:abstractNum w:abstractNumId="23">
     <w:nsid w:val="3EEB6F08"/>
     <w:multiLevelType w:val="hybridMultilevel"/>
     <w:tmpl w:val="E746F368"/>
@@ -17378,7 +18463,7 @@
       </w:pPr>
     </w:lvl>
   </w:abstractNum>
-  <w:abstractNum w:abstractNumId="22">
+  <w:abstractNum w:abstractNumId="24">
     <w:nsid w:val="3F641914"/>
     <w:multiLevelType w:val="hybridMultilevel"/>
     <w:tmpl w:val="598E2096"/>
@@ -17467,7 +18552,7 @@
       </w:pPr>
     </w:lvl>
   </w:abstractNum>
-  <w:abstractNum w:abstractNumId="23">
+  <w:abstractNum w:abstractNumId="25">
     <w:nsid w:val="3F944DA8"/>
     <w:multiLevelType w:val="hybridMultilevel"/>
     <w:tmpl w:val="E9843178"/>
@@ -17556,7 +18641,7 @@
       </w:pPr>
     </w:lvl>
   </w:abstractNum>
-  <w:abstractNum w:abstractNumId="24">
+  <w:abstractNum w:abstractNumId="26">
     <w:nsid w:val="41B57547"/>
     <w:multiLevelType w:val="hybridMultilevel"/>
     <w:tmpl w:val="2818A9B8"/>
@@ -17645,7 +18730,7 @@
       </w:pPr>
     </w:lvl>
   </w:abstractNum>
-  <w:abstractNum w:abstractNumId="25">
+  <w:abstractNum w:abstractNumId="27">
     <w:nsid w:val="42FA26DC"/>
     <w:multiLevelType w:val="hybridMultilevel"/>
     <w:tmpl w:val="036CAB60"/>
@@ -17758,7 +18843,7 @@
       </w:rPr>
     </w:lvl>
   </w:abstractNum>
-  <w:abstractNum w:abstractNumId="26">
+  <w:abstractNum w:abstractNumId="28">
     <w:nsid w:val="4635336B"/>
     <w:multiLevelType w:val="hybridMultilevel"/>
     <w:tmpl w:val="9E6407EC"/>
@@ -17871,7 +18956,7 @@
       </w:rPr>
     </w:lvl>
   </w:abstractNum>
-  <w:abstractNum w:abstractNumId="27">
+  <w:abstractNum w:abstractNumId="29">
     <w:nsid w:val="473E69F5"/>
     <w:multiLevelType w:val="hybridMultilevel"/>
     <w:tmpl w:val="4CC0D070"/>
@@ -17984,7 +19069,7 @@
       </w:rPr>
     </w:lvl>
   </w:abstractNum>
-  <w:abstractNum w:abstractNumId="28">
+  <w:abstractNum w:abstractNumId="30">
     <w:nsid w:val="4B7A4655"/>
     <w:multiLevelType w:val="hybridMultilevel"/>
     <w:tmpl w:val="EC7AB170"/>
@@ -18097,7 +19182,7 @@
       </w:rPr>
     </w:lvl>
   </w:abstractNum>
-  <w:abstractNum w:abstractNumId="29">
+  <w:abstractNum w:abstractNumId="31">
     <w:nsid w:val="542B2E63"/>
     <w:multiLevelType w:val="hybridMultilevel"/>
     <w:tmpl w:val="0F187BCC"/>
@@ -18186,7 +19271,7 @@
       </w:pPr>
     </w:lvl>
   </w:abstractNum>
-  <w:abstractNum w:abstractNumId="30">
+  <w:abstractNum w:abstractNumId="32">
     <w:nsid w:val="56095DC4"/>
     <w:multiLevelType w:val="hybridMultilevel"/>
     <w:tmpl w:val="DD44F42C"/>
@@ -18299,7 +19384,7 @@
       </w:rPr>
     </w:lvl>
   </w:abstractNum>
-  <w:abstractNum w:abstractNumId="31">
+  <w:abstractNum w:abstractNumId="33">
     <w:nsid w:val="570A645F"/>
     <w:multiLevelType w:val="hybridMultilevel"/>
     <w:tmpl w:val="CDCE0874"/>
@@ -18385,7 +19470,7 @@
       </w:pPr>
     </w:lvl>
   </w:abstractNum>
-  <w:abstractNum w:abstractNumId="32">
+  <w:abstractNum w:abstractNumId="34">
     <w:nsid w:val="577F6F76"/>
     <w:multiLevelType w:val="hybridMultilevel"/>
     <w:tmpl w:val="EE04D44E"/>
@@ -18474,7 +19559,7 @@
       </w:pPr>
     </w:lvl>
   </w:abstractNum>
-  <w:abstractNum w:abstractNumId="33">
+  <w:abstractNum w:abstractNumId="35">
     <w:nsid w:val="57A05F22"/>
     <w:multiLevelType w:val="hybridMultilevel"/>
     <w:tmpl w:val="E1C0193A"/>
@@ -18563,7 +19648,7 @@
       </w:pPr>
     </w:lvl>
   </w:abstractNum>
-  <w:abstractNum w:abstractNumId="34">
+  <w:abstractNum w:abstractNumId="36">
     <w:nsid w:val="5DB37343"/>
     <w:multiLevelType w:val="hybridMultilevel"/>
     <w:tmpl w:val="5DECB980"/>
@@ -18676,7 +19761,7 @@
       </w:rPr>
     </w:lvl>
   </w:abstractNum>
-  <w:abstractNum w:abstractNumId="35">
+  <w:abstractNum w:abstractNumId="37">
     <w:nsid w:val="60A7411D"/>
     <w:multiLevelType w:val="hybridMultilevel"/>
     <w:tmpl w:val="5016B75E"/>
@@ -18765,7 +19850,7 @@
       </w:pPr>
     </w:lvl>
   </w:abstractNum>
-  <w:abstractNum w:abstractNumId="36">
+  <w:abstractNum w:abstractNumId="38">
     <w:nsid w:val="62192C2E"/>
     <w:multiLevelType w:val="hybridMultilevel"/>
     <w:tmpl w:val="4F8032C4"/>
@@ -18854,7 +19939,7 @@
       </w:pPr>
     </w:lvl>
   </w:abstractNum>
-  <w:abstractNum w:abstractNumId="37">
+  <w:abstractNum w:abstractNumId="39">
     <w:nsid w:val="632F41B3"/>
     <w:multiLevelType w:val="hybridMultilevel"/>
     <w:tmpl w:val="6A328AE4"/>
@@ -18940,7 +20025,7 @@
       </w:pPr>
     </w:lvl>
   </w:abstractNum>
-  <w:abstractNum w:abstractNumId="38">
+  <w:abstractNum w:abstractNumId="40">
     <w:nsid w:val="66296E08"/>
     <w:multiLevelType w:val="hybridMultilevel"/>
     <w:tmpl w:val="0A826E24"/>
@@ -19053,7 +20138,7 @@
       </w:rPr>
     </w:lvl>
   </w:abstractNum>
-  <w:abstractNum w:abstractNumId="39">
+  <w:abstractNum w:abstractNumId="41">
     <w:nsid w:val="663F552C"/>
     <w:multiLevelType w:val="hybridMultilevel"/>
     <w:tmpl w:val="A5CC1C4A"/>
@@ -19166,7 +20251,7 @@
       </w:rPr>
     </w:lvl>
   </w:abstractNum>
-  <w:abstractNum w:abstractNumId="40">
+  <w:abstractNum w:abstractNumId="42">
     <w:nsid w:val="664B0BF0"/>
     <w:multiLevelType w:val="hybridMultilevel"/>
     <w:tmpl w:val="3DFE83AE"/>
@@ -19255,7 +20340,7 @@
       </w:pPr>
     </w:lvl>
   </w:abstractNum>
-  <w:abstractNum w:abstractNumId="41">
+  <w:abstractNum w:abstractNumId="43">
     <w:nsid w:val="6718573C"/>
     <w:multiLevelType w:val="hybridMultilevel"/>
     <w:tmpl w:val="D69825EA"/>
@@ -19344,7 +20429,7 @@
       </w:pPr>
     </w:lvl>
   </w:abstractNum>
-  <w:abstractNum w:abstractNumId="42">
+  <w:abstractNum w:abstractNumId="44">
     <w:nsid w:val="67724D76"/>
     <w:multiLevelType w:val="hybridMultilevel"/>
     <w:tmpl w:val="0CC0A494"/>
@@ -19433,7 +20518,7 @@
       </w:pPr>
     </w:lvl>
   </w:abstractNum>
-  <w:abstractNum w:abstractNumId="43">
+  <w:abstractNum w:abstractNumId="45">
     <w:nsid w:val="68914562"/>
     <w:multiLevelType w:val="hybridMultilevel"/>
     <w:tmpl w:val="ED6E428C"/>
@@ -19522,7 +20607,7 @@
       </w:pPr>
     </w:lvl>
   </w:abstractNum>
-  <w:abstractNum w:abstractNumId="44">
+  <w:abstractNum w:abstractNumId="46">
     <w:nsid w:val="6E4F1544"/>
     <w:multiLevelType w:val="hybridMultilevel"/>
     <w:tmpl w:val="FF421A66"/>
@@ -19635,7 +20720,7 @@
       </w:rPr>
     </w:lvl>
   </w:abstractNum>
-  <w:abstractNum w:abstractNumId="45">
+  <w:abstractNum w:abstractNumId="47">
     <w:nsid w:val="6F6B3D21"/>
     <w:multiLevelType w:val="hybridMultilevel"/>
     <w:tmpl w:val="CD3CEF26"/>
@@ -19748,7 +20833,7 @@
       </w:rPr>
     </w:lvl>
   </w:abstractNum>
-  <w:abstractNum w:abstractNumId="46">
+  <w:abstractNum w:abstractNumId="48">
     <w:nsid w:val="6FC82E83"/>
     <w:multiLevelType w:val="hybridMultilevel"/>
     <w:tmpl w:val="B832CDCA"/>
@@ -19838,28 +20923,28 @@
     </w:lvl>
   </w:abstractNum>
   <w:num w:numId="1">
-    <w:abstractNumId w:val="30"/>
+    <w:abstractNumId w:val="32"/>
   </w:num>
   <w:num w:numId="2">
-    <w:abstractNumId w:val="34"/>
+    <w:abstractNumId w:val="36"/>
   </w:num>
   <w:num w:numId="3">
-    <w:abstractNumId w:val="10"/>
+    <w:abstractNumId w:val="11"/>
   </w:num>
   <w:num w:numId="4">
     <w:abstractNumId w:val="0"/>
   </w:num>
   <w:num w:numId="5">
-    <w:abstractNumId w:val="20"/>
+    <w:abstractNumId w:val="22"/>
   </w:num>
   <w:num w:numId="6">
-    <w:abstractNumId w:val="14"/>
+    <w:abstractNumId w:val="15"/>
   </w:num>
   <w:num w:numId="7">
-    <w:abstractNumId w:val="39"/>
+    <w:abstractNumId w:val="41"/>
   </w:num>
   <w:num w:numId="8">
-    <w:abstractNumId w:val="15"/>
+    <w:abstractNumId w:val="16"/>
   </w:num>
   <w:num w:numId="9">
     <w:abstractNumId w:val="7"/>
@@ -19868,115 +20953,121 @@
     <w:abstractNumId w:val="1"/>
   </w:num>
   <w:num w:numId="11">
-    <w:abstractNumId w:val="37"/>
+    <w:abstractNumId w:val="39"/>
   </w:num>
   <w:num w:numId="12">
-    <w:abstractNumId w:val="25"/>
+    <w:abstractNumId w:val="27"/>
   </w:num>
   <w:num w:numId="13">
-    <w:abstractNumId w:val="28"/>
+    <w:abstractNumId w:val="30"/>
   </w:num>
   <w:num w:numId="14">
-    <w:abstractNumId w:val="41"/>
+    <w:abstractNumId w:val="43"/>
   </w:num>
   <w:num w:numId="15">
-    <w:abstractNumId w:val="9"/>
+    <w:abstractNumId w:val="10"/>
   </w:num>
   <w:num w:numId="16">
     <w:abstractNumId w:val="5"/>
   </w:num>
   <w:num w:numId="17">
-    <w:abstractNumId w:val="11"/>
+    <w:abstractNumId w:val="12"/>
   </w:num>
   <w:num w:numId="18">
     <w:abstractNumId w:val="2"/>
   </w:num>
   <w:num w:numId="19">
-    <w:abstractNumId w:val="24"/>
+    <w:abstractNumId w:val="26"/>
   </w:num>
   <w:num w:numId="20">
-    <w:abstractNumId w:val="33"/>
+    <w:abstractNumId w:val="35"/>
   </w:num>
   <w:num w:numId="21">
     <w:abstractNumId w:val="6"/>
   </w:num>
   <w:num w:numId="22">
-    <w:abstractNumId w:val="44"/>
+    <w:abstractNumId w:val="46"/>
   </w:num>
   <w:num w:numId="23">
-    <w:abstractNumId w:val="36"/>
+    <w:abstractNumId w:val="38"/>
   </w:num>
   <w:num w:numId="24">
     <w:abstractNumId w:val="4"/>
   </w:num>
   <w:num w:numId="25">
+    <w:abstractNumId w:val="20"/>
+  </w:num>
+  <w:num w:numId="26">
+    <w:abstractNumId w:val="21"/>
+  </w:num>
+  <w:num w:numId="27">
+    <w:abstractNumId w:val="34"/>
+  </w:num>
+  <w:num w:numId="28">
+    <w:abstractNumId w:val="23"/>
+  </w:num>
+  <w:num w:numId="29">
+    <w:abstractNumId w:val="48"/>
+  </w:num>
+  <w:num w:numId="30">
+    <w:abstractNumId w:val="37"/>
+  </w:num>
+  <w:num w:numId="31">
+    <w:abstractNumId w:val="31"/>
+  </w:num>
+  <w:num w:numId="32">
+    <w:abstractNumId w:val="47"/>
+  </w:num>
+  <w:num w:numId="33">
     <w:abstractNumId w:val="18"/>
   </w:num>
-  <w:num w:numId="26">
+  <w:num w:numId="34">
+    <w:abstractNumId w:val="44"/>
+  </w:num>
+  <w:num w:numId="35">
     <w:abstractNumId w:val="19"/>
   </w:num>
-  <w:num w:numId="27">
-    <w:abstractNumId w:val="32"/>
-  </w:num>
-  <w:num w:numId="28">
-    <w:abstractNumId w:val="21"/>
-  </w:num>
-  <w:num w:numId="29">
-    <w:abstractNumId w:val="46"/>
-  </w:num>
-  <w:num w:numId="30">
-    <w:abstractNumId w:val="35"/>
-  </w:num>
-  <w:num w:numId="31">
-    <w:abstractNumId w:val="29"/>
-  </w:num>
-  <w:num w:numId="32">
+  <w:num w:numId="36">
     <w:abstractNumId w:val="45"/>
-  </w:num>
-  <w:num w:numId="33">
-    <w:abstractNumId w:val="16"/>
-  </w:num>
-  <w:num w:numId="34">
-    <w:abstractNumId w:val="42"/>
-  </w:num>
-  <w:num w:numId="35">
-    <w:abstractNumId w:val="17"/>
-  </w:num>
-  <w:num w:numId="36">
-    <w:abstractNumId w:val="43"/>
   </w:num>
   <w:num w:numId="37">
     <w:abstractNumId w:val="3"/>
   </w:num>
   <w:num w:numId="38">
-    <w:abstractNumId w:val="27"/>
+    <w:abstractNumId w:val="29"/>
   </w:num>
   <w:num w:numId="39">
+    <w:abstractNumId w:val="14"/>
+  </w:num>
+  <w:num w:numId="40">
+    <w:abstractNumId w:val="40"/>
+  </w:num>
+  <w:num w:numId="41">
+    <w:abstractNumId w:val="24"/>
+  </w:num>
+  <w:num w:numId="42">
+    <w:abstractNumId w:val="25"/>
+  </w:num>
+  <w:num w:numId="43">
+    <w:abstractNumId w:val="28"/>
+  </w:num>
+  <w:num w:numId="44">
     <w:abstractNumId w:val="13"/>
   </w:num>
-  <w:num w:numId="40">
-    <w:abstractNumId w:val="38"/>
-  </w:num>
-  <w:num w:numId="41">
-    <w:abstractNumId w:val="22"/>
-  </w:num>
-  <w:num w:numId="42">
-    <w:abstractNumId w:val="23"/>
-  </w:num>
-  <w:num w:numId="43">
-    <w:abstractNumId w:val="26"/>
-  </w:num>
-  <w:num w:numId="44">
-    <w:abstractNumId w:val="12"/>
-  </w:num>
   <w:num w:numId="45">
-    <w:abstractNumId w:val="40"/>
+    <w:abstractNumId w:val="42"/>
   </w:num>
   <w:num w:numId="46">
     <w:abstractNumId w:val="8"/>
   </w:num>
   <w:num w:numId="47">
-    <w:abstractNumId w:val="31"/>
+    <w:abstractNumId w:val="33"/>
+  </w:num>
+  <w:num w:numId="48">
+    <w:abstractNumId w:val="17"/>
+  </w:num>
+  <w:num w:numId="49">
+    <w:abstractNumId w:val="9"/>
   </w:num>
 </w:numbering>
 </file>
@@ -22781,49 +23872,49 @@
     </dgm:pt>
   </dgm:ptLst>
   <dgm:cxnLst>
-    <dgm:cxn modelId="{0A94C878-77E2-4AE9-B176-698DA0F6EA0F}" type="presOf" srcId="{49856D71-5A42-4879-9D26-416663573C86}" destId="{34F2677A-1E27-437F-9856-CE531B611CFD}" srcOrd="0" destOrd="0" presId="urn:microsoft.com/office/officeart/2005/8/layout/cycle2"/>
-    <dgm:cxn modelId="{6BD0F7B3-54F4-485A-BF7A-199F245DA455}" type="presOf" srcId="{F1140230-7564-4C36-A840-B40DDCEAD56A}" destId="{1DB57025-2D09-46B9-AF72-12863A18CDB4}" srcOrd="1" destOrd="0" presId="urn:microsoft.com/office/officeart/2005/8/layout/cycle2"/>
-    <dgm:cxn modelId="{7820D289-CB06-45B9-84B6-F08FD5B229FC}" type="presOf" srcId="{7BF371AA-8678-4BEC-989F-4B2DDB1C721F}" destId="{73FF9EA7-295B-45C4-9379-7A61F505E9B8}" srcOrd="1" destOrd="0" presId="urn:microsoft.com/office/officeart/2005/8/layout/cycle2"/>
-    <dgm:cxn modelId="{355F3274-D9A1-450A-962D-E38CBABF4FFC}" type="presOf" srcId="{7BF371AA-8678-4BEC-989F-4B2DDB1C721F}" destId="{A0FFAE7E-E2D4-4903-9DD6-186DC572F094}" srcOrd="0" destOrd="0" presId="urn:microsoft.com/office/officeart/2005/8/layout/cycle2"/>
-    <dgm:cxn modelId="{E64065B0-2E6F-442A-ACC0-C4A89A1F3433}" type="presOf" srcId="{F58F3DEA-471A-4CFC-B291-A7F6A77C6207}" destId="{0F83EECD-676D-42AD-AC6C-72A23792CC7C}" srcOrd="0" destOrd="0" presId="urn:microsoft.com/office/officeart/2005/8/layout/cycle2"/>
-    <dgm:cxn modelId="{6C1C8613-814F-45C9-AB93-258EA2B3A440}" type="presOf" srcId="{39DE797B-BEC9-4053-931C-603899F763B2}" destId="{00C7D81A-7F6F-4371-A969-82BF5E8AC2FD}" srcOrd="0" destOrd="0" presId="urn:microsoft.com/office/officeart/2005/8/layout/cycle2"/>
-    <dgm:cxn modelId="{D0A49D02-5604-4B55-8303-D46E60119266}" type="presOf" srcId="{69B67B44-161C-4A44-B72E-9D4161379C0A}" destId="{9EB8F405-5FB0-4D3A-BED9-37807F4C7CF0}" srcOrd="0" destOrd="0" presId="urn:microsoft.com/office/officeart/2005/8/layout/cycle2"/>
+    <dgm:cxn modelId="{C6F1EECC-B5F5-4965-A5ED-321F93692C84}" type="presOf" srcId="{3ADC60E3-7824-4DDC-8CA3-7E84BA472AC8}" destId="{26997F9E-3A1F-4E0E-8738-3A96039E75E1}" srcOrd="0" destOrd="0" presId="urn:microsoft.com/office/officeart/2005/8/layout/cycle2"/>
+    <dgm:cxn modelId="{BD73373E-6E45-4607-88A1-A5C709B73F45}" type="presOf" srcId="{F1140230-7564-4C36-A840-B40DDCEAD56A}" destId="{A6EBC87D-3FE7-4D73-9108-7D879A1DD7C1}" srcOrd="0" destOrd="0" presId="urn:microsoft.com/office/officeart/2005/8/layout/cycle2"/>
+    <dgm:cxn modelId="{C3364E10-4F7D-4B2F-A5BD-9B27BF24872C}" type="presOf" srcId="{69B67B44-161C-4A44-B72E-9D4161379C0A}" destId="{9EB8F405-5FB0-4D3A-BED9-37807F4C7CF0}" srcOrd="0" destOrd="0" presId="urn:microsoft.com/office/officeart/2005/8/layout/cycle2"/>
+    <dgm:cxn modelId="{B3A073A8-1BA0-44E0-B398-F9D98667F3A8}" type="presOf" srcId="{346037BF-8CB6-46D2-8994-60E0A959E76F}" destId="{4B05849B-4B57-47D5-82C6-58039A181F47}" srcOrd="0" destOrd="0" presId="urn:microsoft.com/office/officeart/2005/8/layout/cycle2"/>
+    <dgm:cxn modelId="{62BAC3DD-5B7A-4DB7-BCB7-AA4EB9AB485F}" type="presOf" srcId="{77FAA8FE-6136-4253-9701-274D317F08BC}" destId="{24FA8F53-5BAD-4ED2-A1CB-D933B0EABAB3}" srcOrd="0" destOrd="0" presId="urn:microsoft.com/office/officeart/2005/8/layout/cycle2"/>
+    <dgm:cxn modelId="{434204D0-761E-45F8-B14C-F5E8AB6DA387}" type="presOf" srcId="{7BF371AA-8678-4BEC-989F-4B2DDB1C721F}" destId="{73FF9EA7-295B-45C4-9379-7A61F505E9B8}" srcOrd="1" destOrd="0" presId="urn:microsoft.com/office/officeart/2005/8/layout/cycle2"/>
     <dgm:cxn modelId="{EAE29C7D-3B24-4D5A-8869-1AD98CB36325}" srcId="{77FAA8FE-6136-4253-9701-274D317F08BC}" destId="{49856D71-5A42-4879-9D26-416663573C86}" srcOrd="2" destOrd="0" parTransId="{171C30D5-EB61-4E47-9D11-F32FFA0E4357}" sibTransId="{994DBA31-E543-42F5-A888-3C817ADA6897}"/>
-    <dgm:cxn modelId="{0C78CCA4-6FF3-413F-A4B9-181699A5D6C9}" type="presOf" srcId="{3ADC60E3-7824-4DDC-8CA3-7E84BA472AC8}" destId="{26997F9E-3A1F-4E0E-8738-3A96039E75E1}" srcOrd="0" destOrd="0" presId="urn:microsoft.com/office/officeart/2005/8/layout/cycle2"/>
-    <dgm:cxn modelId="{62588D38-B45B-4B60-A09F-A28857483385}" type="presOf" srcId="{994DBA31-E543-42F5-A888-3C817ADA6897}" destId="{58A5B2A1-13BB-41F6-A867-86D18A117B16}" srcOrd="0" destOrd="0" presId="urn:microsoft.com/office/officeart/2005/8/layout/cycle2"/>
-    <dgm:cxn modelId="{B0F868BF-5F98-45E1-96FF-65334D780FF5}" type="presOf" srcId="{994DBA31-E543-42F5-A888-3C817ADA6897}" destId="{E0CCBC17-AEC3-4C74-83D0-09D7C83135EE}" srcOrd="1" destOrd="0" presId="urn:microsoft.com/office/officeart/2005/8/layout/cycle2"/>
-    <dgm:cxn modelId="{6E4CBDB4-A1BD-475D-9E48-4166B6B47E84}" type="presOf" srcId="{597239B3-3902-4774-92D5-3B29327B3155}" destId="{D6EF5836-72DC-45A9-84D2-5BACB96DA766}" srcOrd="1" destOrd="0" presId="urn:microsoft.com/office/officeart/2005/8/layout/cycle2"/>
-    <dgm:cxn modelId="{DA2EC849-62F5-4A93-B75D-DB50D9F4BBBD}" type="presOf" srcId="{7C01D65E-1957-4BC3-A65F-5CD08BDD235F}" destId="{0534B354-A209-4889-B493-015D3C3C24B0}" srcOrd="0" destOrd="0" presId="urn:microsoft.com/office/officeart/2005/8/layout/cycle2"/>
-    <dgm:cxn modelId="{CC34457A-6560-4C10-81AC-0AA6A80E153D}" type="presOf" srcId="{45194042-3874-48D5-B783-6A36C1CE4628}" destId="{4264923C-0E18-412E-8CFA-803AC5B4BC1B}" srcOrd="1" destOrd="0" presId="urn:microsoft.com/office/officeart/2005/8/layout/cycle2"/>
-    <dgm:cxn modelId="{810A71D1-769E-43B6-8740-E886094936DF}" type="presOf" srcId="{F1140230-7564-4C36-A840-B40DDCEAD56A}" destId="{A6EBC87D-3FE7-4D73-9108-7D879A1DD7C1}" srcOrd="0" destOrd="0" presId="urn:microsoft.com/office/officeart/2005/8/layout/cycle2"/>
-    <dgm:cxn modelId="{D06507B7-55CC-4D86-8893-56748E1DFCFF}" type="presOf" srcId="{39DE797B-BEC9-4053-931C-603899F763B2}" destId="{5027329B-5659-4679-91BB-81D5CB83CC2B}" srcOrd="1" destOrd="0" presId="urn:microsoft.com/office/officeart/2005/8/layout/cycle2"/>
-    <dgm:cxn modelId="{FBAF8B59-3550-40DC-9205-712F10515B63}" type="presOf" srcId="{45194042-3874-48D5-B783-6A36C1CE4628}" destId="{0C538406-1290-409E-AF19-46D7B95FE0FF}" srcOrd="0" destOrd="0" presId="urn:microsoft.com/office/officeart/2005/8/layout/cycle2"/>
-    <dgm:cxn modelId="{41EB2CE1-865D-448E-99B6-670BC54FB2B3}" type="presOf" srcId="{597239B3-3902-4774-92D5-3B29327B3155}" destId="{5F716661-C45C-45F7-8B03-F96FF519FC92}" srcOrd="0" destOrd="0" presId="urn:microsoft.com/office/officeart/2005/8/layout/cycle2"/>
+    <dgm:cxn modelId="{F0F866F6-40B2-4374-998A-E6284B14252D}" type="presOf" srcId="{597239B3-3902-4774-92D5-3B29327B3155}" destId="{5F716661-C45C-45F7-8B03-F96FF519FC92}" srcOrd="0" destOrd="0" presId="urn:microsoft.com/office/officeart/2005/8/layout/cycle2"/>
+    <dgm:cxn modelId="{F9F55E6B-C537-4F78-BD90-7402495FA971}" type="presOf" srcId="{49856D71-5A42-4879-9D26-416663573C86}" destId="{34F2677A-1E27-437F-9856-CE531B611CFD}" srcOrd="0" destOrd="0" presId="urn:microsoft.com/office/officeart/2005/8/layout/cycle2"/>
+    <dgm:cxn modelId="{8DF12A4F-1EA7-44FD-A26D-CCED91FCB927}" type="presOf" srcId="{597239B3-3902-4774-92D5-3B29327B3155}" destId="{D6EF5836-72DC-45A9-84D2-5BACB96DA766}" srcOrd="1" destOrd="0" presId="urn:microsoft.com/office/officeart/2005/8/layout/cycle2"/>
+    <dgm:cxn modelId="{CA6D10B9-9D9C-47E8-9A3C-8B061BB54F65}" type="presOf" srcId="{39DE797B-BEC9-4053-931C-603899F763B2}" destId="{00C7D81A-7F6F-4371-A969-82BF5E8AC2FD}" srcOrd="0" destOrd="0" presId="urn:microsoft.com/office/officeart/2005/8/layout/cycle2"/>
+    <dgm:cxn modelId="{E8DA9CE7-F241-4E38-ADBB-42E648236BFB}" type="presOf" srcId="{994DBA31-E543-42F5-A888-3C817ADA6897}" destId="{E0CCBC17-AEC3-4C74-83D0-09D7C83135EE}" srcOrd="1" destOrd="0" presId="urn:microsoft.com/office/officeart/2005/8/layout/cycle2"/>
+    <dgm:cxn modelId="{99B8C399-C899-4DB0-911C-F1B39CA15AA7}" type="presOf" srcId="{45194042-3874-48D5-B783-6A36C1CE4628}" destId="{0C538406-1290-409E-AF19-46D7B95FE0FF}" srcOrd="0" destOrd="0" presId="urn:microsoft.com/office/officeart/2005/8/layout/cycle2"/>
+    <dgm:cxn modelId="{5DC0AD09-8DC3-4F38-BD75-5C7A137D564E}" type="presOf" srcId="{994DBA31-E543-42F5-A888-3C817ADA6897}" destId="{58A5B2A1-13BB-41F6-A867-86D18A117B16}" srcOrd="0" destOrd="0" presId="urn:microsoft.com/office/officeart/2005/8/layout/cycle2"/>
+    <dgm:cxn modelId="{D7576ED5-A947-44FB-822D-B87B1F8A8759}" type="presOf" srcId="{F58F3DEA-471A-4CFC-B291-A7F6A77C6207}" destId="{0F83EECD-676D-42AD-AC6C-72A23792CC7C}" srcOrd="0" destOrd="0" presId="urn:microsoft.com/office/officeart/2005/8/layout/cycle2"/>
+    <dgm:cxn modelId="{13BFF342-6621-42B7-8874-2A5AA7A7BF06}" type="presOf" srcId="{F1140230-7564-4C36-A840-B40DDCEAD56A}" destId="{1DB57025-2D09-46B9-AF72-12863A18CDB4}" srcOrd="1" destOrd="0" presId="urn:microsoft.com/office/officeart/2005/8/layout/cycle2"/>
+    <dgm:cxn modelId="{470B387D-C1CF-4D16-9119-17275BAE88F8}" type="presOf" srcId="{7BF371AA-8678-4BEC-989F-4B2DDB1C721F}" destId="{A0FFAE7E-E2D4-4903-9DD6-186DC572F094}" srcOrd="0" destOrd="0" presId="urn:microsoft.com/office/officeart/2005/8/layout/cycle2"/>
+    <dgm:cxn modelId="{CE2C7EE6-5483-4646-A2DB-3EC532038E3B}" type="presOf" srcId="{7C01D65E-1957-4BC3-A65F-5CD08BDD235F}" destId="{0534B354-A209-4889-B493-015D3C3C24B0}" srcOrd="0" destOrd="0" presId="urn:microsoft.com/office/officeart/2005/8/layout/cycle2"/>
+    <dgm:cxn modelId="{837515B6-A984-4685-BC63-7636EDDA4BDF}" type="presOf" srcId="{45194042-3874-48D5-B783-6A36C1CE4628}" destId="{4264923C-0E18-412E-8CFA-803AC5B4BC1B}" srcOrd="1" destOrd="0" presId="urn:microsoft.com/office/officeart/2005/8/layout/cycle2"/>
     <dgm:cxn modelId="{ECDFB908-BF28-4964-82E2-CE632CBBB5B6}" srcId="{77FAA8FE-6136-4253-9701-274D317F08BC}" destId="{346037BF-8CB6-46D2-8994-60E0A959E76F}" srcOrd="0" destOrd="0" parTransId="{0DD2A2D2-6FBC-4678-AA8F-D444E27340B6}" sibTransId="{45194042-3874-48D5-B783-6A36C1CE4628}"/>
     <dgm:cxn modelId="{05C5A942-5A38-4308-B142-1A4D5B4FF638}" srcId="{77FAA8FE-6136-4253-9701-274D317F08BC}" destId="{F58F3DEA-471A-4CFC-B291-A7F6A77C6207}" srcOrd="3" destOrd="0" parTransId="{BECEE8C1-8FE8-4A88-A483-696B80E3320E}" sibTransId="{F1140230-7564-4C36-A840-B40DDCEAD56A}"/>
     <dgm:cxn modelId="{BCED4667-C667-4518-B8C3-5E109620E2BE}" srcId="{77FAA8FE-6136-4253-9701-274D317F08BC}" destId="{3ADC60E3-7824-4DDC-8CA3-7E84BA472AC8}" srcOrd="1" destOrd="0" parTransId="{10FC3B37-FD50-4E5A-B40D-2D3BE030C300}" sibTransId="{7BF371AA-8678-4BEC-989F-4B2DDB1C721F}"/>
-    <dgm:cxn modelId="{E5FD129C-A655-42FE-85B0-03B410AE16D8}" type="presOf" srcId="{346037BF-8CB6-46D2-8994-60E0A959E76F}" destId="{4B05849B-4B57-47D5-82C6-58039A181F47}" srcOrd="0" destOrd="0" presId="urn:microsoft.com/office/officeart/2005/8/layout/cycle2"/>
+    <dgm:cxn modelId="{EF0AE348-69B2-4171-87F6-F3C2E8759060}" type="presOf" srcId="{39DE797B-BEC9-4053-931C-603899F763B2}" destId="{5027329B-5659-4679-91BB-81D5CB83CC2B}" srcOrd="1" destOrd="0" presId="urn:microsoft.com/office/officeart/2005/8/layout/cycle2"/>
     <dgm:cxn modelId="{088CE5C3-2325-45C3-9AEC-23907F1B6116}" srcId="{77FAA8FE-6136-4253-9701-274D317F08BC}" destId="{69B67B44-161C-4A44-B72E-9D4161379C0A}" srcOrd="5" destOrd="0" parTransId="{6074979C-02E0-4FBB-95C5-739F5D12674C}" sibTransId="{597239B3-3902-4774-92D5-3B29327B3155}"/>
-    <dgm:cxn modelId="{4FD5817D-4C31-49BB-93ED-2304C674166A}" type="presOf" srcId="{77FAA8FE-6136-4253-9701-274D317F08BC}" destId="{24FA8F53-5BAD-4ED2-A1CB-D933B0EABAB3}" srcOrd="0" destOrd="0" presId="urn:microsoft.com/office/officeart/2005/8/layout/cycle2"/>
     <dgm:cxn modelId="{5E0CC259-0E10-43D3-A61B-BBE219DD672F}" srcId="{77FAA8FE-6136-4253-9701-274D317F08BC}" destId="{7C01D65E-1957-4BC3-A65F-5CD08BDD235F}" srcOrd="4" destOrd="0" parTransId="{9B902CA9-ECF2-4A44-91BC-6B07B2C6B48A}" sibTransId="{39DE797B-BEC9-4053-931C-603899F763B2}"/>
-    <dgm:cxn modelId="{1A8EF2C8-938E-47AC-97D3-3902272AB847}" type="presParOf" srcId="{24FA8F53-5BAD-4ED2-A1CB-D933B0EABAB3}" destId="{4B05849B-4B57-47D5-82C6-58039A181F47}" srcOrd="0" destOrd="0" presId="urn:microsoft.com/office/officeart/2005/8/layout/cycle2"/>
-    <dgm:cxn modelId="{575801F3-C915-43DD-9BDD-309CC2F0D4A0}" type="presParOf" srcId="{24FA8F53-5BAD-4ED2-A1CB-D933B0EABAB3}" destId="{0C538406-1290-409E-AF19-46D7B95FE0FF}" srcOrd="1" destOrd="0" presId="urn:microsoft.com/office/officeart/2005/8/layout/cycle2"/>
-    <dgm:cxn modelId="{8B385C41-199B-4FA0-AC9D-209D9E96A98C}" type="presParOf" srcId="{0C538406-1290-409E-AF19-46D7B95FE0FF}" destId="{4264923C-0E18-412E-8CFA-803AC5B4BC1B}" srcOrd="0" destOrd="0" presId="urn:microsoft.com/office/officeart/2005/8/layout/cycle2"/>
-    <dgm:cxn modelId="{43C30AC2-9339-4CA8-B12C-7DD74A1E253D}" type="presParOf" srcId="{24FA8F53-5BAD-4ED2-A1CB-D933B0EABAB3}" destId="{26997F9E-3A1F-4E0E-8738-3A96039E75E1}" srcOrd="2" destOrd="0" presId="urn:microsoft.com/office/officeart/2005/8/layout/cycle2"/>
-    <dgm:cxn modelId="{9EE99555-9134-4F2B-A9A0-F3F6A3C2409F}" type="presParOf" srcId="{24FA8F53-5BAD-4ED2-A1CB-D933B0EABAB3}" destId="{A0FFAE7E-E2D4-4903-9DD6-186DC572F094}" srcOrd="3" destOrd="0" presId="urn:microsoft.com/office/officeart/2005/8/layout/cycle2"/>
-    <dgm:cxn modelId="{6845FD8F-7F3E-4AE3-A679-8DAD5DB43702}" type="presParOf" srcId="{A0FFAE7E-E2D4-4903-9DD6-186DC572F094}" destId="{73FF9EA7-295B-45C4-9379-7A61F505E9B8}" srcOrd="0" destOrd="0" presId="urn:microsoft.com/office/officeart/2005/8/layout/cycle2"/>
-    <dgm:cxn modelId="{B360DD12-D588-4581-A33F-B1EB1CEB8C88}" type="presParOf" srcId="{24FA8F53-5BAD-4ED2-A1CB-D933B0EABAB3}" destId="{34F2677A-1E27-437F-9856-CE531B611CFD}" srcOrd="4" destOrd="0" presId="urn:microsoft.com/office/officeart/2005/8/layout/cycle2"/>
-    <dgm:cxn modelId="{99E49A24-4E21-45F5-A715-707F5388B9AA}" type="presParOf" srcId="{24FA8F53-5BAD-4ED2-A1CB-D933B0EABAB3}" destId="{58A5B2A1-13BB-41F6-A867-86D18A117B16}" srcOrd="5" destOrd="0" presId="urn:microsoft.com/office/officeart/2005/8/layout/cycle2"/>
-    <dgm:cxn modelId="{EAE5CF29-F6BB-402A-9A05-B7D84B476045}" type="presParOf" srcId="{58A5B2A1-13BB-41F6-A867-86D18A117B16}" destId="{E0CCBC17-AEC3-4C74-83D0-09D7C83135EE}" srcOrd="0" destOrd="0" presId="urn:microsoft.com/office/officeart/2005/8/layout/cycle2"/>
-    <dgm:cxn modelId="{1FB6BC72-4768-4527-B55F-4F7D4CF49A79}" type="presParOf" srcId="{24FA8F53-5BAD-4ED2-A1CB-D933B0EABAB3}" destId="{0F83EECD-676D-42AD-AC6C-72A23792CC7C}" srcOrd="6" destOrd="0" presId="urn:microsoft.com/office/officeart/2005/8/layout/cycle2"/>
-    <dgm:cxn modelId="{2AE6C38D-6631-4E94-8B5D-418DBB2E8AFE}" type="presParOf" srcId="{24FA8F53-5BAD-4ED2-A1CB-D933B0EABAB3}" destId="{A6EBC87D-3FE7-4D73-9108-7D879A1DD7C1}" srcOrd="7" destOrd="0" presId="urn:microsoft.com/office/officeart/2005/8/layout/cycle2"/>
-    <dgm:cxn modelId="{C4F4A248-8C64-4619-B498-983D8434463D}" type="presParOf" srcId="{A6EBC87D-3FE7-4D73-9108-7D879A1DD7C1}" destId="{1DB57025-2D09-46B9-AF72-12863A18CDB4}" srcOrd="0" destOrd="0" presId="urn:microsoft.com/office/officeart/2005/8/layout/cycle2"/>
-    <dgm:cxn modelId="{CB17F931-55A6-4245-A6FB-2CFA40CAE7C1}" type="presParOf" srcId="{24FA8F53-5BAD-4ED2-A1CB-D933B0EABAB3}" destId="{0534B354-A209-4889-B493-015D3C3C24B0}" srcOrd="8" destOrd="0" presId="urn:microsoft.com/office/officeart/2005/8/layout/cycle2"/>
-    <dgm:cxn modelId="{3E804B52-723E-46CE-B6C4-C6E9E2013F9B}" type="presParOf" srcId="{24FA8F53-5BAD-4ED2-A1CB-D933B0EABAB3}" destId="{00C7D81A-7F6F-4371-A969-82BF5E8AC2FD}" srcOrd="9" destOrd="0" presId="urn:microsoft.com/office/officeart/2005/8/layout/cycle2"/>
-    <dgm:cxn modelId="{F80528E9-48A3-4B7F-8542-61251874C34A}" type="presParOf" srcId="{00C7D81A-7F6F-4371-A969-82BF5E8AC2FD}" destId="{5027329B-5659-4679-91BB-81D5CB83CC2B}" srcOrd="0" destOrd="0" presId="urn:microsoft.com/office/officeart/2005/8/layout/cycle2"/>
-    <dgm:cxn modelId="{76D01A52-B407-4FB8-864C-AD4F9299247B}" type="presParOf" srcId="{24FA8F53-5BAD-4ED2-A1CB-D933B0EABAB3}" destId="{9EB8F405-5FB0-4D3A-BED9-37807F4C7CF0}" srcOrd="10" destOrd="0" presId="urn:microsoft.com/office/officeart/2005/8/layout/cycle2"/>
-    <dgm:cxn modelId="{E640EE9A-DBE8-4334-9352-59E9759C36A7}" type="presParOf" srcId="{24FA8F53-5BAD-4ED2-A1CB-D933B0EABAB3}" destId="{5F716661-C45C-45F7-8B03-F96FF519FC92}" srcOrd="11" destOrd="0" presId="urn:microsoft.com/office/officeart/2005/8/layout/cycle2"/>
-    <dgm:cxn modelId="{8A154730-60C0-4433-A0D3-CB7D0A0424AE}" type="presParOf" srcId="{5F716661-C45C-45F7-8B03-F96FF519FC92}" destId="{D6EF5836-72DC-45A9-84D2-5BACB96DA766}" srcOrd="0" destOrd="0" presId="urn:microsoft.com/office/officeart/2005/8/layout/cycle2"/>
+    <dgm:cxn modelId="{7D0D5648-5888-426F-9A86-8ADEE4D4F6B3}" type="presParOf" srcId="{24FA8F53-5BAD-4ED2-A1CB-D933B0EABAB3}" destId="{4B05849B-4B57-47D5-82C6-58039A181F47}" srcOrd="0" destOrd="0" presId="urn:microsoft.com/office/officeart/2005/8/layout/cycle2"/>
+    <dgm:cxn modelId="{46933D2A-A5F2-410D-A654-1E28E55B60B9}" type="presParOf" srcId="{24FA8F53-5BAD-4ED2-A1CB-D933B0EABAB3}" destId="{0C538406-1290-409E-AF19-46D7B95FE0FF}" srcOrd="1" destOrd="0" presId="urn:microsoft.com/office/officeart/2005/8/layout/cycle2"/>
+    <dgm:cxn modelId="{D2F359CA-5ED6-41BB-ABF1-79CD60298A99}" type="presParOf" srcId="{0C538406-1290-409E-AF19-46D7B95FE0FF}" destId="{4264923C-0E18-412E-8CFA-803AC5B4BC1B}" srcOrd="0" destOrd="0" presId="urn:microsoft.com/office/officeart/2005/8/layout/cycle2"/>
+    <dgm:cxn modelId="{D278DE6F-2C83-4E83-9077-5612DF046168}" type="presParOf" srcId="{24FA8F53-5BAD-4ED2-A1CB-D933B0EABAB3}" destId="{26997F9E-3A1F-4E0E-8738-3A96039E75E1}" srcOrd="2" destOrd="0" presId="urn:microsoft.com/office/officeart/2005/8/layout/cycle2"/>
+    <dgm:cxn modelId="{691EBDC0-347B-4544-A5D5-F7E3A9266AF8}" type="presParOf" srcId="{24FA8F53-5BAD-4ED2-A1CB-D933B0EABAB3}" destId="{A0FFAE7E-E2D4-4903-9DD6-186DC572F094}" srcOrd="3" destOrd="0" presId="urn:microsoft.com/office/officeart/2005/8/layout/cycle2"/>
+    <dgm:cxn modelId="{093AA70A-AEA3-4355-900D-960D22D4F040}" type="presParOf" srcId="{A0FFAE7E-E2D4-4903-9DD6-186DC572F094}" destId="{73FF9EA7-295B-45C4-9379-7A61F505E9B8}" srcOrd="0" destOrd="0" presId="urn:microsoft.com/office/officeart/2005/8/layout/cycle2"/>
+    <dgm:cxn modelId="{178969E6-AFF7-4C20-9883-D264D459719A}" type="presParOf" srcId="{24FA8F53-5BAD-4ED2-A1CB-D933B0EABAB3}" destId="{34F2677A-1E27-437F-9856-CE531B611CFD}" srcOrd="4" destOrd="0" presId="urn:microsoft.com/office/officeart/2005/8/layout/cycle2"/>
+    <dgm:cxn modelId="{5A772003-9CF2-4F1C-9DCA-5F1D19EDEFA3}" type="presParOf" srcId="{24FA8F53-5BAD-4ED2-A1CB-D933B0EABAB3}" destId="{58A5B2A1-13BB-41F6-A867-86D18A117B16}" srcOrd="5" destOrd="0" presId="urn:microsoft.com/office/officeart/2005/8/layout/cycle2"/>
+    <dgm:cxn modelId="{DD469EE4-8292-417C-8ACA-2BF4EDF302C7}" type="presParOf" srcId="{58A5B2A1-13BB-41F6-A867-86D18A117B16}" destId="{E0CCBC17-AEC3-4C74-83D0-09D7C83135EE}" srcOrd="0" destOrd="0" presId="urn:microsoft.com/office/officeart/2005/8/layout/cycle2"/>
+    <dgm:cxn modelId="{B35AEA05-C391-4350-A346-6CFB4ACEBB05}" type="presParOf" srcId="{24FA8F53-5BAD-4ED2-A1CB-D933B0EABAB3}" destId="{0F83EECD-676D-42AD-AC6C-72A23792CC7C}" srcOrd="6" destOrd="0" presId="urn:microsoft.com/office/officeart/2005/8/layout/cycle2"/>
+    <dgm:cxn modelId="{B30FC117-C6F9-4C25-80C3-6F9756D69D5C}" type="presParOf" srcId="{24FA8F53-5BAD-4ED2-A1CB-D933B0EABAB3}" destId="{A6EBC87D-3FE7-4D73-9108-7D879A1DD7C1}" srcOrd="7" destOrd="0" presId="urn:microsoft.com/office/officeart/2005/8/layout/cycle2"/>
+    <dgm:cxn modelId="{14B668E7-8915-49E0-B4B9-95E309AC87BB}" type="presParOf" srcId="{A6EBC87D-3FE7-4D73-9108-7D879A1DD7C1}" destId="{1DB57025-2D09-46B9-AF72-12863A18CDB4}" srcOrd="0" destOrd="0" presId="urn:microsoft.com/office/officeart/2005/8/layout/cycle2"/>
+    <dgm:cxn modelId="{3186C40A-6C93-42D5-A581-4B563A647B4B}" type="presParOf" srcId="{24FA8F53-5BAD-4ED2-A1CB-D933B0EABAB3}" destId="{0534B354-A209-4889-B493-015D3C3C24B0}" srcOrd="8" destOrd="0" presId="urn:microsoft.com/office/officeart/2005/8/layout/cycle2"/>
+    <dgm:cxn modelId="{1AFDEAF8-B7DF-4537-82F0-01A0F1E1B9C4}" type="presParOf" srcId="{24FA8F53-5BAD-4ED2-A1CB-D933B0EABAB3}" destId="{00C7D81A-7F6F-4371-A969-82BF5E8AC2FD}" srcOrd="9" destOrd="0" presId="urn:microsoft.com/office/officeart/2005/8/layout/cycle2"/>
+    <dgm:cxn modelId="{9E2DA933-199B-4945-BEF9-DF32E3502E7D}" type="presParOf" srcId="{00C7D81A-7F6F-4371-A969-82BF5E8AC2FD}" destId="{5027329B-5659-4679-91BB-81D5CB83CC2B}" srcOrd="0" destOrd="0" presId="urn:microsoft.com/office/officeart/2005/8/layout/cycle2"/>
+    <dgm:cxn modelId="{A419A35B-DDC0-4C4C-8C9F-4F35FB9B0C3D}" type="presParOf" srcId="{24FA8F53-5BAD-4ED2-A1CB-D933B0EABAB3}" destId="{9EB8F405-5FB0-4D3A-BED9-37807F4C7CF0}" srcOrd="10" destOrd="0" presId="urn:microsoft.com/office/officeart/2005/8/layout/cycle2"/>
+    <dgm:cxn modelId="{B4D89887-071B-4722-B8AF-CE5B54BA677C}" type="presParOf" srcId="{24FA8F53-5BAD-4ED2-A1CB-D933B0EABAB3}" destId="{5F716661-C45C-45F7-8B03-F96FF519FC92}" srcOrd="11" destOrd="0" presId="urn:microsoft.com/office/officeart/2005/8/layout/cycle2"/>
+    <dgm:cxn modelId="{FE2F224A-FA11-438F-B634-4F2556B24BC3}" type="presParOf" srcId="{5F716661-C45C-45F7-8B03-F96FF519FC92}" destId="{D6EF5836-72DC-45A9-84D2-5BACB96DA766}" srcOrd="0" destOrd="0" presId="urn:microsoft.com/office/officeart/2005/8/layout/cycle2"/>
   </dgm:cxnLst>
   <dgm:bg/>
   <dgm:whole/>
@@ -23078,22 +24169,22 @@
     </dgm:pt>
   </dgm:ptLst>
   <dgm:cxnLst>
+    <dgm:cxn modelId="{B41ACF4C-E33F-4A0D-ACDA-092F336C942B}" type="presOf" srcId="{C10563B1-D17B-4828-B40F-E64A77D38593}" destId="{4D560F50-8F16-4794-86B3-C3D8DE2F9386}" srcOrd="0" destOrd="0" presId="urn:microsoft.com/office/officeart/2005/8/layout/chevron1"/>
+    <dgm:cxn modelId="{F0E1CAB4-8BEE-43F7-9B82-9575D240262C}" type="presOf" srcId="{12905BA0-FFBC-4F6F-A638-860052C3C22E}" destId="{7DC38E28-F114-44F6-A466-CCCEAA6E3A2B}" srcOrd="0" destOrd="0" presId="urn:microsoft.com/office/officeart/2005/8/layout/chevron1"/>
     <dgm:cxn modelId="{E2A6A5E9-A2D0-4BF2-AF8E-ACB6C085CA8C}" srcId="{E4F40C07-A169-42D7-9A7C-EC1908A68E5F}" destId="{7C35FEF7-DC0D-43AE-8BE3-2149FB2A04A2}" srcOrd="2" destOrd="0" parTransId="{F35C3024-56BC-477B-B2DD-7628EC4D0598}" sibTransId="{5E9DDC1B-8E20-45BD-B2C4-DE21EC41E73E}"/>
     <dgm:cxn modelId="{3C1C0D14-6DF2-4652-9E4E-340880213B41}" srcId="{E4F40C07-A169-42D7-9A7C-EC1908A68E5F}" destId="{12905BA0-FFBC-4F6F-A638-860052C3C22E}" srcOrd="3" destOrd="0" parTransId="{51C23596-DA0B-4497-9E19-6A9465F512F2}" sibTransId="{B30D78C5-2EE3-4FC4-ADE9-34EAB867FD7E}"/>
     <dgm:cxn modelId="{FBE79D26-2316-4364-8F3B-5098C5BA0A92}" srcId="{E4F40C07-A169-42D7-9A7C-EC1908A68E5F}" destId="{518BBF31-5473-4647-89A8-1F7190FDD7CC}" srcOrd="1" destOrd="0" parTransId="{51A8C620-C424-463F-9BEF-6A08563C7A06}" sibTransId="{017B1192-391E-4A65-81D1-6D7C5AF2AA1D}"/>
-    <dgm:cxn modelId="{9AFD9296-1F78-40A6-95A4-9FF1B627D5D7}" type="presOf" srcId="{E4F40C07-A169-42D7-9A7C-EC1908A68E5F}" destId="{73B709FB-7B30-472B-AD65-EC980FF821F6}" srcOrd="0" destOrd="0" presId="urn:microsoft.com/office/officeart/2005/8/layout/chevron1"/>
-    <dgm:cxn modelId="{BAF77927-D9EC-4EDD-A181-28440AB405D6}" type="presOf" srcId="{C10563B1-D17B-4828-B40F-E64A77D38593}" destId="{4D560F50-8F16-4794-86B3-C3D8DE2F9386}" srcOrd="0" destOrd="0" presId="urn:microsoft.com/office/officeart/2005/8/layout/chevron1"/>
-    <dgm:cxn modelId="{471AAC3E-B2A1-456D-9643-A23C4AC4DD28}" type="presOf" srcId="{518BBF31-5473-4647-89A8-1F7190FDD7CC}" destId="{5F46AD52-443D-445C-A0DE-55C3F3A14D43}" srcOrd="0" destOrd="0" presId="urn:microsoft.com/office/officeart/2005/8/layout/chevron1"/>
-    <dgm:cxn modelId="{2597B558-0C9B-4516-9002-10A1152FD624}" type="presOf" srcId="{12905BA0-FFBC-4F6F-A638-860052C3C22E}" destId="{7DC38E28-F114-44F6-A466-CCCEAA6E3A2B}" srcOrd="0" destOrd="0" presId="urn:microsoft.com/office/officeart/2005/8/layout/chevron1"/>
-    <dgm:cxn modelId="{087B9420-6BFB-40D1-9A11-7DD40143028B}" type="presOf" srcId="{7C35FEF7-DC0D-43AE-8BE3-2149FB2A04A2}" destId="{CBCE1630-5EA0-49CF-B64F-8E2E518136D4}" srcOrd="0" destOrd="0" presId="urn:microsoft.com/office/officeart/2005/8/layout/chevron1"/>
+    <dgm:cxn modelId="{F081FAD0-2B72-404F-A067-4C969A86C85B}" type="presOf" srcId="{518BBF31-5473-4647-89A8-1F7190FDD7CC}" destId="{5F46AD52-443D-445C-A0DE-55C3F3A14D43}" srcOrd="0" destOrd="0" presId="urn:microsoft.com/office/officeart/2005/8/layout/chevron1"/>
+    <dgm:cxn modelId="{58448D90-0DF1-4267-B0F6-CD47C3D0DAA5}" type="presOf" srcId="{E4F40C07-A169-42D7-9A7C-EC1908A68E5F}" destId="{73B709FB-7B30-472B-AD65-EC980FF821F6}" srcOrd="0" destOrd="0" presId="urn:microsoft.com/office/officeart/2005/8/layout/chevron1"/>
     <dgm:cxn modelId="{4FE1FE6A-5803-4018-B509-658EC487FBE6}" srcId="{E4F40C07-A169-42D7-9A7C-EC1908A68E5F}" destId="{C10563B1-D17B-4828-B40F-E64A77D38593}" srcOrd="0" destOrd="0" parTransId="{EEE0B6B6-BBA2-456F-B015-6F0E37F436A8}" sibTransId="{402CAF88-2D00-497D-BD34-BD7D8188DA24}"/>
-    <dgm:cxn modelId="{FA5FE572-239D-487B-8C75-796546D9C538}" type="presParOf" srcId="{73B709FB-7B30-472B-AD65-EC980FF821F6}" destId="{4D560F50-8F16-4794-86B3-C3D8DE2F9386}" srcOrd="0" destOrd="0" presId="urn:microsoft.com/office/officeart/2005/8/layout/chevron1"/>
-    <dgm:cxn modelId="{9B083C7D-14CC-430C-8E6E-17277A508D0F}" type="presParOf" srcId="{73B709FB-7B30-472B-AD65-EC980FF821F6}" destId="{154621DC-2D17-41EF-803D-3A82BFCEB308}" srcOrd="1" destOrd="0" presId="urn:microsoft.com/office/officeart/2005/8/layout/chevron1"/>
-    <dgm:cxn modelId="{3A1128F3-70A2-4CE3-B850-E81D7FCA6E39}" type="presParOf" srcId="{73B709FB-7B30-472B-AD65-EC980FF821F6}" destId="{5F46AD52-443D-445C-A0DE-55C3F3A14D43}" srcOrd="2" destOrd="0" presId="urn:microsoft.com/office/officeart/2005/8/layout/chevron1"/>
-    <dgm:cxn modelId="{41FA3047-871C-4C68-A6AF-442C9DA1E9A2}" type="presParOf" srcId="{73B709FB-7B30-472B-AD65-EC980FF821F6}" destId="{3E86C66D-943B-4F67-81EE-8C1894017E0F}" srcOrd="3" destOrd="0" presId="urn:microsoft.com/office/officeart/2005/8/layout/chevron1"/>
-    <dgm:cxn modelId="{262BE56F-4462-4B24-8443-452C3451A0D3}" type="presParOf" srcId="{73B709FB-7B30-472B-AD65-EC980FF821F6}" destId="{CBCE1630-5EA0-49CF-B64F-8E2E518136D4}" srcOrd="4" destOrd="0" presId="urn:microsoft.com/office/officeart/2005/8/layout/chevron1"/>
-    <dgm:cxn modelId="{6BA06710-516F-4BBC-9951-8D9F4CFCD44D}" type="presParOf" srcId="{73B709FB-7B30-472B-AD65-EC980FF821F6}" destId="{594D3F54-EE82-44DD-84F9-B2DCBA830960}" srcOrd="5" destOrd="0" presId="urn:microsoft.com/office/officeart/2005/8/layout/chevron1"/>
-    <dgm:cxn modelId="{83C6C4D9-CF53-4DDC-9AEF-A70EC0268911}" type="presParOf" srcId="{73B709FB-7B30-472B-AD65-EC980FF821F6}" destId="{7DC38E28-F114-44F6-A466-CCCEAA6E3A2B}" srcOrd="6" destOrd="0" presId="urn:microsoft.com/office/officeart/2005/8/layout/chevron1"/>
+    <dgm:cxn modelId="{29B375E8-350C-48CF-A2C5-C0CA5133A789}" type="presOf" srcId="{7C35FEF7-DC0D-43AE-8BE3-2149FB2A04A2}" destId="{CBCE1630-5EA0-49CF-B64F-8E2E518136D4}" srcOrd="0" destOrd="0" presId="urn:microsoft.com/office/officeart/2005/8/layout/chevron1"/>
+    <dgm:cxn modelId="{210645E8-03F6-48FD-B090-C69BC67ECEF8}" type="presParOf" srcId="{73B709FB-7B30-472B-AD65-EC980FF821F6}" destId="{4D560F50-8F16-4794-86B3-C3D8DE2F9386}" srcOrd="0" destOrd="0" presId="urn:microsoft.com/office/officeart/2005/8/layout/chevron1"/>
+    <dgm:cxn modelId="{FDFA5CE3-221E-4C68-B034-31A19CE1C88A}" type="presParOf" srcId="{73B709FB-7B30-472B-AD65-EC980FF821F6}" destId="{154621DC-2D17-41EF-803D-3A82BFCEB308}" srcOrd="1" destOrd="0" presId="urn:microsoft.com/office/officeart/2005/8/layout/chevron1"/>
+    <dgm:cxn modelId="{909BEE50-93DB-4B62-A6DE-3DCD5002488D}" type="presParOf" srcId="{73B709FB-7B30-472B-AD65-EC980FF821F6}" destId="{5F46AD52-443D-445C-A0DE-55C3F3A14D43}" srcOrd="2" destOrd="0" presId="urn:microsoft.com/office/officeart/2005/8/layout/chevron1"/>
+    <dgm:cxn modelId="{12B37144-DDB8-48A0-874C-2A2B1447CC11}" type="presParOf" srcId="{73B709FB-7B30-472B-AD65-EC980FF821F6}" destId="{3E86C66D-943B-4F67-81EE-8C1894017E0F}" srcOrd="3" destOrd="0" presId="urn:microsoft.com/office/officeart/2005/8/layout/chevron1"/>
+    <dgm:cxn modelId="{3A3BF2DC-9D81-44A0-820F-E28176354A03}" type="presParOf" srcId="{73B709FB-7B30-472B-AD65-EC980FF821F6}" destId="{CBCE1630-5EA0-49CF-B64F-8E2E518136D4}" srcOrd="4" destOrd="0" presId="urn:microsoft.com/office/officeart/2005/8/layout/chevron1"/>
+    <dgm:cxn modelId="{39262E55-C029-4C5E-AEA2-DB7093949904}" type="presParOf" srcId="{73B709FB-7B30-472B-AD65-EC980FF821F6}" destId="{594D3F54-EE82-44DD-84F9-B2DCBA830960}" srcOrd="5" destOrd="0" presId="urn:microsoft.com/office/officeart/2005/8/layout/chevron1"/>
+    <dgm:cxn modelId="{40647602-340C-468E-9545-3A07297DD3A6}" type="presParOf" srcId="{73B709FB-7B30-472B-AD65-EC980FF821F6}" destId="{7DC38E28-F114-44F6-A466-CCCEAA6E3A2B}" srcOrd="6" destOrd="0" presId="urn:microsoft.com/office/officeart/2005/8/layout/chevron1"/>
   </dgm:cxnLst>
   <dgm:bg/>
   <dgm:whole/>
@@ -27135,7 +28226,7 @@
 </file>
 
 <file path=customXml/itemProps1.xml><?xml version="1.0" encoding="utf-8"?>
-<ds:datastoreItem xmlns:ds="http://schemas.openxmlformats.org/officeDocument/2006/customXml" ds:itemID="{B03F5128-3031-4BAD-BF96-E92E0305821F}">
+<ds:datastoreItem xmlns:ds="http://schemas.openxmlformats.org/officeDocument/2006/customXml" ds:itemID="{6F262EC1-F7B3-412C-82CE-AFD6C43B613D}">
   <ds:schemaRefs>
     <ds:schemaRef ds:uri="http://schemas.openxmlformats.org/officeDocument/2006/bibliography"/>
   </ds:schemaRefs>

</xml_diff>